<commit_message>
Folha 2 - Sinais discretos em Python
</commit_message>
<xml_diff>
--- a/Relatorio.docx
+++ b/Relatorio.docx
@@ -1879,7 +1879,13 @@
         </w:rPr>
       </w:pPr>
     </w:p>
-    <w:p/>
+    <w:p>
+      <w:pPr>
+        <w:rPr>
+          <w:lang w:val="pt-PT"/>
+        </w:rPr>
+      </w:pPr>
+    </w:p>
     <w:p>
       <w:pPr>
         <w:pStyle w:val="Ttulo3"/>
@@ -4022,6 +4028,7 @@
           <w:rFonts w:ascii="Monospaced" w:hAnsi="Monospaced"/>
           <w:sz w:val="22"/>
           <w:szCs w:val="22"/>
+          <w:lang w:val="pt-PT"/>
         </w:rPr>
       </w:pPr>
       <w:proofErr w:type="spellStart"/>
@@ -4031,6 +4038,7 @@
           <w:color w:val="000000"/>
           <w:sz w:val="22"/>
           <w:szCs w:val="22"/>
+          <w:lang w:val="pt-PT"/>
         </w:rPr>
         <w:t>frequencia</w:t>
       </w:r>
@@ -4040,6 +4048,7 @@
           <w:rFonts w:ascii="Monospaced" w:hAnsi="Monospaced"/>
           <w:sz w:val="22"/>
           <w:szCs w:val="22"/>
+          <w:lang w:val="pt-PT"/>
         </w:rPr>
         <w:t xml:space="preserve"> </w:t>
       </w:r>
@@ -4049,6 +4058,7 @@
           <w:color w:val="5C5C5C"/>
           <w:sz w:val="22"/>
           <w:szCs w:val="22"/>
+          <w:lang w:val="pt-PT"/>
         </w:rPr>
         <w:t>=</w:t>
       </w:r>
@@ -4057,16 +4067,17 @@
           <w:rFonts w:ascii="Monospaced" w:hAnsi="Monospaced"/>
           <w:sz w:val="22"/>
           <w:szCs w:val="22"/>
-        </w:rPr>
-        <w:t xml:space="preserve"> </w:t>
-      </w:r>
-      <w:proofErr w:type="gramStart"/>
+          <w:lang w:val="pt-PT"/>
+        </w:rPr>
+        <w:t xml:space="preserve"> </w:t>
+      </w:r>
       <w:r>
         <w:rPr>
           <w:rFonts w:ascii="Monospaced" w:hAnsi="Monospaced"/>
           <w:color w:val="BC8F8F"/>
           <w:sz w:val="22"/>
           <w:szCs w:val="22"/>
+          <w:lang w:val="pt-PT"/>
         </w:rPr>
         <w:t>10</w:t>
       </w:r>
@@ -4076,10 +4087,10 @@
           <w:color w:val="000000"/>
           <w:sz w:val="22"/>
           <w:szCs w:val="22"/>
+          <w:lang w:val="pt-PT"/>
         </w:rPr>
         <w:t>;</w:t>
       </w:r>
-      <w:proofErr w:type="gramEnd"/>
     </w:p>
     <w:p>
       <w:pPr>
@@ -4106,18 +4117,21 @@
         <w:jc w:val="both"/>
         <w:rPr>
           <w:rFonts w:ascii="Monospaced" w:eastAsia="Times New Roman" w:hAnsi="Monospaced" w:cs="Courier New"/>
-        </w:rPr>
-      </w:pPr>
-      <w:r>
-        <w:rPr>
-          <w:rFonts w:ascii="Monospaced" w:eastAsia="Times New Roman" w:hAnsi="Monospaced" w:cs="Courier New"/>
-          <w:color w:val="000000"/>
+          <w:lang w:val="pt-PT"/>
+        </w:rPr>
+      </w:pPr>
+      <w:r>
+        <w:rPr>
+          <w:rFonts w:ascii="Monospaced" w:eastAsia="Times New Roman" w:hAnsi="Monospaced" w:cs="Courier New"/>
+          <w:color w:val="000000"/>
+          <w:lang w:val="pt-PT"/>
         </w:rPr>
         <w:t>st_1</w:t>
       </w:r>
       <w:r>
         <w:rPr>
           <w:rFonts w:ascii="Monospaced" w:eastAsia="Times New Roman" w:hAnsi="Monospaced" w:cs="Courier New"/>
+          <w:lang w:val="pt-PT"/>
         </w:rPr>
         <w:t xml:space="preserve"> </w:t>
       </w:r>
@@ -4125,28 +4139,30 @@
         <w:rPr>
           <w:rFonts w:ascii="Monospaced" w:eastAsia="Times New Roman" w:hAnsi="Monospaced" w:cs="Courier New"/>
           <w:color w:val="5C5C5C"/>
+          <w:lang w:val="pt-PT"/>
         </w:rPr>
         <w:t>=</w:t>
       </w:r>
       <w:r>
         <w:rPr>
           <w:rFonts w:ascii="Monospaced" w:eastAsia="Times New Roman" w:hAnsi="Monospaced" w:cs="Courier New"/>
-        </w:rPr>
-        <w:t xml:space="preserve"> </w:t>
-      </w:r>
-      <w:proofErr w:type="spellStart"/>
-      <w:r>
-        <w:rPr>
-          <w:rFonts w:ascii="Monospaced" w:eastAsia="Times New Roman" w:hAnsi="Monospaced" w:cs="Courier New"/>
-          <w:color w:val="000000"/>
+          <w:lang w:val="pt-PT"/>
+        </w:rPr>
+        <w:t xml:space="preserve"> </w:t>
+      </w:r>
+      <w:r>
+        <w:rPr>
+          <w:rFonts w:ascii="Monospaced" w:eastAsia="Times New Roman" w:hAnsi="Monospaced" w:cs="Courier New"/>
+          <w:color w:val="000000"/>
+          <w:lang w:val="pt-PT"/>
         </w:rPr>
         <w:t>st</w:t>
       </w:r>
-      <w:proofErr w:type="spellEnd"/>
       <w:r>
         <w:rPr>
           <w:rFonts w:ascii="Monospaced" w:eastAsia="Times New Roman" w:hAnsi="Monospaced" w:cs="Courier New"/>
           <w:color w:val="4A55DB"/>
+          <w:lang w:val="pt-PT"/>
         </w:rPr>
         <w:t>(</w:t>
       </w:r>
@@ -4156,6 +4172,7 @@
         <w:rPr>
           <w:rFonts w:ascii="Monospaced" w:eastAsia="Times New Roman" w:hAnsi="Monospaced" w:cs="Courier New"/>
           <w:color w:val="000000"/>
+          <w:lang w:val="pt-PT"/>
         </w:rPr>
         <w:t>frequencia,intervalo</w:t>
       </w:r>
@@ -4164,6 +4181,7 @@
         <w:rPr>
           <w:rFonts w:ascii="Monospaced" w:eastAsia="Times New Roman" w:hAnsi="Monospaced" w:cs="Courier New"/>
           <w:color w:val="000000"/>
+          <w:lang w:val="pt-PT"/>
         </w:rPr>
         <w:t>_tempo</w:t>
       </w:r>
@@ -4172,6 +4190,7 @@
         <w:rPr>
           <w:rFonts w:ascii="Monospaced" w:eastAsia="Times New Roman" w:hAnsi="Monospaced" w:cs="Courier New"/>
           <w:color w:val="4A55DB"/>
+          <w:lang w:val="pt-PT"/>
         </w:rPr>
         <w:t>)</w:t>
       </w:r>
@@ -4179,6 +4198,7 @@
         <w:rPr>
           <w:rFonts w:ascii="Monospaced" w:eastAsia="Times New Roman" w:hAnsi="Monospaced" w:cs="Courier New"/>
           <w:color w:val="000000"/>
+          <w:lang w:val="pt-PT"/>
         </w:rPr>
         <w:t>;</w:t>
       </w:r>
@@ -4207,18 +4227,21 @@
         <w:ind w:left="1832"/>
         <w:rPr>
           <w:rFonts w:ascii="Monospaced" w:eastAsia="Times New Roman" w:hAnsi="Monospaced" w:cs="Courier New"/>
-        </w:rPr>
-      </w:pPr>
-      <w:r>
-        <w:rPr>
-          <w:rFonts w:ascii="Monospaced" w:eastAsia="Times New Roman" w:hAnsi="Monospaced" w:cs="Courier New"/>
-          <w:color w:val="000000"/>
+          <w:lang w:val="pt-PT"/>
+        </w:rPr>
+      </w:pPr>
+      <w:r>
+        <w:rPr>
+          <w:rFonts w:ascii="Monospaced" w:eastAsia="Times New Roman" w:hAnsi="Monospaced" w:cs="Courier New"/>
+          <w:color w:val="000000"/>
+          <w:lang w:val="pt-PT"/>
         </w:rPr>
         <w:t>st_2</w:t>
       </w:r>
       <w:r>
         <w:rPr>
           <w:rFonts w:ascii="Monospaced" w:eastAsia="Times New Roman" w:hAnsi="Monospaced" w:cs="Courier New"/>
+          <w:lang w:val="pt-PT"/>
         </w:rPr>
         <w:t xml:space="preserve"> </w:t>
       </w:r>
@@ -4226,28 +4249,30 @@
         <w:rPr>
           <w:rFonts w:ascii="Monospaced" w:eastAsia="Times New Roman" w:hAnsi="Monospaced" w:cs="Courier New"/>
           <w:color w:val="5C5C5C"/>
+          <w:lang w:val="pt-PT"/>
         </w:rPr>
         <w:t>=</w:t>
       </w:r>
       <w:r>
         <w:rPr>
           <w:rFonts w:ascii="Monospaced" w:eastAsia="Times New Roman" w:hAnsi="Monospaced" w:cs="Courier New"/>
-        </w:rPr>
-        <w:t xml:space="preserve"> </w:t>
-      </w:r>
-      <w:proofErr w:type="spellStart"/>
-      <w:r>
-        <w:rPr>
-          <w:rFonts w:ascii="Monospaced" w:eastAsia="Times New Roman" w:hAnsi="Monospaced" w:cs="Courier New"/>
-          <w:color w:val="000000"/>
+          <w:lang w:val="pt-PT"/>
+        </w:rPr>
+        <w:t xml:space="preserve"> </w:t>
+      </w:r>
+      <w:r>
+        <w:rPr>
+          <w:rFonts w:ascii="Monospaced" w:eastAsia="Times New Roman" w:hAnsi="Monospaced" w:cs="Courier New"/>
+          <w:color w:val="000000"/>
+          <w:lang w:val="pt-PT"/>
         </w:rPr>
         <w:t>st</w:t>
       </w:r>
-      <w:proofErr w:type="spellEnd"/>
       <w:r>
         <w:rPr>
           <w:rFonts w:ascii="Monospaced" w:eastAsia="Times New Roman" w:hAnsi="Monospaced" w:cs="Courier New"/>
           <w:color w:val="4A55DB"/>
+          <w:lang w:val="pt-PT"/>
         </w:rPr>
         <w:t>(</w:t>
       </w:r>
@@ -4256,6 +4281,7 @@
         <w:rPr>
           <w:rFonts w:ascii="Monospaced" w:eastAsia="Times New Roman" w:hAnsi="Monospaced" w:cs="Courier New"/>
           <w:color w:val="000000"/>
+          <w:lang w:val="pt-PT"/>
         </w:rPr>
         <w:t>frequencia,intervalo</w:t>
       </w:r>
@@ -4264,6 +4290,7 @@
         <w:rPr>
           <w:rFonts w:ascii="Monospaced" w:eastAsia="Times New Roman" w:hAnsi="Monospaced" w:cs="Courier New"/>
           <w:color w:val="000000"/>
+          <w:lang w:val="pt-PT"/>
         </w:rPr>
         <w:t>_tempo_v2</w:t>
       </w:r>
@@ -4271,6 +4298,7 @@
         <w:rPr>
           <w:rFonts w:ascii="Monospaced" w:eastAsia="Times New Roman" w:hAnsi="Monospaced" w:cs="Courier New"/>
           <w:color w:val="4A55DB"/>
+          <w:lang w:val="pt-PT"/>
         </w:rPr>
         <w:t>)</w:t>
       </w:r>
@@ -4278,6 +4306,7 @@
         <w:rPr>
           <w:rFonts w:ascii="Monospaced" w:eastAsia="Times New Roman" w:hAnsi="Monospaced" w:cs="Courier New"/>
           <w:color w:val="000000"/>
+          <w:lang w:val="pt-PT"/>
         </w:rPr>
         <w:t>;</w:t>
       </w:r>
@@ -4300,6 +4329,9 @@
     <w:p>
       <w:pPr>
         <w:jc w:val="both"/>
+        <w:rPr>
+          <w:lang w:val="pt-PT"/>
+        </w:rPr>
       </w:pPr>
       <w:r>
         <w:rPr>
@@ -4312,6 +4344,9 @@
       <w:pPr>
         <w:ind w:left="1440"/>
         <w:jc w:val="both"/>
+        <w:rPr>
+          <w:lang w:val="pt-PT"/>
+        </w:rPr>
       </w:pPr>
     </w:p>
     <w:p>
@@ -8255,12 +8290,6 @@
           <w:color w:val="000000"/>
         </w:rPr>
         <w:tab/>
-      </w:r>
-      <w:r>
-        <w:rPr>
-          <w:rFonts w:ascii="Monospaced" w:eastAsia="Times New Roman" w:hAnsi="Monospaced" w:cs="Courier New"/>
-          <w:color w:val="000000"/>
-        </w:rPr>
         <w:t>ht_2</w:t>
       </w:r>
       <w:r>
@@ -9695,6 +9724,955 @@
       </w:r>
     </w:p>
     <w:p/>
+    <w:p/>
+    <w:p/>
+    <w:p/>
+    <w:p/>
+    <w:p>
+      <w:pPr>
+        <w:rPr>
+          <w:lang w:val="pt-PT"/>
+        </w:rPr>
+      </w:pPr>
+      <w:r>
+        <w:rPr>
+          <w:lang w:val="pt-PT"/>
+        </w:rPr>
+        <w:lastRenderedPageBreak/>
+        <w:t xml:space="preserve">Exercício </w:t>
+      </w:r>
+      <w:proofErr w:type="gramStart"/>
+      <w:r>
+        <w:rPr>
+          <w:lang w:val="pt-PT"/>
+        </w:rPr>
+        <w:t>2 :</w:t>
+      </w:r>
+      <w:proofErr w:type="gramEnd"/>
+      <w:r>
+        <w:rPr>
+          <w:lang w:val="pt-PT"/>
+        </w:rPr>
+        <w:t xml:space="preserve">  Funções particulares</w:t>
+      </w:r>
+    </w:p>
+    <w:p>
+      <w:pPr>
+        <w:tabs>
+          <w:tab w:val="left" w:pos="916"/>
+          <w:tab w:val="left" w:pos="1832"/>
+          <w:tab w:val="left" w:pos="2748"/>
+          <w:tab w:val="left" w:pos="3664"/>
+          <w:tab w:val="left" w:pos="4580"/>
+          <w:tab w:val="left" w:pos="5496"/>
+          <w:tab w:val="left" w:pos="6412"/>
+          <w:tab w:val="left" w:pos="7328"/>
+          <w:tab w:val="left" w:pos="8244"/>
+          <w:tab w:val="left" w:pos="9160"/>
+          <w:tab w:val="left" w:pos="10076"/>
+          <w:tab w:val="left" w:pos="10992"/>
+          <w:tab w:val="left" w:pos="11908"/>
+          <w:tab w:val="left" w:pos="12824"/>
+          <w:tab w:val="left" w:pos="13740"/>
+          <w:tab w:val="left" w:pos="14656"/>
+        </w:tabs>
+        <w:spacing w:after="0" w:line="240" w:lineRule="auto"/>
+        <w:ind w:left="1832"/>
+        <w:rPr>
+          <w:rFonts w:ascii="Monospaced" w:eastAsia="Times New Roman" w:hAnsi="Monospaced" w:cs="Courier New"/>
+          <w:sz w:val="27"/>
+          <w:szCs w:val="27"/>
+          <w:lang w:val="pt-PT"/>
+        </w:rPr>
+      </w:pPr>
+      <w:r>
+        <w:rPr>
+          <w:rFonts w:ascii="Monospaced" w:eastAsia="Times New Roman" w:hAnsi="Monospaced" w:cs="Courier New"/>
+          <w:i/>
+          <w:iCs/>
+          <w:color w:val="64AE64"/>
+          <w:sz w:val="27"/>
+          <w:szCs w:val="27"/>
+          <w:lang w:val="pt-PT"/>
+        </w:rPr>
+        <w:t xml:space="preserve">// n0 </w:t>
+      </w:r>
+      <w:proofErr w:type="spellStart"/>
+      <w:r>
+        <w:rPr>
+          <w:rFonts w:ascii="Monospaced" w:eastAsia="Times New Roman" w:hAnsi="Monospaced" w:cs="Courier New"/>
+          <w:i/>
+          <w:iCs/>
+          <w:color w:val="64AE64"/>
+          <w:sz w:val="27"/>
+          <w:szCs w:val="27"/>
+          <w:lang w:val="pt-PT"/>
+        </w:rPr>
+        <w:t>localizaçao</w:t>
+      </w:r>
+      <w:proofErr w:type="spellEnd"/>
+    </w:p>
+    <w:p>
+      <w:pPr>
+        <w:tabs>
+          <w:tab w:val="left" w:pos="916"/>
+          <w:tab w:val="left" w:pos="1832"/>
+          <w:tab w:val="left" w:pos="2748"/>
+          <w:tab w:val="left" w:pos="3664"/>
+          <w:tab w:val="left" w:pos="4580"/>
+          <w:tab w:val="left" w:pos="5496"/>
+          <w:tab w:val="left" w:pos="6412"/>
+          <w:tab w:val="left" w:pos="7328"/>
+          <w:tab w:val="left" w:pos="8244"/>
+          <w:tab w:val="left" w:pos="9160"/>
+          <w:tab w:val="left" w:pos="10076"/>
+          <w:tab w:val="left" w:pos="10992"/>
+          <w:tab w:val="left" w:pos="11908"/>
+          <w:tab w:val="left" w:pos="12824"/>
+          <w:tab w:val="left" w:pos="13740"/>
+          <w:tab w:val="left" w:pos="14656"/>
+        </w:tabs>
+        <w:spacing w:after="0" w:line="240" w:lineRule="auto"/>
+        <w:ind w:left="1832"/>
+        <w:rPr>
+          <w:rFonts w:ascii="Monospaced" w:eastAsia="Times New Roman" w:hAnsi="Monospaced" w:cs="Courier New"/>
+          <w:sz w:val="27"/>
+          <w:szCs w:val="27"/>
+          <w:lang w:val="pt-PT"/>
+        </w:rPr>
+      </w:pPr>
+      <w:r>
+        <w:rPr>
+          <w:rFonts w:ascii="Monospaced" w:eastAsia="Times New Roman" w:hAnsi="Monospaced" w:cs="Courier New"/>
+          <w:i/>
+          <w:iCs/>
+          <w:color w:val="64AE64"/>
+          <w:sz w:val="27"/>
+          <w:szCs w:val="27"/>
+          <w:lang w:val="pt-PT"/>
+        </w:rPr>
+        <w:t>// n1 tempo inicial</w:t>
+      </w:r>
+    </w:p>
+    <w:p>
+      <w:pPr>
+        <w:tabs>
+          <w:tab w:val="left" w:pos="916"/>
+          <w:tab w:val="left" w:pos="1832"/>
+          <w:tab w:val="left" w:pos="2748"/>
+          <w:tab w:val="left" w:pos="3664"/>
+          <w:tab w:val="left" w:pos="4580"/>
+          <w:tab w:val="left" w:pos="5496"/>
+          <w:tab w:val="left" w:pos="6412"/>
+          <w:tab w:val="left" w:pos="7328"/>
+          <w:tab w:val="left" w:pos="8244"/>
+          <w:tab w:val="left" w:pos="9160"/>
+          <w:tab w:val="left" w:pos="10076"/>
+          <w:tab w:val="left" w:pos="10992"/>
+          <w:tab w:val="left" w:pos="11908"/>
+          <w:tab w:val="left" w:pos="12824"/>
+          <w:tab w:val="left" w:pos="13740"/>
+          <w:tab w:val="left" w:pos="14656"/>
+        </w:tabs>
+        <w:spacing w:after="0" w:line="240" w:lineRule="auto"/>
+        <w:ind w:left="1832"/>
+        <w:rPr>
+          <w:rFonts w:ascii="Monospaced" w:eastAsia="Times New Roman" w:hAnsi="Monospaced" w:cs="Courier New"/>
+          <w:sz w:val="27"/>
+          <w:szCs w:val="27"/>
+          <w:lang w:val="pt-PT"/>
+        </w:rPr>
+      </w:pPr>
+      <w:r>
+        <w:rPr>
+          <w:rFonts w:ascii="Monospaced" w:eastAsia="Times New Roman" w:hAnsi="Monospaced" w:cs="Courier New"/>
+          <w:i/>
+          <w:iCs/>
+          <w:color w:val="64AE64"/>
+          <w:sz w:val="27"/>
+          <w:szCs w:val="27"/>
+          <w:lang w:val="pt-PT"/>
+        </w:rPr>
+        <w:t>// n2 tempo final</w:t>
+      </w:r>
+    </w:p>
+    <w:p>
+      <w:pPr>
+        <w:tabs>
+          <w:tab w:val="left" w:pos="916"/>
+          <w:tab w:val="left" w:pos="1832"/>
+          <w:tab w:val="left" w:pos="2748"/>
+          <w:tab w:val="left" w:pos="3664"/>
+          <w:tab w:val="left" w:pos="4580"/>
+          <w:tab w:val="left" w:pos="5496"/>
+          <w:tab w:val="left" w:pos="6412"/>
+          <w:tab w:val="left" w:pos="7328"/>
+          <w:tab w:val="left" w:pos="8244"/>
+          <w:tab w:val="left" w:pos="9160"/>
+          <w:tab w:val="left" w:pos="10076"/>
+          <w:tab w:val="left" w:pos="10992"/>
+          <w:tab w:val="left" w:pos="11908"/>
+          <w:tab w:val="left" w:pos="12824"/>
+          <w:tab w:val="left" w:pos="13740"/>
+          <w:tab w:val="left" w:pos="14656"/>
+        </w:tabs>
+        <w:spacing w:after="0" w:line="240" w:lineRule="auto"/>
+        <w:ind w:left="1832"/>
+        <w:rPr>
+          <w:rFonts w:ascii="Monospaced" w:eastAsia="Times New Roman" w:hAnsi="Monospaced" w:cs="Courier New"/>
+          <w:sz w:val="27"/>
+          <w:szCs w:val="27"/>
+          <w:lang w:val="pt-PT"/>
+        </w:rPr>
+      </w:pPr>
+      <w:proofErr w:type="spellStart"/>
+      <w:r>
+        <w:rPr>
+          <w:rFonts w:ascii="Monospaced" w:eastAsia="Times New Roman" w:hAnsi="Monospaced" w:cs="Courier New"/>
+          <w:color w:val="B01813"/>
+          <w:sz w:val="27"/>
+          <w:szCs w:val="27"/>
+          <w:lang w:val="pt-PT"/>
+        </w:rPr>
+        <w:t>function</w:t>
+      </w:r>
+      <w:proofErr w:type="spellEnd"/>
+      <w:r>
+        <w:rPr>
+          <w:rFonts w:ascii="Monospaced" w:eastAsia="Times New Roman" w:hAnsi="Monospaced" w:cs="Courier New"/>
+          <w:sz w:val="27"/>
+          <w:szCs w:val="27"/>
+          <w:lang w:val="pt-PT"/>
+        </w:rPr>
+        <w:t xml:space="preserve"> </w:t>
+      </w:r>
+      <w:r>
+        <w:rPr>
+          <w:rFonts w:ascii="Monospaced" w:eastAsia="Times New Roman" w:hAnsi="Monospaced" w:cs="Courier New"/>
+          <w:color w:val="4A55DB"/>
+          <w:sz w:val="27"/>
+          <w:szCs w:val="27"/>
+          <w:lang w:val="pt-PT"/>
+        </w:rPr>
+        <w:t>[</w:t>
+      </w:r>
+      <w:r>
+        <w:rPr>
+          <w:rFonts w:ascii="Monospaced" w:eastAsia="Times New Roman" w:hAnsi="Monospaced" w:cs="Courier New"/>
+          <w:b/>
+          <w:bCs/>
+          <w:color w:val="834310"/>
+          <w:sz w:val="27"/>
+          <w:szCs w:val="27"/>
+          <w:lang w:val="pt-PT"/>
+        </w:rPr>
+        <w:t>x</w:t>
+      </w:r>
+      <w:r>
+        <w:rPr>
+          <w:rFonts w:ascii="Monospaced" w:eastAsia="Times New Roman" w:hAnsi="Monospaced" w:cs="Courier New"/>
+          <w:color w:val="000000"/>
+          <w:sz w:val="27"/>
+          <w:szCs w:val="27"/>
+          <w:lang w:val="pt-PT"/>
+        </w:rPr>
+        <w:t xml:space="preserve">, </w:t>
+      </w:r>
+      <w:proofErr w:type="gramStart"/>
+      <w:r>
+        <w:rPr>
+          <w:rFonts w:ascii="Monospaced" w:eastAsia="Times New Roman" w:hAnsi="Monospaced" w:cs="Courier New"/>
+          <w:b/>
+          <w:bCs/>
+          <w:color w:val="834310"/>
+          <w:sz w:val="27"/>
+          <w:szCs w:val="27"/>
+          <w:lang w:val="pt-PT"/>
+        </w:rPr>
+        <w:t>n</w:t>
+      </w:r>
+      <w:r>
+        <w:rPr>
+          <w:rFonts w:ascii="Monospaced" w:eastAsia="Times New Roman" w:hAnsi="Monospaced" w:cs="Courier New"/>
+          <w:color w:val="4A55DB"/>
+          <w:sz w:val="27"/>
+          <w:szCs w:val="27"/>
+          <w:lang w:val="pt-PT"/>
+        </w:rPr>
+        <w:t>]</w:t>
+      </w:r>
+      <w:r>
+        <w:rPr>
+          <w:rFonts w:ascii="Monospaced" w:eastAsia="Times New Roman" w:hAnsi="Monospaced" w:cs="Courier New"/>
+          <w:color w:val="5C5C5C"/>
+          <w:sz w:val="27"/>
+          <w:szCs w:val="27"/>
+          <w:lang w:val="pt-PT"/>
+        </w:rPr>
+        <w:t>=</w:t>
+      </w:r>
+      <w:proofErr w:type="spellStart"/>
+      <w:proofErr w:type="gramEnd"/>
+      <w:r>
+        <w:rPr>
+          <w:rFonts w:ascii="Monospaced" w:eastAsia="Times New Roman" w:hAnsi="Monospaced" w:cs="Courier New"/>
+          <w:color w:val="000000"/>
+          <w:sz w:val="27"/>
+          <w:szCs w:val="27"/>
+          <w:u w:val="single"/>
+          <w:lang w:val="pt-PT"/>
+        </w:rPr>
+        <w:t>dirac_unit</w:t>
+      </w:r>
+      <w:proofErr w:type="spellEnd"/>
+      <w:r>
+        <w:rPr>
+          <w:rFonts w:ascii="Monospaced" w:eastAsia="Times New Roman" w:hAnsi="Monospaced" w:cs="Courier New"/>
+          <w:color w:val="4A55DB"/>
+          <w:sz w:val="27"/>
+          <w:szCs w:val="27"/>
+          <w:lang w:val="pt-PT"/>
+        </w:rPr>
+        <w:t>(</w:t>
+      </w:r>
+      <w:r>
+        <w:rPr>
+          <w:rFonts w:ascii="Monospaced" w:eastAsia="Times New Roman" w:hAnsi="Monospaced" w:cs="Courier New"/>
+          <w:b/>
+          <w:bCs/>
+          <w:color w:val="834310"/>
+          <w:sz w:val="27"/>
+          <w:szCs w:val="27"/>
+          <w:lang w:val="pt-PT"/>
+        </w:rPr>
+        <w:t>n1</w:t>
+      </w:r>
+      <w:r>
+        <w:rPr>
+          <w:rFonts w:ascii="Monospaced" w:eastAsia="Times New Roman" w:hAnsi="Monospaced" w:cs="Courier New"/>
+          <w:color w:val="000000"/>
+          <w:sz w:val="27"/>
+          <w:szCs w:val="27"/>
+          <w:lang w:val="pt-PT"/>
+        </w:rPr>
+        <w:t xml:space="preserve">, </w:t>
+      </w:r>
+      <w:r>
+        <w:rPr>
+          <w:rFonts w:ascii="Monospaced" w:eastAsia="Times New Roman" w:hAnsi="Monospaced" w:cs="Courier New"/>
+          <w:b/>
+          <w:bCs/>
+          <w:color w:val="834310"/>
+          <w:sz w:val="27"/>
+          <w:szCs w:val="27"/>
+          <w:lang w:val="pt-PT"/>
+        </w:rPr>
+        <w:t>n2</w:t>
+      </w:r>
+      <w:r>
+        <w:rPr>
+          <w:rFonts w:ascii="Monospaced" w:eastAsia="Times New Roman" w:hAnsi="Monospaced" w:cs="Courier New"/>
+          <w:color w:val="000000"/>
+          <w:sz w:val="27"/>
+          <w:szCs w:val="27"/>
+          <w:lang w:val="pt-PT"/>
+        </w:rPr>
+        <w:t xml:space="preserve">, </w:t>
+      </w:r>
+      <w:r>
+        <w:rPr>
+          <w:rFonts w:ascii="Monospaced" w:eastAsia="Times New Roman" w:hAnsi="Monospaced" w:cs="Courier New"/>
+          <w:b/>
+          <w:bCs/>
+          <w:color w:val="834310"/>
+          <w:sz w:val="27"/>
+          <w:szCs w:val="27"/>
+          <w:lang w:val="pt-PT"/>
+        </w:rPr>
+        <w:t>n0</w:t>
+      </w:r>
+      <w:r>
+        <w:rPr>
+          <w:rFonts w:ascii="Monospaced" w:eastAsia="Times New Roman" w:hAnsi="Monospaced" w:cs="Courier New"/>
+          <w:color w:val="4A55DB"/>
+          <w:sz w:val="27"/>
+          <w:szCs w:val="27"/>
+          <w:lang w:val="pt-PT"/>
+        </w:rPr>
+        <w:t>)</w:t>
+      </w:r>
+    </w:p>
+    <w:p>
+      <w:pPr>
+        <w:tabs>
+          <w:tab w:val="left" w:pos="916"/>
+          <w:tab w:val="left" w:pos="1832"/>
+          <w:tab w:val="left" w:pos="2748"/>
+          <w:tab w:val="left" w:pos="3664"/>
+          <w:tab w:val="left" w:pos="4580"/>
+          <w:tab w:val="left" w:pos="5496"/>
+          <w:tab w:val="left" w:pos="6412"/>
+          <w:tab w:val="left" w:pos="7328"/>
+          <w:tab w:val="left" w:pos="8244"/>
+          <w:tab w:val="left" w:pos="9160"/>
+          <w:tab w:val="left" w:pos="10076"/>
+          <w:tab w:val="left" w:pos="10992"/>
+          <w:tab w:val="left" w:pos="11908"/>
+          <w:tab w:val="left" w:pos="12824"/>
+          <w:tab w:val="left" w:pos="13740"/>
+          <w:tab w:val="left" w:pos="14656"/>
+        </w:tabs>
+        <w:spacing w:after="0" w:line="240" w:lineRule="auto"/>
+        <w:ind w:left="1832"/>
+        <w:rPr>
+          <w:rFonts w:ascii="Monospaced" w:eastAsia="Times New Roman" w:hAnsi="Monospaced" w:cs="Courier New"/>
+          <w:sz w:val="27"/>
+          <w:szCs w:val="27"/>
+          <w:lang w:val="pt-PT"/>
+        </w:rPr>
+      </w:pPr>
+      <w:r>
+        <w:rPr>
+          <w:rFonts w:ascii="Monospaced" w:eastAsia="Times New Roman" w:hAnsi="Monospaced" w:cs="Courier New"/>
+          <w:sz w:val="27"/>
+          <w:szCs w:val="27"/>
+          <w:lang w:val="pt-PT"/>
+        </w:rPr>
+        <w:t xml:space="preserve">       </w:t>
+      </w:r>
+      <w:r>
+        <w:rPr>
+          <w:rFonts w:ascii="Monospaced" w:eastAsia="Times New Roman" w:hAnsi="Monospaced" w:cs="Courier New"/>
+          <w:color w:val="000000"/>
+          <w:sz w:val="27"/>
+          <w:szCs w:val="27"/>
+          <w:lang w:val="pt-PT"/>
+        </w:rPr>
+        <w:t>amo</w:t>
+      </w:r>
+      <w:r>
+        <w:rPr>
+          <w:rFonts w:ascii="Monospaced" w:eastAsia="Times New Roman" w:hAnsi="Monospaced" w:cs="Courier New"/>
+          <w:sz w:val="27"/>
+          <w:szCs w:val="27"/>
+          <w:lang w:val="pt-PT"/>
+        </w:rPr>
+        <w:t xml:space="preserve"> </w:t>
+      </w:r>
+      <w:r>
+        <w:rPr>
+          <w:rFonts w:ascii="Monospaced" w:eastAsia="Times New Roman" w:hAnsi="Monospaced" w:cs="Courier New"/>
+          <w:color w:val="5C5C5C"/>
+          <w:sz w:val="27"/>
+          <w:szCs w:val="27"/>
+          <w:lang w:val="pt-PT"/>
+        </w:rPr>
+        <w:t>=</w:t>
+      </w:r>
+      <w:r>
+        <w:rPr>
+          <w:rFonts w:ascii="Monospaced" w:eastAsia="Times New Roman" w:hAnsi="Monospaced" w:cs="Courier New"/>
+          <w:sz w:val="27"/>
+          <w:szCs w:val="27"/>
+          <w:lang w:val="pt-PT"/>
+        </w:rPr>
+        <w:t xml:space="preserve"> </w:t>
+      </w:r>
+      <w:r>
+        <w:rPr>
+          <w:rFonts w:ascii="Monospaced" w:eastAsia="Times New Roman" w:hAnsi="Monospaced" w:cs="Courier New"/>
+          <w:b/>
+          <w:bCs/>
+          <w:color w:val="834310"/>
+          <w:sz w:val="27"/>
+          <w:szCs w:val="27"/>
+          <w:lang w:val="pt-PT"/>
+        </w:rPr>
+        <w:t>n2</w:t>
+      </w:r>
+      <w:r>
+        <w:rPr>
+          <w:rFonts w:ascii="Monospaced" w:eastAsia="Times New Roman" w:hAnsi="Monospaced" w:cs="Courier New"/>
+          <w:sz w:val="27"/>
+          <w:szCs w:val="27"/>
+          <w:lang w:val="pt-PT"/>
+        </w:rPr>
+        <w:t xml:space="preserve"> </w:t>
+      </w:r>
+      <w:r>
+        <w:rPr>
+          <w:rFonts w:ascii="Monospaced" w:eastAsia="Times New Roman" w:hAnsi="Monospaced" w:cs="Courier New"/>
+          <w:color w:val="5C5C5C"/>
+          <w:sz w:val="27"/>
+          <w:szCs w:val="27"/>
+          <w:lang w:val="pt-PT"/>
+        </w:rPr>
+        <w:t>-</w:t>
+      </w:r>
+      <w:r>
+        <w:rPr>
+          <w:rFonts w:ascii="Monospaced" w:eastAsia="Times New Roman" w:hAnsi="Monospaced" w:cs="Courier New"/>
+          <w:sz w:val="27"/>
+          <w:szCs w:val="27"/>
+          <w:lang w:val="pt-PT"/>
+        </w:rPr>
+        <w:t xml:space="preserve"> </w:t>
+      </w:r>
+      <w:r>
+        <w:rPr>
+          <w:rFonts w:ascii="Monospaced" w:eastAsia="Times New Roman" w:hAnsi="Monospaced" w:cs="Courier New"/>
+          <w:b/>
+          <w:bCs/>
+          <w:color w:val="834310"/>
+          <w:sz w:val="27"/>
+          <w:szCs w:val="27"/>
+          <w:lang w:val="pt-PT"/>
+        </w:rPr>
+        <w:t>n1</w:t>
+      </w:r>
+      <w:r>
+        <w:rPr>
+          <w:rFonts w:ascii="Monospaced" w:eastAsia="Times New Roman" w:hAnsi="Monospaced" w:cs="Courier New"/>
+          <w:sz w:val="27"/>
+          <w:szCs w:val="27"/>
+          <w:lang w:val="pt-PT"/>
+        </w:rPr>
+        <w:t xml:space="preserve"> </w:t>
+      </w:r>
+      <w:r>
+        <w:rPr>
+          <w:rFonts w:ascii="Monospaced" w:eastAsia="Times New Roman" w:hAnsi="Monospaced" w:cs="Courier New"/>
+          <w:color w:val="5C5C5C"/>
+          <w:sz w:val="27"/>
+          <w:szCs w:val="27"/>
+          <w:lang w:val="pt-PT"/>
+        </w:rPr>
+        <w:t>+</w:t>
+      </w:r>
+      <w:r>
+        <w:rPr>
+          <w:rFonts w:ascii="Monospaced" w:eastAsia="Times New Roman" w:hAnsi="Monospaced" w:cs="Courier New"/>
+          <w:color w:val="BC8F8F"/>
+          <w:sz w:val="27"/>
+          <w:szCs w:val="27"/>
+          <w:lang w:val="pt-PT"/>
+        </w:rPr>
+        <w:t>1</w:t>
+      </w:r>
+      <w:r>
+        <w:rPr>
+          <w:rFonts w:ascii="Monospaced" w:eastAsia="Times New Roman" w:hAnsi="Monospaced" w:cs="Courier New"/>
+          <w:color w:val="000000"/>
+          <w:sz w:val="27"/>
+          <w:szCs w:val="27"/>
+          <w:lang w:val="pt-PT"/>
+        </w:rPr>
+        <w:t>;</w:t>
+      </w:r>
+    </w:p>
+    <w:p>
+      <w:pPr>
+        <w:tabs>
+          <w:tab w:val="left" w:pos="916"/>
+          <w:tab w:val="left" w:pos="1832"/>
+          <w:tab w:val="left" w:pos="2748"/>
+          <w:tab w:val="left" w:pos="3664"/>
+          <w:tab w:val="left" w:pos="4580"/>
+          <w:tab w:val="left" w:pos="5496"/>
+          <w:tab w:val="left" w:pos="6412"/>
+          <w:tab w:val="left" w:pos="7328"/>
+          <w:tab w:val="left" w:pos="8244"/>
+          <w:tab w:val="left" w:pos="9160"/>
+          <w:tab w:val="left" w:pos="10076"/>
+          <w:tab w:val="left" w:pos="10992"/>
+          <w:tab w:val="left" w:pos="11908"/>
+          <w:tab w:val="left" w:pos="12824"/>
+          <w:tab w:val="left" w:pos="13740"/>
+          <w:tab w:val="left" w:pos="14656"/>
+        </w:tabs>
+        <w:spacing w:after="0" w:line="240" w:lineRule="auto"/>
+        <w:ind w:left="1832"/>
+        <w:rPr>
+          <w:rFonts w:ascii="Monospaced" w:eastAsia="Times New Roman" w:hAnsi="Monospaced" w:cs="Courier New"/>
+          <w:sz w:val="27"/>
+          <w:szCs w:val="27"/>
+          <w:lang w:val="pt-PT"/>
+        </w:rPr>
+      </w:pPr>
+      <w:r>
+        <w:rPr>
+          <w:rFonts w:ascii="Monospaced" w:eastAsia="Times New Roman" w:hAnsi="Monospaced" w:cs="Courier New"/>
+          <w:sz w:val="27"/>
+          <w:szCs w:val="27"/>
+          <w:lang w:val="pt-PT"/>
+        </w:rPr>
+        <w:t xml:space="preserve">       </w:t>
+      </w:r>
+      <w:r>
+        <w:rPr>
+          <w:rFonts w:ascii="Monospaced" w:eastAsia="Times New Roman" w:hAnsi="Monospaced" w:cs="Courier New"/>
+          <w:b/>
+          <w:bCs/>
+          <w:color w:val="834310"/>
+          <w:sz w:val="27"/>
+          <w:szCs w:val="27"/>
+          <w:lang w:val="pt-PT"/>
+        </w:rPr>
+        <w:t>n</w:t>
+      </w:r>
+      <w:r>
+        <w:rPr>
+          <w:rFonts w:ascii="Monospaced" w:eastAsia="Times New Roman" w:hAnsi="Monospaced" w:cs="Courier New"/>
+          <w:color w:val="5C5C5C"/>
+          <w:sz w:val="27"/>
+          <w:szCs w:val="27"/>
+          <w:lang w:val="pt-PT"/>
+        </w:rPr>
+        <w:t>=</w:t>
+      </w:r>
+      <w:r>
+        <w:rPr>
+          <w:rFonts w:ascii="Monospaced" w:eastAsia="Times New Roman" w:hAnsi="Monospaced" w:cs="Courier New"/>
+          <w:sz w:val="27"/>
+          <w:szCs w:val="27"/>
+          <w:lang w:val="pt-PT"/>
+        </w:rPr>
+        <w:t xml:space="preserve"> </w:t>
+      </w:r>
+      <w:proofErr w:type="spellStart"/>
+      <w:r>
+        <w:rPr>
+          <w:rFonts w:ascii="Monospaced" w:eastAsia="Times New Roman" w:hAnsi="Monospaced" w:cs="Courier New"/>
+          <w:color w:val="32B9B9"/>
+          <w:sz w:val="27"/>
+          <w:szCs w:val="27"/>
+          <w:lang w:val="pt-PT"/>
+        </w:rPr>
+        <w:t>linspace</w:t>
+      </w:r>
+      <w:proofErr w:type="spellEnd"/>
+      <w:r>
+        <w:rPr>
+          <w:rFonts w:ascii="Monospaced" w:eastAsia="Times New Roman" w:hAnsi="Monospaced" w:cs="Courier New"/>
+          <w:color w:val="4A55DB"/>
+          <w:sz w:val="27"/>
+          <w:szCs w:val="27"/>
+          <w:lang w:val="pt-PT"/>
+        </w:rPr>
+        <w:t>(</w:t>
+      </w:r>
+      <w:r>
+        <w:rPr>
+          <w:rFonts w:ascii="Monospaced" w:eastAsia="Times New Roman" w:hAnsi="Monospaced" w:cs="Courier New"/>
+          <w:b/>
+          <w:bCs/>
+          <w:color w:val="834310"/>
+          <w:sz w:val="27"/>
+          <w:szCs w:val="27"/>
+          <w:lang w:val="pt-PT"/>
+        </w:rPr>
+        <w:t>n</w:t>
+      </w:r>
+      <w:proofErr w:type="gramStart"/>
+      <w:r>
+        <w:rPr>
+          <w:rFonts w:ascii="Monospaced" w:eastAsia="Times New Roman" w:hAnsi="Monospaced" w:cs="Courier New"/>
+          <w:b/>
+          <w:bCs/>
+          <w:color w:val="834310"/>
+          <w:sz w:val="27"/>
+          <w:szCs w:val="27"/>
+          <w:lang w:val="pt-PT"/>
+        </w:rPr>
+        <w:t>1</w:t>
+      </w:r>
+      <w:r>
+        <w:rPr>
+          <w:rFonts w:ascii="Monospaced" w:eastAsia="Times New Roman" w:hAnsi="Monospaced" w:cs="Courier New"/>
+          <w:color w:val="000000"/>
+          <w:sz w:val="27"/>
+          <w:szCs w:val="27"/>
+          <w:lang w:val="pt-PT"/>
+        </w:rPr>
+        <w:t>,</w:t>
+      </w:r>
+      <w:r>
+        <w:rPr>
+          <w:rFonts w:ascii="Monospaced" w:eastAsia="Times New Roman" w:hAnsi="Monospaced" w:cs="Courier New"/>
+          <w:b/>
+          <w:bCs/>
+          <w:color w:val="834310"/>
+          <w:sz w:val="27"/>
+          <w:szCs w:val="27"/>
+          <w:lang w:val="pt-PT"/>
+        </w:rPr>
+        <w:t>n</w:t>
+      </w:r>
+      <w:proofErr w:type="gramEnd"/>
+      <w:r>
+        <w:rPr>
+          <w:rFonts w:ascii="Monospaced" w:eastAsia="Times New Roman" w:hAnsi="Monospaced" w:cs="Courier New"/>
+          <w:b/>
+          <w:bCs/>
+          <w:color w:val="834310"/>
+          <w:sz w:val="27"/>
+          <w:szCs w:val="27"/>
+          <w:lang w:val="pt-PT"/>
+        </w:rPr>
+        <w:t>2</w:t>
+      </w:r>
+      <w:r>
+        <w:rPr>
+          <w:rFonts w:ascii="Monospaced" w:eastAsia="Times New Roman" w:hAnsi="Monospaced" w:cs="Courier New"/>
+          <w:color w:val="000000"/>
+          <w:sz w:val="27"/>
+          <w:szCs w:val="27"/>
+          <w:lang w:val="pt-PT"/>
+        </w:rPr>
+        <w:t>,amo</w:t>
+      </w:r>
+      <w:r>
+        <w:rPr>
+          <w:rFonts w:ascii="Monospaced" w:eastAsia="Times New Roman" w:hAnsi="Monospaced" w:cs="Courier New"/>
+          <w:color w:val="4A55DB"/>
+          <w:sz w:val="27"/>
+          <w:szCs w:val="27"/>
+          <w:lang w:val="pt-PT"/>
+        </w:rPr>
+        <w:t>)</w:t>
+      </w:r>
+      <w:r>
+        <w:rPr>
+          <w:rFonts w:ascii="Monospaced" w:eastAsia="Times New Roman" w:hAnsi="Monospaced" w:cs="Courier New"/>
+          <w:color w:val="000000"/>
+          <w:sz w:val="27"/>
+          <w:szCs w:val="27"/>
+          <w:lang w:val="pt-PT"/>
+        </w:rPr>
+        <w:t>;</w:t>
+      </w:r>
+    </w:p>
+    <w:p>
+      <w:pPr>
+        <w:tabs>
+          <w:tab w:val="left" w:pos="916"/>
+          <w:tab w:val="left" w:pos="1832"/>
+          <w:tab w:val="left" w:pos="2748"/>
+          <w:tab w:val="left" w:pos="3664"/>
+          <w:tab w:val="left" w:pos="4580"/>
+          <w:tab w:val="left" w:pos="5496"/>
+          <w:tab w:val="left" w:pos="6412"/>
+          <w:tab w:val="left" w:pos="7328"/>
+          <w:tab w:val="left" w:pos="8244"/>
+          <w:tab w:val="left" w:pos="9160"/>
+          <w:tab w:val="left" w:pos="10076"/>
+          <w:tab w:val="left" w:pos="10992"/>
+          <w:tab w:val="left" w:pos="11908"/>
+          <w:tab w:val="left" w:pos="12824"/>
+          <w:tab w:val="left" w:pos="13740"/>
+          <w:tab w:val="left" w:pos="14656"/>
+        </w:tabs>
+        <w:spacing w:after="0" w:line="240" w:lineRule="auto"/>
+        <w:ind w:left="1832"/>
+        <w:rPr>
+          <w:rFonts w:ascii="Monospaced" w:eastAsia="Times New Roman" w:hAnsi="Monospaced" w:cs="Courier New"/>
+          <w:sz w:val="27"/>
+          <w:szCs w:val="27"/>
+        </w:rPr>
+      </w:pPr>
+      <w:r>
+        <w:rPr>
+          <w:rFonts w:ascii="Monospaced" w:eastAsia="Times New Roman" w:hAnsi="Monospaced" w:cs="Courier New"/>
+          <w:sz w:val="27"/>
+          <w:szCs w:val="27"/>
+          <w:lang w:val="pt-PT"/>
+        </w:rPr>
+        <w:t xml:space="preserve">       </w:t>
+      </w:r>
+      <w:r>
+        <w:rPr>
+          <w:rFonts w:ascii="Monospaced" w:eastAsia="Times New Roman" w:hAnsi="Monospaced" w:cs="Courier New"/>
+          <w:b/>
+          <w:bCs/>
+          <w:color w:val="834310"/>
+          <w:sz w:val="27"/>
+          <w:szCs w:val="27"/>
+        </w:rPr>
+        <w:t>x</w:t>
+      </w:r>
+      <w:r>
+        <w:rPr>
+          <w:rFonts w:ascii="Monospaced" w:eastAsia="Times New Roman" w:hAnsi="Monospaced" w:cs="Courier New"/>
+          <w:sz w:val="27"/>
+          <w:szCs w:val="27"/>
+        </w:rPr>
+        <w:t xml:space="preserve"> </w:t>
+      </w:r>
+      <w:r>
+        <w:rPr>
+          <w:rFonts w:ascii="Monospaced" w:eastAsia="Times New Roman" w:hAnsi="Monospaced" w:cs="Courier New"/>
+          <w:color w:val="5C5C5C"/>
+          <w:sz w:val="27"/>
+          <w:szCs w:val="27"/>
+        </w:rPr>
+        <w:t>=</w:t>
+      </w:r>
+      <w:r>
+        <w:rPr>
+          <w:rFonts w:ascii="Monospaced" w:eastAsia="Times New Roman" w:hAnsi="Monospaced" w:cs="Courier New"/>
+          <w:sz w:val="27"/>
+          <w:szCs w:val="27"/>
+        </w:rPr>
+        <w:t xml:space="preserve"> </w:t>
+      </w:r>
+      <w:r>
+        <w:rPr>
+          <w:rFonts w:ascii="Monospaced" w:eastAsia="Times New Roman" w:hAnsi="Monospaced" w:cs="Courier New"/>
+          <w:b/>
+          <w:bCs/>
+          <w:color w:val="834310"/>
+          <w:sz w:val="27"/>
+          <w:szCs w:val="27"/>
+        </w:rPr>
+        <w:t>n</w:t>
+      </w:r>
+      <w:r>
+        <w:rPr>
+          <w:rFonts w:ascii="Monospaced" w:eastAsia="Times New Roman" w:hAnsi="Monospaced" w:cs="Courier New"/>
+          <w:sz w:val="27"/>
+          <w:szCs w:val="27"/>
+        </w:rPr>
+        <w:t xml:space="preserve"> </w:t>
+      </w:r>
+      <w:r>
+        <w:rPr>
+          <w:rFonts w:ascii="Monospaced" w:eastAsia="Times New Roman" w:hAnsi="Monospaced" w:cs="Courier New"/>
+          <w:color w:val="5C5C5C"/>
+          <w:sz w:val="27"/>
+          <w:szCs w:val="27"/>
+        </w:rPr>
+        <w:t>-</w:t>
+      </w:r>
+      <w:r>
+        <w:rPr>
+          <w:rFonts w:ascii="Monospaced" w:eastAsia="Times New Roman" w:hAnsi="Monospaced" w:cs="Courier New"/>
+          <w:sz w:val="27"/>
+          <w:szCs w:val="27"/>
+        </w:rPr>
+        <w:t xml:space="preserve"> </w:t>
+      </w:r>
+      <w:r>
+        <w:rPr>
+          <w:rFonts w:ascii="Monospaced" w:eastAsia="Times New Roman" w:hAnsi="Monospaced" w:cs="Courier New"/>
+          <w:b/>
+          <w:bCs/>
+          <w:color w:val="834310"/>
+          <w:sz w:val="27"/>
+          <w:szCs w:val="27"/>
+        </w:rPr>
+        <w:t>n0</w:t>
+      </w:r>
+      <w:r>
+        <w:rPr>
+          <w:rFonts w:ascii="Monospaced" w:eastAsia="Times New Roman" w:hAnsi="Monospaced" w:cs="Courier New"/>
+          <w:sz w:val="27"/>
+          <w:szCs w:val="27"/>
+        </w:rPr>
+        <w:t xml:space="preserve"> </w:t>
+      </w:r>
+      <w:r>
+        <w:rPr>
+          <w:rFonts w:ascii="Monospaced" w:eastAsia="Times New Roman" w:hAnsi="Monospaced" w:cs="Courier New"/>
+          <w:color w:val="5C5C5C"/>
+          <w:sz w:val="27"/>
+          <w:szCs w:val="27"/>
+        </w:rPr>
+        <w:t>&gt;=</w:t>
+      </w:r>
+      <w:r>
+        <w:rPr>
+          <w:rFonts w:ascii="Monospaced" w:eastAsia="Times New Roman" w:hAnsi="Monospaced" w:cs="Courier New"/>
+          <w:sz w:val="27"/>
+          <w:szCs w:val="27"/>
+        </w:rPr>
+        <w:t xml:space="preserve"> </w:t>
+      </w:r>
+      <w:proofErr w:type="gramStart"/>
+      <w:r>
+        <w:rPr>
+          <w:rFonts w:ascii="Monospaced" w:eastAsia="Times New Roman" w:hAnsi="Monospaced" w:cs="Courier New"/>
+          <w:color w:val="BC8F8F"/>
+          <w:sz w:val="27"/>
+          <w:szCs w:val="27"/>
+        </w:rPr>
+        <w:t>0</w:t>
+      </w:r>
+      <w:r>
+        <w:rPr>
+          <w:rFonts w:ascii="Monospaced" w:eastAsia="Times New Roman" w:hAnsi="Monospaced" w:cs="Courier New"/>
+          <w:sz w:val="27"/>
+          <w:szCs w:val="27"/>
+        </w:rPr>
+        <w:t xml:space="preserve"> </w:t>
+      </w:r>
+      <w:r>
+        <w:rPr>
+          <w:rFonts w:ascii="Monospaced" w:eastAsia="Times New Roman" w:hAnsi="Monospaced" w:cs="Courier New"/>
+          <w:color w:val="000000"/>
+          <w:sz w:val="27"/>
+          <w:szCs w:val="27"/>
+        </w:rPr>
+        <w:t>;</w:t>
+      </w:r>
+      <w:proofErr w:type="gramEnd"/>
+    </w:p>
+    <w:p>
+      <w:pPr>
+        <w:tabs>
+          <w:tab w:val="left" w:pos="916"/>
+          <w:tab w:val="left" w:pos="1832"/>
+          <w:tab w:val="left" w:pos="2748"/>
+          <w:tab w:val="left" w:pos="3664"/>
+          <w:tab w:val="left" w:pos="4580"/>
+          <w:tab w:val="left" w:pos="5496"/>
+          <w:tab w:val="left" w:pos="6412"/>
+          <w:tab w:val="left" w:pos="7328"/>
+          <w:tab w:val="left" w:pos="8244"/>
+          <w:tab w:val="left" w:pos="9160"/>
+          <w:tab w:val="left" w:pos="10076"/>
+          <w:tab w:val="left" w:pos="10992"/>
+          <w:tab w:val="left" w:pos="11908"/>
+          <w:tab w:val="left" w:pos="12824"/>
+          <w:tab w:val="left" w:pos="13740"/>
+          <w:tab w:val="left" w:pos="14656"/>
+        </w:tabs>
+        <w:spacing w:after="0" w:line="240" w:lineRule="auto"/>
+        <w:ind w:left="1832"/>
+        <w:rPr>
+          <w:rFonts w:ascii="Monospaced" w:eastAsia="Times New Roman" w:hAnsi="Monospaced" w:cs="Courier New"/>
+          <w:sz w:val="27"/>
+          <w:szCs w:val="27"/>
+        </w:rPr>
+      </w:pPr>
+      <w:proofErr w:type="spellStart"/>
+      <w:r>
+        <w:rPr>
+          <w:rFonts w:ascii="Monospaced" w:eastAsia="Times New Roman" w:hAnsi="Monospaced" w:cs="Courier New"/>
+          <w:color w:val="B01813"/>
+          <w:sz w:val="27"/>
+          <w:szCs w:val="27"/>
+        </w:rPr>
+        <w:t>endfunction</w:t>
+      </w:r>
+      <w:proofErr w:type="spellEnd"/>
+    </w:p>
+    <w:p>
+      <w:pPr>
+        <w:rPr>
+          <w:lang w:val="pt-PT"/>
+        </w:rPr>
+      </w:pPr>
+    </w:p>
     <w:sectPr>
       <w:pgSz w:w="12240" w:h="15840"/>
       <w:pgMar w:top="1417" w:right="1701" w:bottom="1417" w:left="1701" w:header="720" w:footer="720" w:gutter="0"/>
@@ -9708,13 +10686,13 @@
 <file path=word/numbering.xml><?xml version="1.0" encoding="utf-8"?>
 <w:numbering xmlns:wpc="http://schemas.microsoft.com/office/word/2010/wordprocessingCanvas" xmlns:cx="http://schemas.microsoft.com/office/drawing/2014/chartex" xmlns:cx1="http://schemas.microsoft.com/office/drawing/2015/9/8/chartex" xmlns:cx2="http://schemas.microsoft.com/office/drawing/2015/10/21/chartex" xmlns:cx3="http://schemas.microsoft.com/office/drawing/2016/5/9/chartex" xmlns:cx4="http://schemas.microsoft.com/office/drawing/2016/5/10/chartex" xmlns:cx5="http://schemas.microsoft.com/office/drawing/2016/5/11/chartex" xmlns:cx6="http://schemas.microsoft.com/office/drawing/2016/5/12/chartex" xmlns:cx7="http://schemas.microsoft.com/office/drawing/2016/5/13/chartex" xmlns:cx8="http://schemas.microsoft.com/office/drawing/2016/5/14/chartex" xmlns:mc="http://schemas.openxmlformats.org/markup-compatibility/2006" xmlns:aink="http://schemas.microsoft.com/office/drawing/2016/ink" xmlns:am3d="http://schemas.microsoft.com/office/drawing/2017/model3d" xmlns:o="urn:schemas-microsoft-com:office:office" xmlns:r="http://schemas.openxmlformats.org/officeDocument/2006/relationships" xmlns:m="http://schemas.openxmlformats.org/officeDocument/2006/math" xmlns:v="urn:schemas-microsoft-com:vml" xmlns:wp14="http://schemas.microsoft.com/office/word/2010/wordprocessingDrawing" xmlns:wp="http://schemas.openxmlformats.org/drawingml/2006/wordprocessingDrawing" xmlns:w10="urn:schemas-microsoft-com:office:word" xmlns:w="http://schemas.openxmlformats.org/wordprocessingml/2006/main" xmlns:w14="http://schemas.microsoft.com/office/word/2010/wordml" xmlns:w15="http://schemas.microsoft.com/office/word/2012/wordml" xmlns:w16cex="http://schemas.microsoft.com/office/word/2018/wordml/cex" xmlns:w16cid="http://schemas.microsoft.com/office/word/2016/wordml/cid" xmlns:w16="http://schemas.microsoft.com/office/word/2018/wordml" xmlns:w16se="http://schemas.microsoft.com/office/word/2015/wordml/symex" xmlns:wpg="http://schemas.microsoft.com/office/word/2010/wordprocessingGroup" xmlns:wpi="http://schemas.microsoft.com/office/word/2010/wordprocessingInk" xmlns:wne="http://schemas.microsoft.com/office/word/2006/wordml" xmlns:wps="http://schemas.microsoft.com/office/word/2010/wordprocessingShape" mc:Ignorable="w14 w15 w16se w16cid w16 w16cex wp14">
   <w:abstractNum w:abstractNumId="0" w15:restartNumberingAfterBreak="0">
-    <w:nsid w:val="600C6C2B"/>
+    <w:nsid w:val="37A31D3C"/>
     <w:multiLevelType w:val="hybridMultilevel"/>
-    <w:tmpl w:val="234EC612"/>
-    <w:lvl w:ilvl="0" w:tplc="04090017">
+    <w:tmpl w:val="24508BE2"/>
+    <w:lvl w:ilvl="0" w:tplc="0409000F">
       <w:start w:val="1"/>
-      <w:numFmt w:val="lowerLetter"/>
-      <w:lvlText w:val="%1)"/>
+      <w:numFmt w:val="decimal"/>
+      <w:lvlText w:val="%1."/>
       <w:lvlJc w:val="left"/>
       <w:pPr>
         <w:ind w:left="720" w:hanging="360"/>
@@ -9796,7 +10774,99 @@
       </w:pPr>
     </w:lvl>
   </w:abstractNum>
+  <w:abstractNum w:abstractNumId="1" w15:restartNumberingAfterBreak="0">
+    <w:nsid w:val="600C6C2B"/>
+    <w:multiLevelType w:val="hybridMultilevel"/>
+    <w:tmpl w:val="234EC612"/>
+    <w:lvl w:ilvl="0" w:tplc="04090017">
+      <w:start w:val="1"/>
+      <w:numFmt w:val="lowerLetter"/>
+      <w:lvlText w:val="%1)"/>
+      <w:lvlJc w:val="left"/>
+      <w:pPr>
+        <w:ind w:left="720" w:hanging="360"/>
+      </w:pPr>
+      <w:rPr>
+        <w:rFonts w:hint="default"/>
+      </w:rPr>
+    </w:lvl>
+    <w:lvl w:ilvl="1" w:tplc="04090019" w:tentative="1">
+      <w:start w:val="1"/>
+      <w:numFmt w:val="lowerLetter"/>
+      <w:lvlText w:val="%2."/>
+      <w:lvlJc w:val="left"/>
+      <w:pPr>
+        <w:ind w:left="1440" w:hanging="360"/>
+      </w:pPr>
+    </w:lvl>
+    <w:lvl w:ilvl="2" w:tplc="0409001B" w:tentative="1">
+      <w:start w:val="1"/>
+      <w:numFmt w:val="lowerRoman"/>
+      <w:lvlText w:val="%3."/>
+      <w:lvlJc w:val="right"/>
+      <w:pPr>
+        <w:ind w:left="2160" w:hanging="180"/>
+      </w:pPr>
+    </w:lvl>
+    <w:lvl w:ilvl="3" w:tplc="0409000F" w:tentative="1">
+      <w:start w:val="1"/>
+      <w:numFmt w:val="decimal"/>
+      <w:lvlText w:val="%4."/>
+      <w:lvlJc w:val="left"/>
+      <w:pPr>
+        <w:ind w:left="2880" w:hanging="360"/>
+      </w:pPr>
+    </w:lvl>
+    <w:lvl w:ilvl="4" w:tplc="04090019" w:tentative="1">
+      <w:start w:val="1"/>
+      <w:numFmt w:val="lowerLetter"/>
+      <w:lvlText w:val="%5."/>
+      <w:lvlJc w:val="left"/>
+      <w:pPr>
+        <w:ind w:left="3600" w:hanging="360"/>
+      </w:pPr>
+    </w:lvl>
+    <w:lvl w:ilvl="5" w:tplc="0409001B" w:tentative="1">
+      <w:start w:val="1"/>
+      <w:numFmt w:val="lowerRoman"/>
+      <w:lvlText w:val="%6."/>
+      <w:lvlJc w:val="right"/>
+      <w:pPr>
+        <w:ind w:left="4320" w:hanging="180"/>
+      </w:pPr>
+    </w:lvl>
+    <w:lvl w:ilvl="6" w:tplc="0409000F" w:tentative="1">
+      <w:start w:val="1"/>
+      <w:numFmt w:val="decimal"/>
+      <w:lvlText w:val="%7."/>
+      <w:lvlJc w:val="left"/>
+      <w:pPr>
+        <w:ind w:left="5040" w:hanging="360"/>
+      </w:pPr>
+    </w:lvl>
+    <w:lvl w:ilvl="7" w:tplc="04090019" w:tentative="1">
+      <w:start w:val="1"/>
+      <w:numFmt w:val="lowerLetter"/>
+      <w:lvlText w:val="%8."/>
+      <w:lvlJc w:val="left"/>
+      <w:pPr>
+        <w:ind w:left="5760" w:hanging="360"/>
+      </w:pPr>
+    </w:lvl>
+    <w:lvl w:ilvl="8" w:tplc="0409001B" w:tentative="1">
+      <w:start w:val="1"/>
+      <w:numFmt w:val="lowerRoman"/>
+      <w:lvlText w:val="%9."/>
+      <w:lvlJc w:val="right"/>
+      <w:pPr>
+        <w:ind w:left="6480" w:hanging="180"/>
+      </w:pPr>
+    </w:lvl>
+  </w:abstractNum>
   <w:num w:numId="1">
+    <w:abstractNumId w:val="1"/>
+  </w:num>
+  <w:num w:numId="2">
     <w:abstractNumId w:val="0"/>
   </w:num>
 </w:numbering>

</xml_diff>

<commit_message>
exercicio 2 a feito
</commit_message>
<xml_diff>
--- a/Relatorio.docx
+++ b/Relatorio.docx
@@ -28,35 +28,7 @@
           <w:lang w:val="pt-PT"/>
         </w:rPr>
         <w:tab/>
-        <w:t xml:space="preserve">O </w:t>
-      </w:r>
-      <w:proofErr w:type="spellStart"/>
-      <w:r>
-        <w:rPr>
-          <w:lang w:val="pt-PT"/>
-        </w:rPr>
-        <w:t>Scilab</w:t>
-      </w:r>
-      <w:proofErr w:type="spellEnd"/>
-      <w:r>
-        <w:rPr>
-          <w:lang w:val="pt-PT"/>
-        </w:rPr>
-        <w:t xml:space="preserve"> e um software para computação </w:t>
-      </w:r>
-      <w:proofErr w:type="gramStart"/>
-      <w:r>
-        <w:rPr>
-          <w:lang w:val="pt-PT"/>
-        </w:rPr>
-        <w:t>cientifica</w:t>
-      </w:r>
-      <w:proofErr w:type="gramEnd"/>
-      <w:r>
-        <w:rPr>
-          <w:lang w:val="pt-PT"/>
-        </w:rPr>
-        <w:t xml:space="preserve">, gratuito, com código </w:t>
+        <w:t xml:space="preserve">O Scilab e um software para computação cientifica, gratuito, com código </w:t>
       </w:r>
       <w:r>
         <w:rPr>
@@ -160,21 +132,7 @@
         <w:rPr>
           <w:lang w:val="pt-PT"/>
         </w:rPr>
-        <w:t xml:space="preserve">, devido </w:t>
-      </w:r>
-      <w:proofErr w:type="gramStart"/>
-      <w:r>
-        <w:rPr>
-          <w:lang w:val="pt-PT"/>
-        </w:rPr>
-        <w:t>as sua centenas</w:t>
-      </w:r>
-      <w:proofErr w:type="gramEnd"/>
-      <w:r>
-        <w:rPr>
-          <w:lang w:val="pt-PT"/>
-        </w:rPr>
-        <w:t xml:space="preserve"> funções matemáticas.</w:t>
+        <w:t>, devido as sua centenas funções matemáticas.</w:t>
       </w:r>
     </w:p>
     <w:p>
@@ -356,62 +314,20 @@
           <w:lang w:val="pt-PT"/>
         </w:rPr>
         <w:lastRenderedPageBreak/>
-        <w:t xml:space="preserve">Como instalar esses </w:t>
-      </w:r>
-      <w:proofErr w:type="gramStart"/>
-      <w:r>
-        <w:rPr>
-          <w:lang w:val="pt-PT"/>
-        </w:rPr>
-        <w:t>programas ?</w:t>
-      </w:r>
-      <w:proofErr w:type="gramEnd"/>
-      <w:r>
-        <w:rPr>
-          <w:lang w:val="pt-PT"/>
-        </w:rPr>
-        <w:t xml:space="preserve"> </w:t>
-      </w:r>
-    </w:p>
-    <w:p>
-      <w:pPr>
-        <w:rPr>
-          <w:lang w:val="pt-PT"/>
-        </w:rPr>
-      </w:pPr>
-      <w:r>
-        <w:rPr>
-          <w:lang w:val="pt-PT"/>
-        </w:rPr>
-        <w:t xml:space="preserve"> O </w:t>
-      </w:r>
-      <w:proofErr w:type="spellStart"/>
-      <w:r>
-        <w:rPr>
-          <w:lang w:val="pt-PT"/>
-        </w:rPr>
-        <w:t>scilab</w:t>
-      </w:r>
-      <w:proofErr w:type="spellEnd"/>
-      <w:r>
-        <w:rPr>
-          <w:lang w:val="pt-PT"/>
-        </w:rPr>
-        <w:t xml:space="preserve"> é encontra </w:t>
-      </w:r>
-      <w:proofErr w:type="gramStart"/>
-      <w:r>
-        <w:rPr>
-          <w:lang w:val="pt-PT"/>
-        </w:rPr>
-        <w:t>varias</w:t>
-      </w:r>
-      <w:proofErr w:type="gramEnd"/>
-      <w:r>
-        <w:rPr>
-          <w:lang w:val="pt-PT"/>
-        </w:rPr>
-        <w:t xml:space="preserve"> versão na internet mas sugiro instalar sempre o mais recente (</w:t>
+        <w:t xml:space="preserve">Como instalar esses programas ? </w:t>
+      </w:r>
+    </w:p>
+    <w:p>
+      <w:pPr>
+        <w:rPr>
+          <w:lang w:val="pt-PT"/>
+        </w:rPr>
+      </w:pPr>
+      <w:r>
+        <w:rPr>
+          <w:lang w:val="pt-PT"/>
+        </w:rPr>
+        <w:t xml:space="preserve"> O scilab é encontra varias versão na internet mas sugiro instalar sempre o mais recente (</w:t>
       </w:r>
       <w:hyperlink r:id="rId5" w:history="1">
         <w:r>
@@ -585,41 +501,13 @@
           <w:lang w:val="pt-PT"/>
         </w:rPr>
         <w:lastRenderedPageBreak/>
-        <w:t xml:space="preserve">Folha 1 – Introdução ao </w:t>
-      </w:r>
-      <w:proofErr w:type="spellStart"/>
-      <w:r>
-        <w:rPr>
-          <w:lang w:val="pt-PT"/>
-        </w:rPr>
-        <w:t>Scilab</w:t>
-      </w:r>
-      <w:proofErr w:type="spellEnd"/>
-      <w:r>
-        <w:rPr>
-          <w:lang w:val="pt-PT"/>
-        </w:rPr>
-        <w:t xml:space="preserve"> e </w:t>
-      </w:r>
-      <w:proofErr w:type="spellStart"/>
-      <w:r>
-        <w:rPr>
-          <w:lang w:val="pt-PT"/>
-        </w:rPr>
-        <w:t>p</w:t>
-      </w:r>
-      <w:r>
-        <w:rPr>
-          <w:lang w:val="pt-PT"/>
-        </w:rPr>
-        <w:t>ython</w:t>
-      </w:r>
-      <w:proofErr w:type="spellEnd"/>
-      <w:r>
-        <w:rPr>
-          <w:lang w:val="pt-PT"/>
-        </w:rPr>
-        <w:t xml:space="preserve"> </w:t>
+        <w:t>Folha 1 – Introdução ao Scilab e p</w:t>
+      </w:r>
+      <w:r>
+        <w:rPr>
+          <w:lang w:val="pt-PT"/>
+        </w:rPr>
+        <w:t xml:space="preserve">ython </w:t>
       </w:r>
     </w:p>
     <w:p>
@@ -629,19 +517,11 @@
           <w:lang w:val="pt-PT"/>
         </w:rPr>
       </w:pPr>
-      <w:proofErr w:type="spellStart"/>
-      <w:r>
-        <w:rPr>
-          <w:lang w:val="pt-PT"/>
-        </w:rPr>
-        <w:t>Preparaçao</w:t>
-      </w:r>
-      <w:proofErr w:type="spellEnd"/>
-      <w:r>
-        <w:rPr>
-          <w:lang w:val="pt-PT"/>
-        </w:rPr>
-        <w:t xml:space="preserve"> teórica </w:t>
+      <w:r>
+        <w:rPr>
+          <w:lang w:val="pt-PT"/>
+        </w:rPr>
+        <w:t xml:space="preserve">Preparaçao teórica </w:t>
       </w:r>
     </w:p>
     <w:p>
@@ -655,16 +535,8 @@
           <w:lang w:val="pt-PT"/>
         </w:rPr>
         <w:tab/>
-        <w:t>Considere a seguinte matriz 2x</w:t>
-      </w:r>
-      <w:proofErr w:type="gramStart"/>
-      <w:r>
-        <w:rPr>
-          <w:lang w:val="pt-PT"/>
-        </w:rPr>
-        <w:t>2 :</w:t>
-      </w:r>
-      <w:proofErr w:type="gramEnd"/>
+        <w:t>Considere a seguinte matriz 2x2 :</w:t>
+      </w:r>
     </w:p>
     <w:p>
       <w:pPr>
@@ -760,30 +632,8 @@
         <w:rPr>
           <w:lang w:val="pt-PT"/>
         </w:rPr>
-        <w:t xml:space="preserve">Calcule C = produto ponto a </w:t>
-      </w:r>
-      <w:proofErr w:type="spellStart"/>
-      <w:r>
-        <w:rPr>
-          <w:lang w:val="pt-PT"/>
-        </w:rPr>
-        <w:t>pont</w:t>
-      </w:r>
-      <w:proofErr w:type="spellEnd"/>
-      <w:r>
-        <w:rPr>
-          <w:lang w:val="pt-PT"/>
-        </w:rPr>
-        <w:t xml:space="preserve"> de A com </w:t>
-      </w:r>
-      <w:proofErr w:type="gramStart"/>
-      <w:r>
-        <w:rPr>
-          <w:lang w:val="pt-PT"/>
-        </w:rPr>
-        <w:t>A ;</w:t>
-      </w:r>
-      <w:proofErr w:type="gramEnd"/>
+        <w:t>Calcule C = produto ponto a pont de A com A ;</w:t>
+      </w:r>
     </w:p>
     <w:p>
       <w:pPr>
@@ -843,21 +693,7 @@
         <w:rPr>
           <w:lang w:val="pt-PT"/>
         </w:rPr>
-        <w:t xml:space="preserve"> de </w:t>
-      </w:r>
-      <w:proofErr w:type="gramStart"/>
-      <w:r>
-        <w:rPr>
-          <w:lang w:val="pt-PT"/>
-        </w:rPr>
-        <w:t>A ,</w:t>
-      </w:r>
-      <w:proofErr w:type="gramEnd"/>
-      <w:r>
-        <w:rPr>
-          <w:lang w:val="pt-PT"/>
-        </w:rPr>
-        <w:t xml:space="preserve"> 1/A ;</w:t>
+        <w:t xml:space="preserve"> de A , 1/A ;</w:t>
       </w:r>
     </w:p>
     <w:p>
@@ -893,57 +729,27 @@
         <w:rPr>
           <w:lang w:val="pt-PT"/>
         </w:rPr>
-        <w:t xml:space="preserve">Faça uma rotação horizontal das colunas da </w:t>
-      </w:r>
-      <w:proofErr w:type="gramStart"/>
-      <w:r>
-        <w:rPr>
-          <w:lang w:val="pt-PT"/>
-        </w:rPr>
-        <w:t>matriz .</w:t>
-      </w:r>
-      <w:proofErr w:type="gramEnd"/>
-    </w:p>
-    <w:p>
-      <w:pPr>
-        <w:rPr>
-          <w:lang w:val="pt-PT"/>
-        </w:rPr>
-      </w:pPr>
-    </w:p>
-    <w:p>
-      <w:pPr>
-        <w:rPr>
-          <w:lang w:val="pt-PT"/>
-        </w:rPr>
-      </w:pPr>
-      <w:r>
-        <w:rPr>
-          <w:lang w:val="pt-PT"/>
-        </w:rPr>
-        <w:t xml:space="preserve">Para </w:t>
-      </w:r>
-      <w:proofErr w:type="spellStart"/>
-      <w:proofErr w:type="gramStart"/>
-      <w:r>
-        <w:rPr>
-          <w:lang w:val="pt-PT"/>
-        </w:rPr>
-        <w:t>scilab</w:t>
-      </w:r>
-      <w:proofErr w:type="spellEnd"/>
-      <w:r>
-        <w:rPr>
-          <w:lang w:val="pt-PT"/>
-        </w:rPr>
-        <w:t xml:space="preserve"> :</w:t>
-      </w:r>
-      <w:proofErr w:type="gramEnd"/>
-      <w:r>
-        <w:rPr>
-          <w:lang w:val="pt-PT"/>
-        </w:rPr>
-        <w:t xml:space="preserve"> </w:t>
+        <w:t>Faça uma rotação horizontal das colunas da matriz .</w:t>
+      </w:r>
+    </w:p>
+    <w:p>
+      <w:pPr>
+        <w:rPr>
+          <w:lang w:val="pt-PT"/>
+        </w:rPr>
+      </w:pPr>
+    </w:p>
+    <w:p>
+      <w:pPr>
+        <w:rPr>
+          <w:lang w:val="pt-PT"/>
+        </w:rPr>
+      </w:pPr>
+      <w:r>
+        <w:rPr>
+          <w:lang w:val="pt-PT"/>
+        </w:rPr>
+        <w:t xml:space="preserve">Para scilab : </w:t>
       </w:r>
     </w:p>
     <w:p>
@@ -1025,7 +831,6 @@
         </w:rPr>
         <w:t xml:space="preserve"> </w:t>
       </w:r>
-      <w:proofErr w:type="gramStart"/>
       <w:r>
         <w:rPr>
           <w:rFonts w:ascii="Monospaced" w:eastAsia="Times New Roman" w:hAnsi="Monospaced" w:cs="Courier New"/>
@@ -1049,7 +854,6 @@
         </w:rPr>
         <w:t>;</w:t>
       </w:r>
-      <w:proofErr w:type="gramEnd"/>
       <w:r>
         <w:rPr>
           <w:rFonts w:ascii="Monospaced" w:eastAsia="Times New Roman" w:hAnsi="Monospaced" w:cs="Courier New"/>
@@ -1190,7 +994,6 @@
         </w:rPr>
         <w:t xml:space="preserve"> </w:t>
       </w:r>
-      <w:proofErr w:type="gramStart"/>
       <w:r>
         <w:rPr>
           <w:rFonts w:ascii="Monospaced" w:eastAsia="Times New Roman" w:hAnsi="Monospaced" w:cs="Courier New"/>
@@ -1214,7 +1017,6 @@
         </w:rPr>
         <w:t>;</w:t>
       </w:r>
-      <w:proofErr w:type="gramEnd"/>
     </w:p>
     <w:p>
       <w:pPr>
@@ -1272,7 +1074,6 @@
         </w:rPr>
         <w:t xml:space="preserve"> </w:t>
       </w:r>
-      <w:proofErr w:type="gramStart"/>
       <w:r>
         <w:rPr>
           <w:rFonts w:ascii="Monospaced" w:eastAsia="Times New Roman" w:hAnsi="Monospaced" w:cs="Courier New"/>
@@ -1294,16 +1095,7 @@
           <w:color w:val="5C5C5C"/>
           <w:lang w:val="pt-PT"/>
         </w:rPr>
-        <w:t>.</w:t>
-      </w:r>
-      <w:proofErr w:type="gramEnd"/>
-      <w:r>
-        <w:rPr>
-          <w:rFonts w:ascii="Monospaced" w:eastAsia="Times New Roman" w:hAnsi="Monospaced" w:cs="Courier New"/>
-          <w:color w:val="5C5C5C"/>
-          <w:lang w:val="pt-PT"/>
-        </w:rPr>
-        <w:t>*</w:t>
+        <w:t>.*</w:t>
       </w:r>
       <w:r>
         <w:rPr>
@@ -1377,7 +1169,6 @@
         </w:rPr>
         <w:t xml:space="preserve"> </w:t>
       </w:r>
-      <w:proofErr w:type="spellStart"/>
       <w:r>
         <w:rPr>
           <w:rFonts w:ascii="Monospaced" w:eastAsia="Times New Roman" w:hAnsi="Monospaced" w:cs="Courier New"/>
@@ -1386,7 +1177,6 @@
         </w:rPr>
         <w:t>inv</w:t>
       </w:r>
-      <w:proofErr w:type="spellEnd"/>
       <w:r>
         <w:rPr>
           <w:rFonts w:ascii="Monospaced" w:eastAsia="Times New Roman" w:hAnsi="Monospaced" w:cs="Courier New"/>
@@ -1565,7 +1355,6 @@
         </w:rPr>
         <w:t>A</w:t>
       </w:r>
-      <w:proofErr w:type="gramStart"/>
       <w:r>
         <w:rPr>
           <w:rFonts w:ascii="Monospaced" w:eastAsia="Times New Roman" w:hAnsi="Monospaced" w:cs="Courier New"/>
@@ -1590,7 +1379,6 @@
         </w:rPr>
         <w:t>,</w:t>
       </w:r>
-      <w:proofErr w:type="gramEnd"/>
       <w:r>
         <w:rPr>
           <w:rFonts w:ascii="Monospaced" w:eastAsia="Times New Roman" w:hAnsi="Monospaced" w:cs="Courier New"/>
@@ -1705,7 +1493,6 @@
         </w:rPr>
         <w:t xml:space="preserve"> </w:t>
       </w:r>
-      <w:proofErr w:type="gramStart"/>
       <w:r>
         <w:rPr>
           <w:rFonts w:ascii="Monospaced" w:eastAsia="Times New Roman" w:hAnsi="Monospaced" w:cs="Courier New"/>
@@ -1722,7 +1509,6 @@
         </w:rPr>
         <w:t>(</w:t>
       </w:r>
-      <w:proofErr w:type="gramEnd"/>
       <w:r>
         <w:rPr>
           <w:rFonts w:ascii="Monospaced" w:eastAsia="Times New Roman" w:hAnsi="Monospaced" w:cs="Courier New"/>
@@ -1906,33 +1692,11 @@
           <w:lang w:val="pt-PT"/>
         </w:rPr>
       </w:pPr>
-      <w:proofErr w:type="spellStart"/>
-      <w:r>
-        <w:rPr>
-          <w:lang w:val="pt-PT"/>
-        </w:rPr>
-        <w:t>Exercicios</w:t>
-      </w:r>
-      <w:proofErr w:type="spellEnd"/>
-      <w:r>
-        <w:rPr>
-          <w:lang w:val="pt-PT"/>
-        </w:rPr>
-        <w:t xml:space="preserve"> </w:t>
-      </w:r>
-      <w:proofErr w:type="gramStart"/>
-      <w:r>
-        <w:rPr>
-          <w:lang w:val="pt-PT"/>
-        </w:rPr>
-        <w:t>1 :</w:t>
-      </w:r>
-      <w:proofErr w:type="gramEnd"/>
-      <w:r>
-        <w:rPr>
-          <w:lang w:val="pt-PT"/>
-        </w:rPr>
-        <w:t xml:space="preserve"> Declaração de matrizes e funções. </w:t>
+      <w:r>
+        <w:rPr>
+          <w:lang w:val="pt-PT"/>
+        </w:rPr>
+        <w:t xml:space="preserve">Exercicios 1 : Declaração de matrizes e funções. </w:t>
       </w:r>
     </w:p>
     <w:p>
@@ -1977,21 +1741,7 @@
         <w:rPr>
           <w:lang w:val="pt-PT"/>
         </w:rPr>
-        <w:t xml:space="preserve"> = 0, </w:t>
-      </w:r>
-      <w:proofErr w:type="gramStart"/>
-      <w:r>
-        <w:rPr>
-          <w:lang w:val="pt-PT"/>
-        </w:rPr>
-        <w:t>…,</w:t>
-      </w:r>
-      <w:proofErr w:type="spellStart"/>
-      <w:r>
-        <w:rPr>
-          <w:lang w:val="pt-PT"/>
-        </w:rPr>
-        <w:t>t</w:t>
+        <w:t xml:space="preserve"> = 0, …,t</w:t>
       </w:r>
       <w:r>
         <w:rPr>
@@ -2000,8 +1750,6 @@
         </w:rPr>
         <w:t>N</w:t>
       </w:r>
-      <w:proofErr w:type="spellEnd"/>
-      <w:proofErr w:type="gramEnd"/>
       <w:r>
         <w:rPr>
           <w:lang w:val="pt-PT"/>
@@ -2014,7 +1762,6 @@
         </w:rPr>
         <w:t xml:space="preserve">segundos, utilizando  a função </w:t>
       </w:r>
-      <w:proofErr w:type="spellStart"/>
       <w:r>
         <w:rPr>
           <w:i/>
@@ -2023,7 +1770,6 @@
         </w:rPr>
         <w:t>linspace</w:t>
       </w:r>
-      <w:proofErr w:type="spellEnd"/>
       <w:r>
         <w:rPr>
           <w:lang w:val="pt-PT"/>
@@ -2052,35 +1798,7 @@
         <w:rPr>
           <w:lang w:val="pt-PT"/>
         </w:rPr>
-        <w:t xml:space="preserve"> amostra em </w:t>
-      </w:r>
-      <w:proofErr w:type="gramStart"/>
-      <w:r>
-        <w:rPr>
-          <w:lang w:val="pt-PT"/>
-        </w:rPr>
-        <w:t>segundos ?</w:t>
-      </w:r>
-      <w:proofErr w:type="gramEnd"/>
-      <w:r>
-        <w:rPr>
-          <w:lang w:val="pt-PT"/>
-        </w:rPr>
-        <w:t xml:space="preserve"> Procure uma </w:t>
-      </w:r>
-      <w:proofErr w:type="gramStart"/>
-      <w:r>
-        <w:rPr>
-          <w:lang w:val="pt-PT"/>
-        </w:rPr>
-        <w:t>outra  forma</w:t>
-      </w:r>
-      <w:proofErr w:type="gramEnd"/>
-      <w:r>
-        <w:rPr>
-          <w:lang w:val="pt-PT"/>
-        </w:rPr>
-        <w:t xml:space="preserve"> de fazer o mesmo eixo temporal sem utilizar a </w:t>
+        <w:t xml:space="preserve"> amostra em segundos ? Procure uma outra  forma de fazer o mesmo eixo temporal sem utilizar a </w:t>
       </w:r>
       <w:r>
         <w:rPr>
@@ -2088,7 +1806,6 @@
         </w:rPr>
         <w:t xml:space="preserve">função </w:t>
       </w:r>
-      <w:proofErr w:type="spellStart"/>
       <w:r>
         <w:rPr>
           <w:i/>
@@ -2097,7 +1814,6 @@
         </w:rPr>
         <w:t>linspace</w:t>
       </w:r>
-      <w:proofErr w:type="spellEnd"/>
       <w:r>
         <w:rPr>
           <w:i/>
@@ -2110,21 +1826,7 @@
         <w:rPr>
           <w:lang w:val="pt-PT"/>
         </w:rPr>
-        <w:t>E se quiser fazer um eixo temporal de [-2;</w:t>
-      </w:r>
-      <w:proofErr w:type="gramStart"/>
-      <w:r>
-        <w:rPr>
-          <w:lang w:val="pt-PT"/>
-        </w:rPr>
-        <w:t>2 ]</w:t>
-      </w:r>
-      <w:proofErr w:type="gramEnd"/>
-      <w:r>
-        <w:rPr>
-          <w:lang w:val="pt-PT"/>
-        </w:rPr>
-        <w:t xml:space="preserve"> segundos?</w:t>
+        <w:t>E se quiser fazer um eixo temporal de [-2;2 ] segundos?</w:t>
       </w:r>
     </w:p>
     <w:p>
@@ -2138,24 +1840,8 @@
           <w:lang w:val="pt-PT"/>
         </w:rPr>
         <w:tab/>
-        <w:t xml:space="preserve">Para </w:t>
-      </w:r>
-      <w:proofErr w:type="spellStart"/>
-      <w:proofErr w:type="gramStart"/>
-      <w:r>
-        <w:rPr>
-          <w:lang w:val="pt-PT"/>
-        </w:rPr>
-        <w:t>scilab</w:t>
-      </w:r>
-      <w:proofErr w:type="spellEnd"/>
-      <w:r>
-        <w:rPr>
-          <w:lang w:val="pt-PT"/>
-        </w:rPr>
-        <w:t xml:space="preserve"> :</w:t>
-      </w:r>
-      <w:proofErr w:type="gramEnd"/>
+        <w:t>Para scilab :</w:t>
+      </w:r>
     </w:p>
     <w:p>
       <w:pPr>
@@ -2245,29 +1931,7 @@
           <w:color w:val="64AE64"/>
           <w:lang w:val="pt-PT"/>
         </w:rPr>
-        <w:t>//</w:t>
-      </w:r>
-      <w:proofErr w:type="spellStart"/>
-      <w:r>
-        <w:rPr>
-          <w:rFonts w:ascii="Monospaced" w:eastAsia="Times New Roman" w:hAnsi="Monospaced" w:cs="Courier New"/>
-          <w:i/>
-          <w:iCs/>
-          <w:color w:val="64AE64"/>
-          <w:lang w:val="pt-PT"/>
-        </w:rPr>
-        <w:t>dimensao</w:t>
-      </w:r>
-      <w:proofErr w:type="spellEnd"/>
-      <w:r>
-        <w:rPr>
-          <w:rFonts w:ascii="Monospaced" w:eastAsia="Times New Roman" w:hAnsi="Monospaced" w:cs="Courier New"/>
-          <w:i/>
-          <w:iCs/>
-          <w:color w:val="64AE64"/>
-          <w:lang w:val="pt-PT"/>
-        </w:rPr>
-        <w:t xml:space="preserve"> da amostra</w:t>
+        <w:t>//dimensao da amostra</w:t>
       </w:r>
     </w:p>
     <w:p>
@@ -2327,7 +1991,6 @@
         </w:rPr>
         <w:t xml:space="preserve"> </w:t>
       </w:r>
-      <w:proofErr w:type="gramStart"/>
       <w:r>
         <w:rPr>
           <w:rFonts w:ascii="Monospaced" w:eastAsia="Times New Roman" w:hAnsi="Monospaced" w:cs="Courier New"/>
@@ -2359,18 +2022,7 @@
           <w:color w:val="64AE64"/>
           <w:lang w:val="pt-PT"/>
         </w:rPr>
-        <w:t>/</w:t>
-      </w:r>
-      <w:proofErr w:type="gramEnd"/>
-      <w:r>
-        <w:rPr>
-          <w:rFonts w:ascii="Monospaced" w:eastAsia="Times New Roman" w:hAnsi="Monospaced" w:cs="Courier New"/>
-          <w:i/>
-          <w:iCs/>
-          <w:color w:val="64AE64"/>
-          <w:lang w:val="pt-PT"/>
-        </w:rPr>
-        <w:t>/ tempo inicial</w:t>
+        <w:t>// tempo inicial</w:t>
       </w:r>
     </w:p>
     <w:p>
@@ -2400,7 +2052,6 @@
           <w:lang w:val="pt-PT"/>
         </w:rPr>
       </w:pPr>
-      <w:proofErr w:type="spellStart"/>
       <w:r>
         <w:rPr>
           <w:rFonts w:ascii="Monospaced" w:eastAsia="Times New Roman" w:hAnsi="Monospaced" w:cs="Courier New"/>
@@ -2409,7 +2060,6 @@
         </w:rPr>
         <w:t>tf</w:t>
       </w:r>
-      <w:proofErr w:type="spellEnd"/>
       <w:r>
         <w:rPr>
           <w:rFonts w:ascii="Monospaced" w:eastAsia="Times New Roman" w:hAnsi="Monospaced" w:cs="Courier New"/>
@@ -2432,7 +2082,6 @@
         </w:rPr>
         <w:t xml:space="preserve"> </w:t>
       </w:r>
-      <w:proofErr w:type="gramStart"/>
       <w:r>
         <w:rPr>
           <w:rFonts w:ascii="Monospaced" w:eastAsia="Times New Roman" w:hAnsi="Monospaced" w:cs="Courier New"/>
@@ -2456,7 +2105,6 @@
         </w:rPr>
         <w:t>;</w:t>
       </w:r>
-      <w:proofErr w:type="gramEnd"/>
       <w:r>
         <w:rPr>
           <w:rFonts w:ascii="Monospaced" w:eastAsia="Times New Roman" w:hAnsi="Monospaced" w:cs="Courier New"/>
@@ -2530,7 +2178,6 @@
           <w:lang w:val="pt-PT"/>
         </w:rPr>
       </w:pPr>
-      <w:proofErr w:type="spellStart"/>
       <w:r>
         <w:rPr>
           <w:rFonts w:ascii="Monospaced" w:eastAsia="Times New Roman" w:hAnsi="Monospaced" w:cs="Courier New"/>
@@ -2539,7 +2186,6 @@
         </w:rPr>
         <w:t>intervalo_tempo</w:t>
       </w:r>
-      <w:proofErr w:type="spellEnd"/>
       <w:r>
         <w:rPr>
           <w:rFonts w:ascii="Monospaced" w:eastAsia="Times New Roman" w:hAnsi="Monospaced" w:cs="Courier New"/>
@@ -2562,7 +2208,6 @@
         </w:rPr>
         <w:t xml:space="preserve"> </w:t>
       </w:r>
-      <w:proofErr w:type="spellStart"/>
       <w:r>
         <w:rPr>
           <w:rFonts w:ascii="Monospaced" w:eastAsia="Times New Roman" w:hAnsi="Monospaced" w:cs="Courier New"/>
@@ -2571,7 +2216,6 @@
         </w:rPr>
         <w:t>linspace</w:t>
       </w:r>
-      <w:proofErr w:type="spellEnd"/>
       <w:r>
         <w:rPr>
           <w:rFonts w:ascii="Monospaced" w:eastAsia="Times New Roman" w:hAnsi="Monospaced" w:cs="Courier New"/>
@@ -2580,26 +2224,14 @@
         </w:rPr>
         <w:t>(</w:t>
       </w:r>
-      <w:proofErr w:type="spellStart"/>
-      <w:proofErr w:type="gramStart"/>
-      <w:r>
-        <w:rPr>
-          <w:rFonts w:ascii="Monospaced" w:eastAsia="Times New Roman" w:hAnsi="Monospaced" w:cs="Courier New"/>
-          <w:color w:val="000000"/>
-          <w:lang w:val="pt-PT"/>
-        </w:rPr>
-        <w:t>ti,tf</w:t>
-      </w:r>
-      <w:proofErr w:type="gramEnd"/>
-      <w:r>
-        <w:rPr>
-          <w:rFonts w:ascii="Monospaced" w:eastAsia="Times New Roman" w:hAnsi="Monospaced" w:cs="Courier New"/>
-          <w:color w:val="000000"/>
-          <w:lang w:val="pt-PT"/>
-        </w:rPr>
-        <w:t>,N</w:t>
-      </w:r>
-      <w:proofErr w:type="spellEnd"/>
+      <w:r>
+        <w:rPr>
+          <w:rFonts w:ascii="Monospaced" w:eastAsia="Times New Roman" w:hAnsi="Monospaced" w:cs="Courier New"/>
+          <w:color w:val="000000"/>
+          <w:lang w:val="pt-PT"/>
+        </w:rPr>
+        <w:t>ti,tf,N</w:t>
+      </w:r>
       <w:r>
         <w:rPr>
           <w:rFonts w:ascii="Monospaced" w:eastAsia="Times New Roman" w:hAnsi="Monospaced" w:cs="Courier New"/>
@@ -2672,7 +2304,6 @@
           <w:lang w:val="pt-PT"/>
         </w:rPr>
       </w:pPr>
-      <w:proofErr w:type="spellStart"/>
       <w:r>
         <w:rPr>
           <w:rFonts w:ascii="Monospaced" w:eastAsia="Times New Roman" w:hAnsi="Monospaced" w:cs="Courier New"/>
@@ -2681,7 +2312,6 @@
         </w:rPr>
         <w:t>distancia_amostras</w:t>
       </w:r>
-      <w:proofErr w:type="spellEnd"/>
       <w:r>
         <w:rPr>
           <w:rFonts w:ascii="Monospaced" w:eastAsia="Times New Roman" w:hAnsi="Monospaced" w:cs="Courier New"/>
@@ -2704,25 +2334,14 @@
         </w:rPr>
         <w:t xml:space="preserve"> </w:t>
       </w:r>
-      <w:proofErr w:type="spellStart"/>
-      <w:r>
-        <w:rPr>
-          <w:rFonts w:ascii="Monospaced" w:eastAsia="Times New Roman" w:hAnsi="Monospaced" w:cs="Courier New"/>
-          <w:color w:val="000000"/>
-          <w:lang w:val="pt-PT"/>
-        </w:rPr>
-        <w:t>intervalo_</w:t>
-      </w:r>
-      <w:proofErr w:type="gramStart"/>
-      <w:r>
-        <w:rPr>
-          <w:rFonts w:ascii="Monospaced" w:eastAsia="Times New Roman" w:hAnsi="Monospaced" w:cs="Courier New"/>
-          <w:color w:val="000000"/>
-          <w:lang w:val="pt-PT"/>
-        </w:rPr>
-        <w:t>tempo</w:t>
-      </w:r>
-      <w:proofErr w:type="spellEnd"/>
+      <w:r>
+        <w:rPr>
+          <w:rFonts w:ascii="Monospaced" w:eastAsia="Times New Roman" w:hAnsi="Monospaced" w:cs="Courier New"/>
+          <w:color w:val="000000"/>
+          <w:lang w:val="pt-PT"/>
+        </w:rPr>
+        <w:t>intervalo_tempo</w:t>
+      </w:r>
       <w:r>
         <w:rPr>
           <w:rFonts w:ascii="Monospaced" w:eastAsia="Times New Roman" w:hAnsi="Monospaced" w:cs="Courier New"/>
@@ -2731,7 +2350,6 @@
         </w:rPr>
         <w:t>(</w:t>
       </w:r>
-      <w:proofErr w:type="gramEnd"/>
       <w:r>
         <w:rPr>
           <w:rFonts w:ascii="Monospaced" w:eastAsia="Times New Roman" w:hAnsi="Monospaced" w:cs="Courier New"/>
@@ -2770,7 +2388,6 @@
         </w:rPr>
         <w:t xml:space="preserve"> </w:t>
       </w:r>
-      <w:proofErr w:type="spellStart"/>
       <w:r>
         <w:rPr>
           <w:rFonts w:ascii="Monospaced" w:eastAsia="Times New Roman" w:hAnsi="Monospaced" w:cs="Courier New"/>
@@ -2779,7 +2396,6 @@
         </w:rPr>
         <w:t>intervalo_tempo</w:t>
       </w:r>
-      <w:proofErr w:type="spellEnd"/>
       <w:r>
         <w:rPr>
           <w:rFonts w:ascii="Monospaced" w:eastAsia="Times New Roman" w:hAnsi="Monospaced" w:cs="Courier New"/>
@@ -2876,51 +2492,7 @@
           <w:color w:val="64AE64"/>
           <w:lang w:val="pt-PT"/>
         </w:rPr>
-        <w:t xml:space="preserve">// fazer o mesmo </w:t>
-      </w:r>
-      <w:proofErr w:type="gramStart"/>
-      <w:r>
-        <w:rPr>
-          <w:rFonts w:ascii="Monospaced" w:eastAsia="Times New Roman" w:hAnsi="Monospaced" w:cs="Courier New"/>
-          <w:i/>
-          <w:iCs/>
-          <w:color w:val="64AE64"/>
-          <w:lang w:val="pt-PT"/>
-        </w:rPr>
-        <w:t>processo</w:t>
-      </w:r>
-      <w:proofErr w:type="gramEnd"/>
-      <w:r>
-        <w:rPr>
-          <w:rFonts w:ascii="Monospaced" w:eastAsia="Times New Roman" w:hAnsi="Monospaced" w:cs="Courier New"/>
-          <w:i/>
-          <w:iCs/>
-          <w:color w:val="64AE64"/>
-          <w:lang w:val="pt-PT"/>
-        </w:rPr>
-        <w:t xml:space="preserve"> mas sem usar </w:t>
-      </w:r>
-      <w:proofErr w:type="spellStart"/>
-      <w:r>
-        <w:rPr>
-          <w:rFonts w:ascii="Monospaced" w:eastAsia="Times New Roman" w:hAnsi="Monospaced" w:cs="Courier New"/>
-          <w:i/>
-          <w:iCs/>
-          <w:color w:val="64AE64"/>
-          <w:lang w:val="pt-PT"/>
-        </w:rPr>
-        <w:t>linspace</w:t>
-      </w:r>
-      <w:proofErr w:type="spellEnd"/>
-      <w:r>
-        <w:rPr>
-          <w:rFonts w:ascii="Monospaced" w:eastAsia="Times New Roman" w:hAnsi="Monospaced" w:cs="Courier New"/>
-          <w:i/>
-          <w:iCs/>
-          <w:color w:val="64AE64"/>
-          <w:lang w:val="pt-PT"/>
-        </w:rPr>
-        <w:t xml:space="preserve"> </w:t>
+        <w:t xml:space="preserve">// fazer o mesmo processo mas sem usar linspace </w:t>
       </w:r>
     </w:p>
     <w:p>
@@ -3078,7 +2650,6 @@
         </w:rPr>
         <w:t xml:space="preserve"> </w:t>
       </w:r>
-      <w:proofErr w:type="spellStart"/>
       <w:r>
         <w:rPr>
           <w:rFonts w:ascii="Monospaced" w:eastAsia="Times New Roman" w:hAnsi="Monospaced" w:cs="Courier New"/>
@@ -3087,7 +2658,6 @@
         </w:rPr>
         <w:t>tf</w:t>
       </w:r>
-      <w:proofErr w:type="spellEnd"/>
       <w:r>
         <w:rPr>
           <w:rFonts w:ascii="Monospaced" w:eastAsia="Times New Roman" w:hAnsi="Monospaced" w:cs="Courier New"/>
@@ -3337,21 +2907,7 @@
         <w:rPr>
           <w:lang w:val="pt-PT"/>
         </w:rPr>
-        <w:t xml:space="preserve">) = </w:t>
-      </w:r>
-      <w:proofErr w:type="spellStart"/>
-      <w:r>
-        <w:rPr>
-          <w:lang w:val="pt-PT"/>
-        </w:rPr>
-        <w:t>sin</w:t>
-      </w:r>
-      <w:proofErr w:type="spellEnd"/>
-      <w:r>
-        <w:rPr>
-          <w:lang w:val="pt-PT"/>
-        </w:rPr>
-        <w:t xml:space="preserve">(x) onde x = </w:t>
+        <w:t xml:space="preserve">) = sin(x) onde x = </w:t>
       </w:r>
       <w:r>
         <w:rPr>
@@ -3374,7 +2930,6 @@
         </w:rPr>
         <w:t xml:space="preserve"> </w:t>
       </w:r>
-      <w:proofErr w:type="gramStart"/>
       <w:r>
         <w:rPr>
           <w:i/>
@@ -3395,28 +2950,7 @@
         <w:rPr>
           <w:lang w:val="pt-PT"/>
         </w:rPr>
-        <w:t>.</w:t>
-      </w:r>
-      <w:proofErr w:type="gramEnd"/>
-      <w:r>
-        <w:rPr>
-          <w:lang w:val="pt-PT"/>
-        </w:rPr>
-        <w:t xml:space="preserve"> Se quisermos um </w:t>
-      </w:r>
-      <w:proofErr w:type="gramStart"/>
-      <w:r>
-        <w:rPr>
-          <w:lang w:val="pt-PT"/>
-        </w:rPr>
-        <w:t>seno  de</w:t>
-      </w:r>
-      <w:proofErr w:type="gramEnd"/>
-      <w:r>
-        <w:rPr>
-          <w:lang w:val="pt-PT"/>
-        </w:rPr>
-        <w:t xml:space="preserve"> frequência </w:t>
+        <w:t xml:space="preserve">. Se quisermos um seno  de frequência </w:t>
       </w:r>
       <w:r>
         <w:rPr>
@@ -3450,43 +2984,14 @@
         <w:rPr>
           <w:lang w:val="pt-PT"/>
         </w:rPr>
-        <w:t xml:space="preserve">= 10 Hz, como fazer? Construa o </w:t>
-      </w:r>
-      <w:proofErr w:type="spellStart"/>
-      <w:r>
-        <w:rPr>
-          <w:lang w:val="pt-PT"/>
-        </w:rPr>
-        <w:t>vector</w:t>
-      </w:r>
-      <w:proofErr w:type="spellEnd"/>
-      <w:r>
-        <w:rPr>
-          <w:lang w:val="pt-PT"/>
-        </w:rPr>
-        <w:t xml:space="preserve"> s em fun</w:t>
-      </w:r>
-      <w:r>
-        <w:rPr>
-          <w:lang w:val="pt-PT"/>
-        </w:rPr>
-        <w:t xml:space="preserve">ção do </w:t>
-      </w:r>
-      <w:proofErr w:type="spellStart"/>
-      <w:r>
-        <w:rPr>
-          <w:lang w:val="pt-PT"/>
-        </w:rPr>
-        <w:t>vector</w:t>
-      </w:r>
-      <w:proofErr w:type="spellEnd"/>
-      <w:r>
-        <w:rPr>
-          <w:lang w:val="pt-PT"/>
-        </w:rPr>
-        <w:t xml:space="preserve"> </w:t>
-      </w:r>
-      <w:proofErr w:type="gramStart"/>
+        <w:t>= 10 Hz, como fazer? Construa o vector s em fun</w:t>
+      </w:r>
+      <w:r>
+        <w:rPr>
+          <w:lang w:val="pt-PT"/>
+        </w:rPr>
+        <w:t xml:space="preserve">ção do vector </w:t>
+      </w:r>
       <w:r>
         <w:rPr>
           <w:i/>
@@ -3499,14 +3004,7 @@
         <w:rPr>
           <w:lang w:val="pt-PT"/>
         </w:rPr>
-        <w:t xml:space="preserve">  do</w:t>
-      </w:r>
-      <w:proofErr w:type="gramEnd"/>
-      <w:r>
-        <w:rPr>
-          <w:lang w:val="pt-PT"/>
-        </w:rPr>
-        <w:t xml:space="preserve"> n</w:t>
+        <w:t xml:space="preserve">  do n</w:t>
       </w:r>
       <w:r>
         <w:rPr>
@@ -3595,21 +3093,7 @@
           <w:lang w:val="pt-PT"/>
         </w:rPr>
         <w:tab/>
-        <w:t xml:space="preserve">Para </w:t>
-      </w:r>
-      <w:proofErr w:type="spellStart"/>
-      <w:r>
-        <w:rPr>
-          <w:lang w:val="pt-PT"/>
-        </w:rPr>
-        <w:t>scilab</w:t>
-      </w:r>
-      <w:proofErr w:type="spellEnd"/>
-      <w:r>
-        <w:rPr>
-          <w:lang w:val="pt-PT"/>
-        </w:rPr>
-        <w:t xml:space="preserve">: </w:t>
+        <w:t xml:space="preserve">Para scilab: </w:t>
       </w:r>
       <w:r>
         <w:rPr>
@@ -3642,30 +3126,8 @@
         <w:rPr>
           <w:lang w:val="pt-PT"/>
         </w:rPr>
-        <w:t xml:space="preserve"> ficheiro com nome “</w:t>
-      </w:r>
-      <w:proofErr w:type="spellStart"/>
-      <w:r>
-        <w:rPr>
-          <w:lang w:val="pt-PT"/>
-        </w:rPr>
-        <w:t>st.sce</w:t>
-      </w:r>
-      <w:proofErr w:type="spellEnd"/>
-      <w:r>
-        <w:rPr>
-          <w:lang w:val="pt-PT"/>
-        </w:rPr>
-        <w:t xml:space="preserve"> " com o seguinte </w:t>
-      </w:r>
-      <w:proofErr w:type="gramStart"/>
-      <w:r>
-        <w:rPr>
-          <w:lang w:val="pt-PT"/>
-        </w:rPr>
-        <w:t>código :</w:t>
-      </w:r>
-      <w:proofErr w:type="gramEnd"/>
+        <w:t xml:space="preserve"> ficheiro com nome “st.sce " com o seguinte código :</w:t>
+      </w:r>
     </w:p>
     <w:p>
       <w:pPr>
@@ -3736,8 +3198,6 @@
         </w:rPr>
         <w:t>=</w:t>
       </w:r>
-      <w:proofErr w:type="spellStart"/>
-      <w:proofErr w:type="gramStart"/>
       <w:r>
         <w:rPr>
           <w:rFonts w:ascii="Monospaced" w:eastAsia="Times New Roman" w:hAnsi="Monospaced" w:cs="Courier New"/>
@@ -3746,7 +3206,6 @@
         </w:rPr>
         <w:t>st</w:t>
       </w:r>
-      <w:proofErr w:type="spellEnd"/>
       <w:r>
         <w:rPr>
           <w:rFonts w:ascii="Monospaced" w:eastAsia="Times New Roman" w:hAnsi="Monospaced" w:cs="Courier New"/>
@@ -3754,8 +3213,6 @@
         </w:rPr>
         <w:t>(</w:t>
       </w:r>
-      <w:proofErr w:type="spellStart"/>
-      <w:proofErr w:type="gramEnd"/>
       <w:r>
         <w:rPr>
           <w:rFonts w:ascii="Monospaced" w:eastAsia="Times New Roman" w:hAnsi="Monospaced" w:cs="Courier New"/>
@@ -3765,7 +3222,6 @@
         </w:rPr>
         <w:t>frequencia</w:t>
       </w:r>
-      <w:proofErr w:type="spellEnd"/>
       <w:r>
         <w:rPr>
           <w:rFonts w:ascii="Monospaced" w:eastAsia="Times New Roman" w:hAnsi="Monospaced" w:cs="Courier New"/>
@@ -3885,7 +3341,6 @@
         </w:rPr>
         <w:t>*</w:t>
       </w:r>
-      <w:proofErr w:type="spellStart"/>
       <w:r>
         <w:rPr>
           <w:rFonts w:ascii="Monospaced" w:eastAsia="Times New Roman" w:hAnsi="Monospaced" w:cs="Courier New"/>
@@ -3895,8 +3350,6 @@
         </w:rPr>
         <w:t>frequencia</w:t>
       </w:r>
-      <w:proofErr w:type="spellEnd"/>
-      <w:proofErr w:type="gramStart"/>
       <w:r>
         <w:rPr>
           <w:rFonts w:ascii="Monospaced" w:eastAsia="Times New Roman" w:hAnsi="Monospaced" w:cs="Courier New"/>
@@ -3915,15 +3368,7 @@
           <w:rFonts w:ascii="Monospaced" w:eastAsia="Times New Roman" w:hAnsi="Monospaced" w:cs="Courier New"/>
           <w:color w:val="5C5C5C"/>
         </w:rPr>
-        <w:t>.</w:t>
-      </w:r>
-      <w:proofErr w:type="gramEnd"/>
-      <w:r>
-        <w:rPr>
-          <w:rFonts w:ascii="Monospaced" w:eastAsia="Times New Roman" w:hAnsi="Monospaced" w:cs="Courier New"/>
-          <w:color w:val="5C5C5C"/>
-        </w:rPr>
-        <w:t>*</w:t>
+        <w:t>.*</w:t>
       </w:r>
       <w:r>
         <w:rPr>
@@ -3967,7 +3412,6 @@
           <w:rFonts w:ascii="Monospaced" w:eastAsia="Times New Roman" w:hAnsi="Monospaced" w:cs="Courier New"/>
         </w:rPr>
       </w:pPr>
-      <w:proofErr w:type="spellStart"/>
       <w:r>
         <w:rPr>
           <w:rFonts w:ascii="Monospaced" w:eastAsia="Times New Roman" w:hAnsi="Monospaced" w:cs="Courier New"/>
@@ -3975,7 +3419,6 @@
         </w:rPr>
         <w:t>endfunction</w:t>
       </w:r>
-      <w:proofErr w:type="spellEnd"/>
     </w:p>
     <w:p>
       <w:pPr>
@@ -4002,21 +3445,7 @@
         <w:rPr>
           <w:lang w:val="pt-PT"/>
         </w:rPr>
-        <w:t xml:space="preserve"> o intervalo de </w:t>
-      </w:r>
-      <w:proofErr w:type="gramStart"/>
-      <w:r>
-        <w:rPr>
-          <w:lang w:val="pt-PT"/>
-        </w:rPr>
-        <w:t>tempo :</w:t>
-      </w:r>
-      <w:proofErr w:type="gramEnd"/>
-      <w:r>
-        <w:rPr>
-          <w:lang w:val="pt-PT"/>
-        </w:rPr>
-        <w:t xml:space="preserve"> </w:t>
+        <w:t xml:space="preserve"> o intervalo de tempo : </w:t>
       </w:r>
     </w:p>
     <w:p>
@@ -4031,7 +3460,6 @@
           <w:lang w:val="pt-PT"/>
         </w:rPr>
       </w:pPr>
-      <w:proofErr w:type="spellStart"/>
       <w:r>
         <w:rPr>
           <w:rFonts w:ascii="Monospaced" w:hAnsi="Monospaced"/>
@@ -4042,7 +3470,6 @@
         </w:rPr>
         <w:t>frequencia</w:t>
       </w:r>
-      <w:proofErr w:type="spellEnd"/>
       <w:r>
         <w:rPr>
           <w:rFonts w:ascii="Monospaced" w:hAnsi="Monospaced"/>
@@ -4166,26 +3593,14 @@
         </w:rPr>
         <w:t>(</w:t>
       </w:r>
-      <w:proofErr w:type="spellStart"/>
-      <w:proofErr w:type="gramStart"/>
-      <w:r>
-        <w:rPr>
-          <w:rFonts w:ascii="Monospaced" w:eastAsia="Times New Roman" w:hAnsi="Monospaced" w:cs="Courier New"/>
-          <w:color w:val="000000"/>
-          <w:lang w:val="pt-PT"/>
-        </w:rPr>
-        <w:t>frequencia,intervalo</w:t>
-      </w:r>
-      <w:proofErr w:type="gramEnd"/>
-      <w:r>
-        <w:rPr>
-          <w:rFonts w:ascii="Monospaced" w:eastAsia="Times New Roman" w:hAnsi="Monospaced" w:cs="Courier New"/>
-          <w:color w:val="000000"/>
-          <w:lang w:val="pt-PT"/>
-        </w:rPr>
-        <w:t>_tempo</w:t>
-      </w:r>
-      <w:proofErr w:type="spellEnd"/>
+      <w:r>
+        <w:rPr>
+          <w:rFonts w:ascii="Monospaced" w:eastAsia="Times New Roman" w:hAnsi="Monospaced" w:cs="Courier New"/>
+          <w:color w:val="000000"/>
+          <w:lang w:val="pt-PT"/>
+        </w:rPr>
+        <w:t>frequencia,intervalo_tempo</w:t>
+      </w:r>
       <w:r>
         <w:rPr>
           <w:rFonts w:ascii="Monospaced" w:eastAsia="Times New Roman" w:hAnsi="Monospaced" w:cs="Courier New"/>
@@ -4276,23 +3691,13 @@
         </w:rPr>
         <w:t>(</w:t>
       </w:r>
-      <w:proofErr w:type="gramStart"/>
-      <w:r>
-        <w:rPr>
-          <w:rFonts w:ascii="Monospaced" w:eastAsia="Times New Roman" w:hAnsi="Monospaced" w:cs="Courier New"/>
-          <w:color w:val="000000"/>
-          <w:lang w:val="pt-PT"/>
-        </w:rPr>
-        <w:t>frequencia,intervalo</w:t>
-      </w:r>
-      <w:proofErr w:type="gramEnd"/>
-      <w:r>
-        <w:rPr>
-          <w:rFonts w:ascii="Monospaced" w:eastAsia="Times New Roman" w:hAnsi="Monospaced" w:cs="Courier New"/>
-          <w:color w:val="000000"/>
-          <w:lang w:val="pt-PT"/>
-        </w:rPr>
-        <w:t>_tempo_v2</w:t>
+      <w:r>
+        <w:rPr>
+          <w:rFonts w:ascii="Monospaced" w:eastAsia="Times New Roman" w:hAnsi="Monospaced" w:cs="Courier New"/>
+          <w:color w:val="000000"/>
+          <w:lang w:val="pt-PT"/>
+        </w:rPr>
+        <w:t>frequencia,intervalo_tempo_v2</w:t>
       </w:r>
       <w:r>
         <w:rPr>
@@ -4379,21 +3784,7 @@
           <w:lang w:val="pt-PT"/>
         </w:rPr>
         <w:tab/>
-        <w:t xml:space="preserve">Para </w:t>
-      </w:r>
-      <w:proofErr w:type="spellStart"/>
-      <w:r>
-        <w:rPr>
-          <w:lang w:val="pt-PT"/>
-        </w:rPr>
-        <w:t>scilab</w:t>
-      </w:r>
-      <w:proofErr w:type="spellEnd"/>
-      <w:r>
-        <w:rPr>
-          <w:lang w:val="pt-PT"/>
-        </w:rPr>
-        <w:t xml:space="preserve">: </w:t>
+        <w:t xml:space="preserve">Para scilab: </w:t>
       </w:r>
     </w:p>
     <w:p>
@@ -4440,7 +3831,6 @@
         </w:rPr>
         <w:t xml:space="preserve"> </w:t>
       </w:r>
-      <w:proofErr w:type="gramStart"/>
       <w:r>
         <w:rPr>
           <w:rFonts w:ascii="Monospaced" w:hAnsi="Monospaced"/>
@@ -4459,7 +3849,6 @@
         </w:rPr>
         <w:t>;</w:t>
       </w:r>
-      <w:proofErr w:type="gramEnd"/>
     </w:p>
     <w:p>
       <w:pPr>
@@ -4513,7 +3902,6 @@
         </w:rPr>
         <w:t xml:space="preserve"> </w:t>
       </w:r>
-      <w:proofErr w:type="gramStart"/>
       <w:r>
         <w:rPr>
           <w:rFonts w:ascii="Monospaced" w:eastAsia="Times New Roman" w:hAnsi="Monospaced" w:cs="Courier New"/>
@@ -4532,15 +3920,7 @@
           <w:rFonts w:ascii="Monospaced" w:eastAsia="Times New Roman" w:hAnsi="Monospaced" w:cs="Courier New"/>
           <w:color w:val="5C5C5C"/>
         </w:rPr>
-        <w:t>.</w:t>
-      </w:r>
-      <w:proofErr w:type="gramEnd"/>
-      <w:r>
-        <w:rPr>
-          <w:rFonts w:ascii="Monospaced" w:eastAsia="Times New Roman" w:hAnsi="Monospaced" w:cs="Courier New"/>
-          <w:color w:val="5C5C5C"/>
-        </w:rPr>
-        <w:t>*</w:t>
+        <w:t>.*</w:t>
       </w:r>
       <w:r>
         <w:rPr>
@@ -4610,7 +3990,6 @@
         </w:rPr>
         <w:t xml:space="preserve"> </w:t>
       </w:r>
-      <w:proofErr w:type="gramStart"/>
       <w:r>
         <w:rPr>
           <w:rFonts w:ascii="Monospaced" w:eastAsia="Times New Roman" w:hAnsi="Monospaced" w:cs="Courier New"/>
@@ -4629,15 +4008,7 @@
           <w:rFonts w:ascii="Monospaced" w:eastAsia="Times New Roman" w:hAnsi="Monospaced" w:cs="Courier New"/>
           <w:color w:val="5C5C5C"/>
         </w:rPr>
-        <w:t>.</w:t>
-      </w:r>
-      <w:proofErr w:type="gramEnd"/>
-      <w:r>
-        <w:rPr>
-          <w:rFonts w:ascii="Monospaced" w:eastAsia="Times New Roman" w:hAnsi="Monospaced" w:cs="Courier New"/>
-          <w:color w:val="5C5C5C"/>
-        </w:rPr>
-        <w:t>*</w:t>
+        <w:t>.*</w:t>
       </w:r>
       <w:r>
         <w:rPr>
@@ -4691,29 +4062,7 @@
         <w:rPr>
           <w:lang w:val="pt-PT"/>
         </w:rPr>
-        <w:t xml:space="preserve">um nova função g(t) = </w:t>
-      </w:r>
-      <w:proofErr w:type="spellStart"/>
-      <w:proofErr w:type="gramStart"/>
-      <w:r>
-        <w:rPr>
-          <w:lang w:val="pt-PT"/>
-        </w:rPr>
-        <w:t>exp</w:t>
-      </w:r>
-      <w:proofErr w:type="spellEnd"/>
-      <w:r>
-        <w:rPr>
-          <w:lang w:val="pt-PT"/>
-        </w:rPr>
-        <w:t>(</w:t>
-      </w:r>
-      <w:proofErr w:type="gramEnd"/>
-      <w:r>
-        <w:rPr>
-          <w:lang w:val="pt-PT"/>
-        </w:rPr>
-        <w:t xml:space="preserve">- </w:t>
+        <w:t xml:space="preserve">um nova função g(t) = exp(- </w:t>
       </w:r>
       <w:r>
         <w:rPr>
@@ -4741,139 +4090,69 @@
           <w:rFonts w:cstheme="minorHAnsi"/>
           <w:lang w:val="pt-PT"/>
         </w:rPr>
-        <w:t xml:space="preserve">α = 2 . </w:t>
-      </w:r>
-      <w:proofErr w:type="gramStart"/>
+        <w:t xml:space="preserve">α = 2 . Determine </w:t>
+      </w:r>
       <w:r>
         <w:rPr>
           <w:rFonts w:cstheme="minorHAnsi"/>
           <w:lang w:val="pt-PT"/>
         </w:rPr>
-        <w:t xml:space="preserve">Determine </w:t>
-      </w:r>
-      <w:r>
+        <w:t xml:space="preserve"> o vector g .</w:t>
+      </w:r>
+    </w:p>
+    <w:p>
+      <w:pPr>
+        <w:jc w:val="both"/>
         <w:rPr>
           <w:rFonts w:cstheme="minorHAnsi"/>
           <w:lang w:val="pt-PT"/>
         </w:rPr>
-        <w:t xml:space="preserve"> o</w:t>
-      </w:r>
-      <w:proofErr w:type="gramEnd"/>
-      <w:r>
+      </w:pPr>
+    </w:p>
+    <w:p>
+      <w:pPr>
+        <w:jc w:val="both"/>
         <w:rPr>
           <w:rFonts w:cstheme="minorHAnsi"/>
           <w:lang w:val="pt-PT"/>
         </w:rPr>
-        <w:t xml:space="preserve"> </w:t>
-      </w:r>
-      <w:proofErr w:type="spellStart"/>
+      </w:pPr>
       <w:r>
         <w:rPr>
           <w:rFonts w:cstheme="minorHAnsi"/>
           <w:lang w:val="pt-PT"/>
         </w:rPr>
-        <w:t>vector</w:t>
-      </w:r>
-      <w:proofErr w:type="spellEnd"/>
+        <w:tab/>
+        <w:t xml:space="preserve">Para scilab: </w:t>
+      </w:r>
+    </w:p>
+    <w:p>
+      <w:pPr>
+        <w:jc w:val="both"/>
+        <w:rPr>
+          <w:lang w:val="pt-PT"/>
+        </w:rPr>
+      </w:pPr>
       <w:r>
         <w:rPr>
           <w:rFonts w:cstheme="minorHAnsi"/>
           <w:lang w:val="pt-PT"/>
         </w:rPr>
-        <w:t xml:space="preserve"> g .</w:t>
-      </w:r>
-    </w:p>
-    <w:p>
-      <w:pPr>
-        <w:jc w:val="both"/>
+        <w:tab/>
+      </w:r>
+      <w:r>
         <w:rPr>
           <w:rFonts w:cstheme="minorHAnsi"/>
           <w:lang w:val="pt-PT"/>
         </w:rPr>
-      </w:pPr>
-    </w:p>
-    <w:p>
-      <w:pPr>
-        <w:jc w:val="both"/>
-        <w:rPr>
-          <w:rFonts w:cstheme="minorHAnsi"/>
-          <w:lang w:val="pt-PT"/>
-        </w:rPr>
-      </w:pPr>
-      <w:r>
-        <w:rPr>
-          <w:rFonts w:cstheme="minorHAnsi"/>
-          <w:lang w:val="pt-PT"/>
-        </w:rPr>
         <w:tab/>
-        <w:t xml:space="preserve">Para </w:t>
-      </w:r>
-      <w:proofErr w:type="spellStart"/>
-      <w:r>
-        <w:rPr>
-          <w:rFonts w:cstheme="minorHAnsi"/>
-          <w:lang w:val="pt-PT"/>
-        </w:rPr>
-        <w:t>scilab</w:t>
-      </w:r>
-      <w:proofErr w:type="spellEnd"/>
-      <w:r>
-        <w:rPr>
-          <w:rFonts w:cstheme="minorHAnsi"/>
-          <w:lang w:val="pt-PT"/>
-        </w:rPr>
-        <w:t xml:space="preserve">: </w:t>
-      </w:r>
-    </w:p>
-    <w:p>
-      <w:pPr>
-        <w:jc w:val="both"/>
-        <w:rPr>
-          <w:lang w:val="pt-PT"/>
-        </w:rPr>
-      </w:pPr>
-      <w:r>
-        <w:rPr>
-          <w:rFonts w:cstheme="minorHAnsi"/>
-          <w:lang w:val="pt-PT"/>
-        </w:rPr>
-        <w:tab/>
-      </w:r>
-      <w:r>
-        <w:rPr>
-          <w:rFonts w:cstheme="minorHAnsi"/>
-          <w:lang w:val="pt-PT"/>
-        </w:rPr>
-        <w:tab/>
-      </w:r>
-      <w:r>
-        <w:rPr>
-          <w:lang w:val="pt-PT"/>
-        </w:rPr>
-        <w:t>Cria um ficheiro com nome “</w:t>
-      </w:r>
-      <w:proofErr w:type="spellStart"/>
-      <w:r>
-        <w:rPr>
-          <w:lang w:val="pt-PT"/>
-        </w:rPr>
-        <w:t>gt.sce</w:t>
-      </w:r>
-      <w:proofErr w:type="spellEnd"/>
-      <w:r>
-        <w:rPr>
-          <w:lang w:val="pt-PT"/>
-        </w:rPr>
-        <w:t xml:space="preserve"> " com o seguinte </w:t>
-      </w:r>
-      <w:proofErr w:type="gramStart"/>
-      <w:r>
-        <w:rPr>
-          <w:lang w:val="pt-PT"/>
-        </w:rPr>
-        <w:t>código :</w:t>
-      </w:r>
-      <w:proofErr w:type="gramEnd"/>
+      </w:r>
+      <w:r>
+        <w:rPr>
+          <w:lang w:val="pt-PT"/>
+        </w:rPr>
+        <w:t>Cria um ficheiro com nome “gt.sce " com o seguinte código :</w:t>
+      </w:r>
     </w:p>
     <w:p>
       <w:pPr>
@@ -4910,53 +4189,7 @@
           <w:color w:val="64AE64"/>
           <w:lang w:val="pt-PT"/>
         </w:rPr>
-        <w:t xml:space="preserve">// </w:t>
-      </w:r>
-      <w:proofErr w:type="spellStart"/>
-      <w:r>
-        <w:rPr>
-          <w:rFonts w:ascii="Monospaced" w:eastAsia="Times New Roman" w:hAnsi="Monospaced" w:cs="Courier New"/>
-          <w:i/>
-          <w:iCs/>
-          <w:color w:val="64AE64"/>
-          <w:lang w:val="pt-PT"/>
-        </w:rPr>
-        <w:t>gt</w:t>
-      </w:r>
-      <w:proofErr w:type="spellEnd"/>
-      <w:r>
-        <w:rPr>
-          <w:rFonts w:ascii="Monospaced" w:eastAsia="Times New Roman" w:hAnsi="Monospaced" w:cs="Courier New"/>
-          <w:i/>
-          <w:iCs/>
-          <w:color w:val="64AE64"/>
-          <w:lang w:val="pt-PT"/>
-        </w:rPr>
-        <w:t>(</w:t>
-      </w:r>
-      <w:proofErr w:type="spellStart"/>
-      <w:proofErr w:type="gramStart"/>
-      <w:r>
-        <w:rPr>
-          <w:rFonts w:ascii="Monospaced" w:eastAsia="Times New Roman" w:hAnsi="Monospaced" w:cs="Courier New"/>
-          <w:i/>
-          <w:iCs/>
-          <w:color w:val="64AE64"/>
-          <w:lang w:val="pt-PT"/>
-        </w:rPr>
-        <w:t>alpha,tempo</w:t>
-      </w:r>
-      <w:proofErr w:type="spellEnd"/>
-      <w:proofErr w:type="gramEnd"/>
-      <w:r>
-        <w:rPr>
-          <w:rFonts w:ascii="Monospaced" w:eastAsia="Times New Roman" w:hAnsi="Monospaced" w:cs="Courier New"/>
-          <w:i/>
-          <w:iCs/>
-          <w:color w:val="64AE64"/>
-          <w:lang w:val="pt-PT"/>
-        </w:rPr>
-        <w:t>)</w:t>
+        <w:t>// gt(alpha,tempo)</w:t>
       </w:r>
     </w:p>
     <w:p>
@@ -4986,7 +4219,6 @@
           <w:lang w:val="pt-PT"/>
         </w:rPr>
       </w:pPr>
-      <w:proofErr w:type="spellStart"/>
       <w:r>
         <w:rPr>
           <w:rFonts w:ascii="Monospaced" w:eastAsia="Times New Roman" w:hAnsi="Monospaced" w:cs="Courier New"/>
@@ -4995,7 +4227,6 @@
         </w:rPr>
         <w:t>function</w:t>
       </w:r>
-      <w:proofErr w:type="spellEnd"/>
       <w:r>
         <w:rPr>
           <w:rFonts w:ascii="Monospaced" w:eastAsia="Times New Roman" w:hAnsi="Monospaced" w:cs="Courier New"/>
@@ -5037,8 +4268,6 @@
         </w:rPr>
         <w:t>=</w:t>
       </w:r>
-      <w:proofErr w:type="spellStart"/>
-      <w:proofErr w:type="gramStart"/>
       <w:r>
         <w:rPr>
           <w:rFonts w:ascii="Monospaced" w:eastAsia="Times New Roman" w:hAnsi="Monospaced" w:cs="Courier New"/>
@@ -5048,7 +4277,6 @@
         </w:rPr>
         <w:t>gt</w:t>
       </w:r>
-      <w:proofErr w:type="spellEnd"/>
       <w:r>
         <w:rPr>
           <w:rFonts w:ascii="Monospaced" w:eastAsia="Times New Roman" w:hAnsi="Monospaced" w:cs="Courier New"/>
@@ -5057,8 +4285,6 @@
         </w:rPr>
         <w:t>(</w:t>
       </w:r>
-      <w:proofErr w:type="spellStart"/>
-      <w:proofErr w:type="gramEnd"/>
       <w:r>
         <w:rPr>
           <w:rFonts w:ascii="Monospaced" w:eastAsia="Times New Roman" w:hAnsi="Monospaced" w:cs="Courier New"/>
@@ -5069,7 +4295,6 @@
         </w:rPr>
         <w:t>alpha</w:t>
       </w:r>
-      <w:proofErr w:type="spellEnd"/>
       <w:r>
         <w:rPr>
           <w:rFonts w:ascii="Monospaced" w:eastAsia="Times New Roman" w:hAnsi="Monospaced" w:cs="Courier New"/>
@@ -5169,8 +4394,6 @@
         </w:rPr>
         <w:t>-</w:t>
       </w:r>
-      <w:proofErr w:type="spellStart"/>
-      <w:proofErr w:type="gramStart"/>
       <w:r>
         <w:rPr>
           <w:rFonts w:ascii="Monospaced" w:eastAsia="Times New Roman" w:hAnsi="Monospaced" w:cs="Courier New"/>
@@ -5181,7 +4404,6 @@
         </w:rPr>
         <w:t>alpha</w:t>
       </w:r>
-      <w:proofErr w:type="spellEnd"/>
       <w:r>
         <w:rPr>
           <w:rFonts w:ascii="Monospaced" w:eastAsia="Times New Roman" w:hAnsi="Monospaced" w:cs="Courier New"/>
@@ -5195,16 +4417,7 @@
           <w:color w:val="5C5C5C"/>
           <w:lang w:val="pt-PT"/>
         </w:rPr>
-        <w:t>.</w:t>
-      </w:r>
-      <w:proofErr w:type="gramEnd"/>
-      <w:r>
-        <w:rPr>
-          <w:rFonts w:ascii="Monospaced" w:eastAsia="Times New Roman" w:hAnsi="Monospaced" w:cs="Courier New"/>
-          <w:color w:val="5C5C5C"/>
-          <w:lang w:val="pt-PT"/>
-        </w:rPr>
-        <w:t>*</w:t>
+        <w:t>.*</w:t>
       </w:r>
       <w:r>
         <w:rPr>
@@ -5290,7 +4503,6 @@
         </w:rPr>
         <w:t xml:space="preserve"> </w:t>
       </w:r>
-      <w:proofErr w:type="spellStart"/>
       <w:r>
         <w:rPr>
           <w:rFonts w:ascii="Monospaced" w:eastAsia="Times New Roman" w:hAnsi="Monospaced" w:cs="Courier New"/>
@@ -5299,7 +4511,6 @@
         </w:rPr>
         <w:t>exp</w:t>
       </w:r>
-      <w:proofErr w:type="spellEnd"/>
       <w:r>
         <w:rPr>
           <w:rFonts w:ascii="Monospaced" w:eastAsia="Times New Roman" w:hAnsi="Monospaced" w:cs="Courier New"/>
@@ -5354,7 +4565,6 @@
           <w:lang w:val="pt-PT"/>
         </w:rPr>
       </w:pPr>
-      <w:proofErr w:type="spellStart"/>
       <w:r>
         <w:rPr>
           <w:rFonts w:ascii="Monospaced" w:eastAsia="Times New Roman" w:hAnsi="Monospaced" w:cs="Courier New"/>
@@ -5363,7 +4573,6 @@
         </w:rPr>
         <w:t>endfunction</w:t>
       </w:r>
-      <w:proofErr w:type="spellEnd"/>
     </w:p>
     <w:p>
       <w:pPr>
@@ -5385,21 +4594,7 @@
         <w:rPr>
           <w:lang w:val="pt-PT"/>
         </w:rPr>
-        <w:t xml:space="preserve">Depois voltamos ao ficheiro que crias-te o intervalo de </w:t>
-      </w:r>
-      <w:proofErr w:type="gramStart"/>
-      <w:r>
-        <w:rPr>
-          <w:lang w:val="pt-PT"/>
-        </w:rPr>
-        <w:t>tempo :</w:t>
-      </w:r>
-      <w:proofErr w:type="gramEnd"/>
-      <w:r>
-        <w:rPr>
-          <w:lang w:val="pt-PT"/>
-        </w:rPr>
-        <w:t xml:space="preserve"> </w:t>
+        <w:t xml:space="preserve">Depois voltamos ao ficheiro que crias-te o intervalo de tempo : </w:t>
       </w:r>
     </w:p>
     <w:p>
@@ -5413,7 +4608,6 @@
           <w:lang w:val="pt-PT"/>
         </w:rPr>
       </w:pPr>
-      <w:proofErr w:type="spellStart"/>
       <w:r>
         <w:rPr>
           <w:rFonts w:ascii="Monospaced" w:hAnsi="Monospaced"/>
@@ -5424,7 +4618,6 @@
         </w:rPr>
         <w:t>alpha</w:t>
       </w:r>
-      <w:proofErr w:type="spellEnd"/>
       <w:r>
         <w:rPr>
           <w:rFonts w:ascii="Monospaced" w:hAnsi="Monospaced"/>
@@ -5453,7 +4646,6 @@
         </w:rPr>
         <w:t xml:space="preserve"> </w:t>
       </w:r>
-      <w:proofErr w:type="gramStart"/>
       <w:r>
         <w:rPr>
           <w:rFonts w:ascii="Monospaced" w:hAnsi="Monospaced"/>
@@ -5483,7 +4675,6 @@
         </w:rPr>
         <w:t>;</w:t>
       </w:r>
-      <w:proofErr w:type="gramEnd"/>
     </w:p>
     <w:p>
       <w:pPr>
@@ -5542,7 +4733,6 @@
         </w:rPr>
         <w:t xml:space="preserve"> </w:t>
       </w:r>
-      <w:proofErr w:type="spellStart"/>
       <w:r>
         <w:rPr>
           <w:rFonts w:ascii="Monospaced" w:eastAsia="Times New Roman" w:hAnsi="Monospaced" w:cs="Courier New"/>
@@ -5551,7 +4741,6 @@
         </w:rPr>
         <w:t>gt</w:t>
       </w:r>
-      <w:proofErr w:type="spellEnd"/>
       <w:r>
         <w:rPr>
           <w:rFonts w:ascii="Monospaced" w:eastAsia="Times New Roman" w:hAnsi="Monospaced" w:cs="Courier New"/>
@@ -5560,26 +4749,14 @@
         </w:rPr>
         <w:t>(</w:t>
       </w:r>
-      <w:proofErr w:type="spellStart"/>
-      <w:proofErr w:type="gramStart"/>
-      <w:r>
-        <w:rPr>
-          <w:rFonts w:ascii="Monospaced" w:eastAsia="Times New Roman" w:hAnsi="Monospaced" w:cs="Courier New"/>
-          <w:color w:val="000000"/>
-          <w:lang w:val="pt-PT"/>
-        </w:rPr>
-        <w:t>alpha,intervalo</w:t>
-      </w:r>
-      <w:proofErr w:type="gramEnd"/>
-      <w:r>
-        <w:rPr>
-          <w:rFonts w:ascii="Monospaced" w:eastAsia="Times New Roman" w:hAnsi="Monospaced" w:cs="Courier New"/>
-          <w:color w:val="000000"/>
-          <w:lang w:val="pt-PT"/>
-        </w:rPr>
-        <w:t>_tempo</w:t>
-      </w:r>
-      <w:proofErr w:type="spellEnd"/>
+      <w:r>
+        <w:rPr>
+          <w:rFonts w:ascii="Monospaced" w:eastAsia="Times New Roman" w:hAnsi="Monospaced" w:cs="Courier New"/>
+          <w:color w:val="000000"/>
+          <w:lang w:val="pt-PT"/>
+        </w:rPr>
+        <w:t>alpha,intervalo_tempo</w:t>
+      </w:r>
       <w:r>
         <w:rPr>
           <w:rFonts w:ascii="Monospaced" w:eastAsia="Times New Roman" w:hAnsi="Monospaced" w:cs="Courier New"/>
@@ -5654,7 +4831,6 @@
         </w:rPr>
         <w:t xml:space="preserve"> </w:t>
       </w:r>
-      <w:proofErr w:type="spellStart"/>
       <w:r>
         <w:rPr>
           <w:rFonts w:ascii="Monospaced" w:eastAsia="Times New Roman" w:hAnsi="Monospaced" w:cs="Courier New"/>
@@ -5663,7 +4839,6 @@
         </w:rPr>
         <w:t>gt</w:t>
       </w:r>
-      <w:proofErr w:type="spellEnd"/>
       <w:r>
         <w:rPr>
           <w:rFonts w:ascii="Monospaced" w:eastAsia="Times New Roman" w:hAnsi="Monospaced" w:cs="Courier New"/>
@@ -5672,23 +4847,13 @@
         </w:rPr>
         <w:t>(</w:t>
       </w:r>
-      <w:proofErr w:type="gramStart"/>
-      <w:r>
-        <w:rPr>
-          <w:rFonts w:ascii="Monospaced" w:eastAsia="Times New Roman" w:hAnsi="Monospaced" w:cs="Courier New"/>
-          <w:color w:val="000000"/>
-          <w:lang w:val="pt-PT"/>
-        </w:rPr>
-        <w:t>alpha,intervalo</w:t>
-      </w:r>
-      <w:proofErr w:type="gramEnd"/>
-      <w:r>
-        <w:rPr>
-          <w:rFonts w:ascii="Monospaced" w:eastAsia="Times New Roman" w:hAnsi="Monospaced" w:cs="Courier New"/>
-          <w:color w:val="000000"/>
-          <w:lang w:val="pt-PT"/>
-        </w:rPr>
-        <w:t>_tempo_v2</w:t>
+      <w:r>
+        <w:rPr>
+          <w:rFonts w:ascii="Monospaced" w:eastAsia="Times New Roman" w:hAnsi="Monospaced" w:cs="Courier New"/>
+          <w:color w:val="000000"/>
+          <w:lang w:val="pt-PT"/>
+        </w:rPr>
+        <w:t>alpha,intervalo_tempo_v2</w:t>
       </w:r>
       <w:r>
         <w:rPr>
@@ -5739,58 +4904,8 @@
         <w:rPr>
           <w:lang w:val="pt-PT"/>
         </w:rPr>
-        <w:t xml:space="preserve">utilizando a função </w:t>
-      </w:r>
-      <w:proofErr w:type="spellStart"/>
-      <w:r>
-        <w:rPr>
-          <w:lang w:val="pt-PT"/>
-        </w:rPr>
-        <w:t>plot</w:t>
-      </w:r>
-      <w:proofErr w:type="spellEnd"/>
-      <w:r>
-        <w:rPr>
-          <w:lang w:val="pt-PT"/>
-        </w:rPr>
-        <w:t xml:space="preserve"> represente os vetores s e </w:t>
-      </w:r>
-      <w:proofErr w:type="gramStart"/>
-      <w:r>
-        <w:rPr>
-          <w:lang w:val="pt-PT"/>
-        </w:rPr>
-        <w:t>g ,</w:t>
-      </w:r>
-      <w:proofErr w:type="gramEnd"/>
-      <w:r>
-        <w:rPr>
-          <w:lang w:val="pt-PT"/>
-        </w:rPr>
-        <w:t xml:space="preserve"> primeiro em duas figuras separadas, depois no mesmo gráfico e a função </w:t>
-      </w:r>
-      <w:proofErr w:type="spellStart"/>
-      <w:r>
-        <w:rPr>
-          <w:lang w:val="pt-PT"/>
-        </w:rPr>
-        <w:t>subplot</w:t>
-      </w:r>
-      <w:proofErr w:type="spellEnd"/>
-      <w:r>
-        <w:rPr>
-          <w:lang w:val="pt-PT"/>
-        </w:rPr>
-        <w:t xml:space="preserve">. Coloque legendas nos eixos do tempo e amplitude e títulos no </w:t>
-      </w:r>
-      <w:proofErr w:type="gramStart"/>
-      <w:r>
-        <w:rPr>
-          <w:lang w:val="pt-PT"/>
-        </w:rPr>
-        <w:t>vários gráfico</w:t>
-      </w:r>
-      <w:proofErr w:type="gramEnd"/>
+        <w:t>utilizando a função plot represente os vetores s e g , primeiro em duas figuras separadas, depois no mesmo gráfico e a função subplot. Coloque legendas nos eixos do tempo e amplitude e títulos no vários gráfico</w:t>
+      </w:r>
       <w:r>
         <w:rPr>
           <w:lang w:val="pt-PT"/>
@@ -5810,29 +4925,7 @@
           <w:lang w:val="pt-PT"/>
         </w:rPr>
         <w:tab/>
-        <w:t xml:space="preserve">Para </w:t>
-      </w:r>
-      <w:proofErr w:type="spellStart"/>
-      <w:proofErr w:type="gramStart"/>
-      <w:r>
-        <w:rPr>
-          <w:lang w:val="pt-PT"/>
-        </w:rPr>
-        <w:t>scilab</w:t>
-      </w:r>
-      <w:proofErr w:type="spellEnd"/>
-      <w:r>
-        <w:rPr>
-          <w:lang w:val="pt-PT"/>
-        </w:rPr>
-        <w:t xml:space="preserve"> :</w:t>
-      </w:r>
-      <w:proofErr w:type="gramEnd"/>
-      <w:r>
-        <w:rPr>
-          <w:lang w:val="pt-PT"/>
-        </w:rPr>
-        <w:t xml:space="preserve"> </w:t>
+        <w:t xml:space="preserve">Para scilab : </w:t>
       </w:r>
     </w:p>
     <w:p>
@@ -5846,8 +4939,6 @@
           <w:lang w:val="pt-PT"/>
         </w:rPr>
       </w:pPr>
-      <w:proofErr w:type="spellStart"/>
-      <w:proofErr w:type="gramStart"/>
       <w:r>
         <w:rPr>
           <w:rFonts w:ascii="Monospaced" w:hAnsi="Monospaced"/>
@@ -5859,7 +4950,6 @@
         </w:rPr>
         <w:t>subplot</w:t>
       </w:r>
-      <w:proofErr w:type="spellEnd"/>
       <w:r>
         <w:rPr>
           <w:rFonts w:ascii="Monospaced" w:hAnsi="Monospaced"/>
@@ -5870,7 +4960,6 @@
         </w:rPr>
         <w:t>(</w:t>
       </w:r>
-      <w:proofErr w:type="gramEnd"/>
       <w:r>
         <w:rPr>
           <w:rFonts w:ascii="Monospaced" w:hAnsi="Monospaced"/>
@@ -5959,8 +5048,6 @@
           <w:lang w:val="pt-PT"/>
         </w:rPr>
       </w:pPr>
-      <w:proofErr w:type="spellStart"/>
-      <w:proofErr w:type="gramStart"/>
       <w:r>
         <w:rPr>
           <w:rFonts w:ascii="Monospaced" w:eastAsia="Times New Roman" w:hAnsi="Monospaced" w:cs="Courier New"/>
@@ -5970,7 +5057,6 @@
         </w:rPr>
         <w:t>title</w:t>
       </w:r>
-      <w:proofErr w:type="spellEnd"/>
       <w:r>
         <w:rPr>
           <w:rFonts w:ascii="Monospaced" w:eastAsia="Times New Roman" w:hAnsi="Monospaced" w:cs="Courier New"/>
@@ -5979,7 +5065,6 @@
         </w:rPr>
         <w:t>(</w:t>
       </w:r>
-      <w:proofErr w:type="gramEnd"/>
       <w:r>
         <w:rPr>
           <w:rFonts w:ascii="Monospaced" w:eastAsia="Times New Roman" w:hAnsi="Monospaced" w:cs="Courier New"/>
@@ -6088,7 +5173,6 @@
           <w:lang w:val="pt-PT"/>
         </w:rPr>
       </w:pPr>
-      <w:proofErr w:type="spellStart"/>
       <w:r>
         <w:rPr>
           <w:rFonts w:ascii="Monospaced" w:eastAsia="Times New Roman" w:hAnsi="Monospaced" w:cs="Courier New"/>
@@ -6098,7 +5182,6 @@
         </w:rPr>
         <w:t>xlabel</w:t>
       </w:r>
-      <w:proofErr w:type="spellEnd"/>
       <w:r>
         <w:rPr>
           <w:rFonts w:ascii="Monospaced" w:eastAsia="Times New Roman" w:hAnsi="Monospaced" w:cs="Courier New"/>
@@ -6145,25 +5228,7 @@
           <w:color w:val="BC8F8F"/>
           <w:lang w:val="pt-PT"/>
         </w:rPr>
-        <w:t>'</w:t>
-      </w:r>
-      <w:proofErr w:type="spellStart"/>
-      <w:r>
-        <w:rPr>
-          <w:rFonts w:ascii="Monospaced" w:eastAsia="Times New Roman" w:hAnsi="Monospaced" w:cs="Courier New"/>
-          <w:color w:val="BC8F8F"/>
-          <w:lang w:val="pt-PT"/>
-        </w:rPr>
-        <w:t>blue</w:t>
-      </w:r>
-      <w:proofErr w:type="spellEnd"/>
-      <w:r>
-        <w:rPr>
-          <w:rFonts w:ascii="Monospaced" w:eastAsia="Times New Roman" w:hAnsi="Monospaced" w:cs="Courier New"/>
-          <w:color w:val="BC8F8F"/>
-          <w:lang w:val="pt-PT"/>
-        </w:rPr>
-        <w:t>'</w:t>
+        <w:t>'blue'</w:t>
       </w:r>
       <w:r>
         <w:rPr>
@@ -6200,7 +5265,6 @@
           <w:rFonts w:ascii="Monospaced" w:eastAsia="Times New Roman" w:hAnsi="Monospaced" w:cs="Courier New"/>
         </w:rPr>
       </w:pPr>
-      <w:proofErr w:type="spellStart"/>
       <w:r>
         <w:rPr>
           <w:rFonts w:ascii="Monospaced" w:eastAsia="Times New Roman" w:hAnsi="Monospaced" w:cs="Courier New"/>
@@ -6209,7 +5273,6 @@
         </w:rPr>
         <w:t>ylabel</w:t>
       </w:r>
-      <w:proofErr w:type="spellEnd"/>
       <w:r>
         <w:rPr>
           <w:rFonts w:ascii="Monospaced" w:eastAsia="Times New Roman" w:hAnsi="Monospaced" w:cs="Courier New"/>
@@ -6222,23 +5285,7 @@
           <w:rFonts w:ascii="Monospaced" w:eastAsia="Times New Roman" w:hAnsi="Monospaced" w:cs="Courier New"/>
           <w:color w:val="BC8F8F"/>
         </w:rPr>
-        <w:t>'</w:t>
-      </w:r>
-      <w:proofErr w:type="gramStart"/>
-      <w:r>
-        <w:rPr>
-          <w:rFonts w:ascii="Monospaced" w:eastAsia="Times New Roman" w:hAnsi="Monospaced" w:cs="Courier New"/>
-          <w:color w:val="BC8F8F"/>
-        </w:rPr>
-        <w:t>Amplitude(</w:t>
-      </w:r>
-      <w:proofErr w:type="gramEnd"/>
-      <w:r>
-        <w:rPr>
-          <w:rFonts w:ascii="Monospaced" w:eastAsia="Times New Roman" w:hAnsi="Monospaced" w:cs="Courier New"/>
-          <w:color w:val="BC8F8F"/>
-        </w:rPr>
-        <w:t>HZ)'</w:t>
+        <w:t>'Amplitude(HZ)'</w:t>
       </w:r>
       <w:r>
         <w:rPr>
@@ -6252,15 +5299,7 @@
           <w:rFonts w:ascii="Monospaced" w:eastAsia="Times New Roman" w:hAnsi="Monospaced" w:cs="Courier New"/>
           <w:color w:val="BC8F8F"/>
         </w:rPr>
-        <w:t>'</w:t>
-      </w:r>
-      <w:proofErr w:type="spellStart"/>
-      <w:r>
-        <w:rPr>
-          <w:rFonts w:ascii="Monospaced" w:eastAsia="Times New Roman" w:hAnsi="Monospaced" w:cs="Courier New"/>
-          <w:color w:val="BC8F8F"/>
-        </w:rPr>
-        <w:t>color'</w:t>
+        <w:t>'color'</w:t>
       </w:r>
       <w:r>
         <w:rPr>
@@ -6274,15 +5313,7 @@
           <w:rFonts w:ascii="Monospaced" w:eastAsia="Times New Roman" w:hAnsi="Monospaced" w:cs="Courier New"/>
           <w:color w:val="BC8F8F"/>
         </w:rPr>
-        <w:t>'blue</w:t>
-      </w:r>
-      <w:proofErr w:type="spellEnd"/>
-      <w:r>
-        <w:rPr>
-          <w:rFonts w:ascii="Monospaced" w:eastAsia="Times New Roman" w:hAnsi="Monospaced" w:cs="Courier New"/>
-          <w:color w:val="BC8F8F"/>
-        </w:rPr>
-        <w:t>'</w:t>
+        <w:t>'blue'</w:t>
       </w:r>
       <w:r>
         <w:rPr>
@@ -6318,7 +5349,6 @@
           <w:rFonts w:ascii="Monospaced" w:eastAsia="Times New Roman" w:hAnsi="Monospaced" w:cs="Courier New"/>
         </w:rPr>
       </w:pPr>
-      <w:proofErr w:type="gramStart"/>
       <w:r>
         <w:rPr>
           <w:rFonts w:ascii="Monospaced" w:eastAsia="Times New Roman" w:hAnsi="Monospaced" w:cs="Courier New"/>
@@ -6334,22 +5364,12 @@
         </w:rPr>
         <w:t>(</w:t>
       </w:r>
-      <w:proofErr w:type="spellStart"/>
-      <w:proofErr w:type="gramEnd"/>
-      <w:r>
-        <w:rPr>
-          <w:rFonts w:ascii="Monospaced" w:eastAsia="Times New Roman" w:hAnsi="Monospaced" w:cs="Courier New"/>
-          <w:color w:val="000000"/>
-        </w:rPr>
-        <w:t>intervalo_tempo</w:t>
-      </w:r>
-      <w:proofErr w:type="spellEnd"/>
-      <w:r>
-        <w:rPr>
-          <w:rFonts w:ascii="Monospaced" w:eastAsia="Times New Roman" w:hAnsi="Monospaced" w:cs="Courier New"/>
-          <w:color w:val="000000"/>
-        </w:rPr>
-        <w:t>,</w:t>
+      <w:r>
+        <w:rPr>
+          <w:rFonts w:ascii="Monospaced" w:eastAsia="Times New Roman" w:hAnsi="Monospaced" w:cs="Courier New"/>
+          <w:color w:val="000000"/>
+        </w:rPr>
+        <w:t>intervalo_tempo,</w:t>
       </w:r>
       <w:r>
         <w:rPr>
@@ -6405,7 +5425,6 @@
           <w:rFonts w:ascii="Monospaced" w:eastAsia="Times New Roman" w:hAnsi="Monospaced" w:cs="Courier New"/>
         </w:rPr>
       </w:pPr>
-      <w:proofErr w:type="gramStart"/>
       <w:r>
         <w:rPr>
           <w:rFonts w:ascii="Monospaced" w:eastAsia="Times New Roman" w:hAnsi="Monospaced" w:cs="Courier New"/>
@@ -6421,7 +5440,6 @@
         </w:rPr>
         <w:t>(</w:t>
       </w:r>
-      <w:proofErr w:type="gramEnd"/>
       <w:r>
         <w:rPr>
           <w:rFonts w:ascii="Monospaced" w:eastAsia="Times New Roman" w:hAnsi="Monospaced" w:cs="Courier New"/>
@@ -6603,7 +5621,6 @@
           <w:rFonts w:ascii="Monospaced" w:eastAsia="Times New Roman" w:hAnsi="Monospaced" w:cs="Courier New"/>
         </w:rPr>
       </w:pPr>
-      <w:proofErr w:type="spellStart"/>
       <w:r>
         <w:rPr>
           <w:rFonts w:ascii="Monospaced" w:eastAsia="Times New Roman" w:hAnsi="Monospaced" w:cs="Courier New"/>
@@ -6612,7 +5629,6 @@
         </w:rPr>
         <w:t>xlabel</w:t>
       </w:r>
-      <w:proofErr w:type="spellEnd"/>
       <w:r>
         <w:rPr>
           <w:rFonts w:ascii="Monospaced" w:eastAsia="Times New Roman" w:hAnsi="Monospaced" w:cs="Courier New"/>
@@ -6625,15 +5641,7 @@
           <w:rFonts w:ascii="Monospaced" w:eastAsia="Times New Roman" w:hAnsi="Monospaced" w:cs="Courier New"/>
           <w:color w:val="BC8F8F"/>
         </w:rPr>
-        <w:t>'</w:t>
-      </w:r>
-      <w:proofErr w:type="spellStart"/>
-      <w:r>
-        <w:rPr>
-          <w:rFonts w:ascii="Monospaced" w:eastAsia="Times New Roman" w:hAnsi="Monospaced" w:cs="Courier New"/>
-          <w:color w:val="BC8F8F"/>
-        </w:rPr>
-        <w:t>Tempo'</w:t>
+        <w:t>'Tempo'</w:t>
       </w:r>
       <w:r>
         <w:rPr>
@@ -6661,15 +5669,7 @@
           <w:rFonts w:ascii="Monospaced" w:eastAsia="Times New Roman" w:hAnsi="Monospaced" w:cs="Courier New"/>
           <w:color w:val="BC8F8F"/>
         </w:rPr>
-        <w:t>'red</w:t>
-      </w:r>
-      <w:proofErr w:type="spellEnd"/>
-      <w:r>
-        <w:rPr>
-          <w:rFonts w:ascii="Monospaced" w:eastAsia="Times New Roman" w:hAnsi="Monospaced" w:cs="Courier New"/>
-          <w:color w:val="BC8F8F"/>
-        </w:rPr>
-        <w:t>'</w:t>
+        <w:t>'red'</w:t>
       </w:r>
       <w:r>
         <w:rPr>
@@ -6705,7 +5705,6 @@
           <w:rFonts w:ascii="Monospaced" w:eastAsia="Times New Roman" w:hAnsi="Monospaced" w:cs="Courier New"/>
         </w:rPr>
       </w:pPr>
-      <w:proofErr w:type="spellStart"/>
       <w:r>
         <w:rPr>
           <w:rFonts w:ascii="Monospaced" w:eastAsia="Times New Roman" w:hAnsi="Monospaced" w:cs="Courier New"/>
@@ -6714,7 +5713,6 @@
         </w:rPr>
         <w:t>ylabel</w:t>
       </w:r>
-      <w:proofErr w:type="spellEnd"/>
       <w:r>
         <w:rPr>
           <w:rFonts w:ascii="Monospaced" w:eastAsia="Times New Roman" w:hAnsi="Monospaced" w:cs="Courier New"/>
@@ -6727,23 +5725,7 @@
           <w:rFonts w:ascii="Monospaced" w:eastAsia="Times New Roman" w:hAnsi="Monospaced" w:cs="Courier New"/>
           <w:color w:val="BC8F8F"/>
         </w:rPr>
-        <w:t>'</w:t>
-      </w:r>
-      <w:proofErr w:type="gramStart"/>
-      <w:r>
-        <w:rPr>
-          <w:rFonts w:ascii="Monospaced" w:eastAsia="Times New Roman" w:hAnsi="Monospaced" w:cs="Courier New"/>
-          <w:color w:val="BC8F8F"/>
-        </w:rPr>
-        <w:t>Amplitude(</w:t>
-      </w:r>
-      <w:proofErr w:type="gramEnd"/>
-      <w:r>
-        <w:rPr>
-          <w:rFonts w:ascii="Monospaced" w:eastAsia="Times New Roman" w:hAnsi="Monospaced" w:cs="Courier New"/>
-          <w:color w:val="BC8F8F"/>
-        </w:rPr>
-        <w:t>HZ)'</w:t>
+        <w:t>'Amplitude(HZ)'</w:t>
       </w:r>
       <w:r>
         <w:rPr>
@@ -6757,15 +5739,7 @@
           <w:rFonts w:ascii="Monospaced" w:eastAsia="Times New Roman" w:hAnsi="Monospaced" w:cs="Courier New"/>
           <w:color w:val="BC8F8F"/>
         </w:rPr>
-        <w:t>'</w:t>
-      </w:r>
-      <w:proofErr w:type="spellStart"/>
-      <w:r>
-        <w:rPr>
-          <w:rFonts w:ascii="Monospaced" w:eastAsia="Times New Roman" w:hAnsi="Monospaced" w:cs="Courier New"/>
-          <w:color w:val="BC8F8F"/>
-        </w:rPr>
-        <w:t>color'</w:t>
+        <w:t>'color'</w:t>
       </w:r>
       <w:r>
         <w:rPr>
@@ -6779,15 +5753,7 @@
           <w:rFonts w:ascii="Monospaced" w:eastAsia="Times New Roman" w:hAnsi="Monospaced" w:cs="Courier New"/>
           <w:color w:val="BC8F8F"/>
         </w:rPr>
-        <w:t>'red</w:t>
-      </w:r>
-      <w:proofErr w:type="spellEnd"/>
-      <w:r>
-        <w:rPr>
-          <w:rFonts w:ascii="Monospaced" w:eastAsia="Times New Roman" w:hAnsi="Monospaced" w:cs="Courier New"/>
-          <w:color w:val="BC8F8F"/>
-        </w:rPr>
-        <w:t>'</w:t>
+        <w:t>'red'</w:t>
       </w:r>
       <w:r>
         <w:rPr>
@@ -6843,23 +5809,7 @@
           <w:rFonts w:ascii="Monospaced" w:eastAsia="Times New Roman" w:hAnsi="Monospaced" w:cs="Courier New"/>
           <w:color w:val="000000"/>
         </w:rPr>
-        <w:t>intervalo_</w:t>
-      </w:r>
-      <w:proofErr w:type="gramStart"/>
-      <w:r>
-        <w:rPr>
-          <w:rFonts w:ascii="Monospaced" w:eastAsia="Times New Roman" w:hAnsi="Monospaced" w:cs="Courier New"/>
-          <w:color w:val="000000"/>
-        </w:rPr>
-        <w:t>tempo,gt</w:t>
-      </w:r>
-      <w:proofErr w:type="gramEnd"/>
-      <w:r>
-        <w:rPr>
-          <w:rFonts w:ascii="Monospaced" w:eastAsia="Times New Roman" w:hAnsi="Monospaced" w:cs="Courier New"/>
-          <w:color w:val="000000"/>
-        </w:rPr>
-        <w:t>_1,</w:t>
+        <w:t>intervalo_tempo,gt_1,</w:t>
       </w:r>
       <w:r>
         <w:rPr>
@@ -6923,7 +5873,6 @@
           <w:rFonts w:ascii="Monospaced" w:eastAsia="Times New Roman" w:hAnsi="Monospaced" w:cs="Courier New"/>
         </w:rPr>
       </w:pPr>
-      <w:proofErr w:type="gramStart"/>
       <w:r>
         <w:rPr>
           <w:rFonts w:ascii="Monospaced" w:eastAsia="Times New Roman" w:hAnsi="Monospaced" w:cs="Courier New"/>
@@ -6939,7 +5888,6 @@
         </w:rPr>
         <w:t>(</w:t>
       </w:r>
-      <w:proofErr w:type="gramEnd"/>
       <w:r>
         <w:rPr>
           <w:rFonts w:ascii="Monospaced" w:eastAsia="Times New Roman" w:hAnsi="Monospaced" w:cs="Courier New"/>
@@ -7009,7 +5957,6 @@
           <w:rFonts w:ascii="Monospaced" w:eastAsia="Times New Roman" w:hAnsi="Monospaced" w:cs="Courier New"/>
         </w:rPr>
       </w:pPr>
-      <w:proofErr w:type="gramStart"/>
       <w:r>
         <w:rPr>
           <w:rFonts w:ascii="Monospaced" w:eastAsia="Times New Roman" w:hAnsi="Monospaced" w:cs="Courier New"/>
@@ -7025,29 +5972,12 @@
         </w:rPr>
         <w:t>(</w:t>
       </w:r>
-      <w:proofErr w:type="gramEnd"/>
-      <w:r>
-        <w:rPr>
-          <w:rFonts w:ascii="Monospaced" w:eastAsia="Times New Roman" w:hAnsi="Monospaced" w:cs="Courier New"/>
-          <w:color w:val="BC8F8F"/>
-        </w:rPr>
-        <w:t>'</w:t>
-      </w:r>
-      <w:proofErr w:type="spellStart"/>
-      <w:r>
-        <w:rPr>
-          <w:rFonts w:ascii="Monospaced" w:eastAsia="Times New Roman" w:hAnsi="Monospaced" w:cs="Courier New"/>
-          <w:color w:val="BC8F8F"/>
-        </w:rPr>
-        <w:t>Sinal</w:t>
-      </w:r>
-      <w:proofErr w:type="spellEnd"/>
-      <w:r>
-        <w:rPr>
-          <w:rFonts w:ascii="Monospaced" w:eastAsia="Times New Roman" w:hAnsi="Monospaced" w:cs="Courier New"/>
-          <w:color w:val="BC8F8F"/>
-        </w:rPr>
-        <w:t xml:space="preserve"> Continuo senoidal'</w:t>
+      <w:r>
+        <w:rPr>
+          <w:rFonts w:ascii="Monospaced" w:eastAsia="Times New Roman" w:hAnsi="Monospaced" w:cs="Courier New"/>
+          <w:color w:val="BC8F8F"/>
+        </w:rPr>
+        <w:t>'Sinal Continuo senoidal'</w:t>
       </w:r>
       <w:r>
         <w:rPr>
@@ -7139,7 +6069,6 @@
           <w:rFonts w:ascii="Monospaced" w:eastAsia="Times New Roman" w:hAnsi="Monospaced" w:cs="Courier New"/>
         </w:rPr>
       </w:pPr>
-      <w:proofErr w:type="spellStart"/>
       <w:r>
         <w:rPr>
           <w:rFonts w:ascii="Monospaced" w:eastAsia="Times New Roman" w:hAnsi="Monospaced" w:cs="Courier New"/>
@@ -7148,7 +6077,6 @@
         </w:rPr>
         <w:t>xlabel</w:t>
       </w:r>
-      <w:proofErr w:type="spellEnd"/>
       <w:r>
         <w:rPr>
           <w:rFonts w:ascii="Monospaced" w:eastAsia="Times New Roman" w:hAnsi="Monospaced" w:cs="Courier New"/>
@@ -7161,15 +6089,7 @@
           <w:rFonts w:ascii="Monospaced" w:eastAsia="Times New Roman" w:hAnsi="Monospaced" w:cs="Courier New"/>
           <w:color w:val="BC8F8F"/>
         </w:rPr>
-        <w:t>'</w:t>
-      </w:r>
-      <w:proofErr w:type="spellStart"/>
-      <w:r>
-        <w:rPr>
-          <w:rFonts w:ascii="Monospaced" w:eastAsia="Times New Roman" w:hAnsi="Monospaced" w:cs="Courier New"/>
-          <w:color w:val="BC8F8F"/>
-        </w:rPr>
-        <w:t>Tempo'</w:t>
+        <w:t>'Tempo'</w:t>
       </w:r>
       <w:r>
         <w:rPr>
@@ -7197,15 +6117,7 @@
           <w:rFonts w:ascii="Monospaced" w:eastAsia="Times New Roman" w:hAnsi="Monospaced" w:cs="Courier New"/>
           <w:color w:val="BC8F8F"/>
         </w:rPr>
-        <w:t>'blue</w:t>
-      </w:r>
-      <w:proofErr w:type="spellEnd"/>
-      <w:r>
-        <w:rPr>
-          <w:rFonts w:ascii="Monospaced" w:eastAsia="Times New Roman" w:hAnsi="Monospaced" w:cs="Courier New"/>
-          <w:color w:val="BC8F8F"/>
-        </w:rPr>
-        <w:t>'</w:t>
+        <w:t>'blue'</w:t>
       </w:r>
       <w:r>
         <w:rPr>
@@ -7241,7 +6153,6 @@
           <w:rFonts w:ascii="Monospaced" w:eastAsia="Times New Roman" w:hAnsi="Monospaced" w:cs="Courier New"/>
         </w:rPr>
       </w:pPr>
-      <w:proofErr w:type="spellStart"/>
       <w:r>
         <w:rPr>
           <w:rFonts w:ascii="Monospaced" w:eastAsia="Times New Roman" w:hAnsi="Monospaced" w:cs="Courier New"/>
@@ -7250,7 +6161,6 @@
         </w:rPr>
         <w:t>ylabel</w:t>
       </w:r>
-      <w:proofErr w:type="spellEnd"/>
       <w:r>
         <w:rPr>
           <w:rFonts w:ascii="Monospaced" w:eastAsia="Times New Roman" w:hAnsi="Monospaced" w:cs="Courier New"/>
@@ -7263,23 +6173,7 @@
           <w:rFonts w:ascii="Monospaced" w:eastAsia="Times New Roman" w:hAnsi="Monospaced" w:cs="Courier New"/>
           <w:color w:val="BC8F8F"/>
         </w:rPr>
-        <w:t>'</w:t>
-      </w:r>
-      <w:proofErr w:type="gramStart"/>
-      <w:r>
-        <w:rPr>
-          <w:rFonts w:ascii="Monospaced" w:eastAsia="Times New Roman" w:hAnsi="Monospaced" w:cs="Courier New"/>
-          <w:color w:val="BC8F8F"/>
-        </w:rPr>
-        <w:t>Amplitude(</w:t>
-      </w:r>
-      <w:proofErr w:type="gramEnd"/>
-      <w:r>
-        <w:rPr>
-          <w:rFonts w:ascii="Monospaced" w:eastAsia="Times New Roman" w:hAnsi="Monospaced" w:cs="Courier New"/>
-          <w:color w:val="BC8F8F"/>
-        </w:rPr>
-        <w:t>HZ)'</w:t>
+        <w:t>'Amplitude(HZ)'</w:t>
       </w:r>
       <w:r>
         <w:rPr>
@@ -7293,15 +6187,7 @@
           <w:rFonts w:ascii="Monospaced" w:eastAsia="Times New Roman" w:hAnsi="Monospaced" w:cs="Courier New"/>
           <w:color w:val="BC8F8F"/>
         </w:rPr>
-        <w:t>'</w:t>
-      </w:r>
-      <w:proofErr w:type="spellStart"/>
-      <w:r>
-        <w:rPr>
-          <w:rFonts w:ascii="Monospaced" w:eastAsia="Times New Roman" w:hAnsi="Monospaced" w:cs="Courier New"/>
-          <w:color w:val="BC8F8F"/>
-        </w:rPr>
-        <w:t>color'</w:t>
+        <w:t>'color'</w:t>
       </w:r>
       <w:r>
         <w:rPr>
@@ -7315,15 +6201,7 @@
           <w:rFonts w:ascii="Monospaced" w:eastAsia="Times New Roman" w:hAnsi="Monospaced" w:cs="Courier New"/>
           <w:color w:val="BC8F8F"/>
         </w:rPr>
-        <w:t>'blue</w:t>
-      </w:r>
-      <w:proofErr w:type="spellEnd"/>
-      <w:r>
-        <w:rPr>
-          <w:rFonts w:ascii="Monospaced" w:eastAsia="Times New Roman" w:hAnsi="Monospaced" w:cs="Courier New"/>
-          <w:color w:val="BC8F8F"/>
-        </w:rPr>
-        <w:t>'</w:t>
+        <w:t>'blue'</w:t>
       </w:r>
       <w:r>
         <w:rPr>
@@ -7359,7 +6237,6 @@
           <w:rFonts w:ascii="Monospaced" w:eastAsia="Times New Roman" w:hAnsi="Monospaced" w:cs="Courier New"/>
         </w:rPr>
       </w:pPr>
-      <w:proofErr w:type="gramStart"/>
       <w:r>
         <w:rPr>
           <w:rFonts w:ascii="Monospaced" w:eastAsia="Times New Roman" w:hAnsi="Monospaced" w:cs="Courier New"/>
@@ -7375,7 +6252,6 @@
         </w:rPr>
         <w:t>(</w:t>
       </w:r>
-      <w:proofErr w:type="gramEnd"/>
       <w:r>
         <w:rPr>
           <w:rFonts w:ascii="Monospaced" w:eastAsia="Times New Roman" w:hAnsi="Monospaced" w:cs="Courier New"/>
@@ -7437,7 +6313,6 @@
           <w:rFonts w:ascii="Monospaced" w:eastAsia="Times New Roman" w:hAnsi="Monospaced" w:cs="Courier New"/>
         </w:rPr>
       </w:pPr>
-      <w:proofErr w:type="gramStart"/>
       <w:r>
         <w:rPr>
           <w:rFonts w:ascii="Monospaced" w:eastAsia="Times New Roman" w:hAnsi="Monospaced" w:cs="Courier New"/>
@@ -7453,7 +6328,6 @@
         </w:rPr>
         <w:t>(</w:t>
       </w:r>
-      <w:proofErr w:type="gramEnd"/>
       <w:r>
         <w:rPr>
           <w:rFonts w:ascii="Monospaced" w:eastAsia="Times New Roman" w:hAnsi="Monospaced" w:cs="Courier New"/>
@@ -7635,7 +6509,6 @@
           <w:rFonts w:ascii="Monospaced" w:eastAsia="Times New Roman" w:hAnsi="Monospaced" w:cs="Courier New"/>
         </w:rPr>
       </w:pPr>
-      <w:proofErr w:type="spellStart"/>
       <w:r>
         <w:rPr>
           <w:rFonts w:ascii="Monospaced" w:eastAsia="Times New Roman" w:hAnsi="Monospaced" w:cs="Courier New"/>
@@ -7644,7 +6517,6 @@
         </w:rPr>
         <w:t>xlabel</w:t>
       </w:r>
-      <w:proofErr w:type="spellEnd"/>
       <w:r>
         <w:rPr>
           <w:rFonts w:ascii="Monospaced" w:eastAsia="Times New Roman" w:hAnsi="Monospaced" w:cs="Courier New"/>
@@ -7657,15 +6529,7 @@
           <w:rFonts w:ascii="Monospaced" w:eastAsia="Times New Roman" w:hAnsi="Monospaced" w:cs="Courier New"/>
           <w:color w:val="BC8F8F"/>
         </w:rPr>
-        <w:t>'</w:t>
-      </w:r>
-      <w:proofErr w:type="spellStart"/>
-      <w:r>
-        <w:rPr>
-          <w:rFonts w:ascii="Monospaced" w:eastAsia="Times New Roman" w:hAnsi="Monospaced" w:cs="Courier New"/>
-          <w:color w:val="BC8F8F"/>
-        </w:rPr>
-        <w:t>Tempo'</w:t>
+        <w:t>'Tempo'</w:t>
       </w:r>
       <w:r>
         <w:rPr>
@@ -7693,15 +6557,7 @@
           <w:rFonts w:ascii="Monospaced" w:eastAsia="Times New Roman" w:hAnsi="Monospaced" w:cs="Courier New"/>
           <w:color w:val="BC8F8F"/>
         </w:rPr>
-        <w:t>'red</w:t>
-      </w:r>
-      <w:proofErr w:type="spellEnd"/>
-      <w:r>
-        <w:rPr>
-          <w:rFonts w:ascii="Monospaced" w:eastAsia="Times New Roman" w:hAnsi="Monospaced" w:cs="Courier New"/>
-          <w:color w:val="BC8F8F"/>
-        </w:rPr>
-        <w:t>'</w:t>
+        <w:t>'red'</w:t>
       </w:r>
       <w:r>
         <w:rPr>
@@ -7737,7 +6593,6 @@
           <w:rFonts w:ascii="Monospaced" w:eastAsia="Times New Roman" w:hAnsi="Monospaced" w:cs="Courier New"/>
         </w:rPr>
       </w:pPr>
-      <w:proofErr w:type="spellStart"/>
       <w:r>
         <w:rPr>
           <w:rFonts w:ascii="Monospaced" w:eastAsia="Times New Roman" w:hAnsi="Monospaced" w:cs="Courier New"/>
@@ -7746,7 +6601,6 @@
         </w:rPr>
         <w:t>ylabel</w:t>
       </w:r>
-      <w:proofErr w:type="spellEnd"/>
       <w:r>
         <w:rPr>
           <w:rFonts w:ascii="Monospaced" w:eastAsia="Times New Roman" w:hAnsi="Monospaced" w:cs="Courier New"/>
@@ -7759,23 +6613,7 @@
           <w:rFonts w:ascii="Monospaced" w:eastAsia="Times New Roman" w:hAnsi="Monospaced" w:cs="Courier New"/>
           <w:color w:val="BC8F8F"/>
         </w:rPr>
-        <w:t>'</w:t>
-      </w:r>
-      <w:proofErr w:type="gramStart"/>
-      <w:r>
-        <w:rPr>
-          <w:rFonts w:ascii="Monospaced" w:eastAsia="Times New Roman" w:hAnsi="Monospaced" w:cs="Courier New"/>
-          <w:color w:val="BC8F8F"/>
-        </w:rPr>
-        <w:t>Amplitude(</w:t>
-      </w:r>
-      <w:proofErr w:type="gramEnd"/>
-      <w:r>
-        <w:rPr>
-          <w:rFonts w:ascii="Monospaced" w:eastAsia="Times New Roman" w:hAnsi="Monospaced" w:cs="Courier New"/>
-          <w:color w:val="BC8F8F"/>
-        </w:rPr>
-        <w:t>HZ)'</w:t>
+        <w:t>'Amplitude(HZ)'</w:t>
       </w:r>
       <w:r>
         <w:rPr>
@@ -7789,15 +6627,7 @@
           <w:rFonts w:ascii="Monospaced" w:eastAsia="Times New Roman" w:hAnsi="Monospaced" w:cs="Courier New"/>
           <w:color w:val="BC8F8F"/>
         </w:rPr>
-        <w:t>'</w:t>
-      </w:r>
-      <w:proofErr w:type="spellStart"/>
-      <w:r>
-        <w:rPr>
-          <w:rFonts w:ascii="Monospaced" w:eastAsia="Times New Roman" w:hAnsi="Monospaced" w:cs="Courier New"/>
-          <w:color w:val="BC8F8F"/>
-        </w:rPr>
-        <w:t>color'</w:t>
+        <w:t>'color'</w:t>
       </w:r>
       <w:r>
         <w:rPr>
@@ -7811,15 +6641,7 @@
           <w:rFonts w:ascii="Monospaced" w:eastAsia="Times New Roman" w:hAnsi="Monospaced" w:cs="Courier New"/>
           <w:color w:val="BC8F8F"/>
         </w:rPr>
-        <w:t>'red</w:t>
-      </w:r>
-      <w:proofErr w:type="spellEnd"/>
-      <w:r>
-        <w:rPr>
-          <w:rFonts w:ascii="Monospaced" w:eastAsia="Times New Roman" w:hAnsi="Monospaced" w:cs="Courier New"/>
-          <w:color w:val="BC8F8F"/>
-        </w:rPr>
-        <w:t>'</w:t>
+        <w:t>'red'</w:t>
       </w:r>
       <w:r>
         <w:rPr>
@@ -7876,23 +6698,7 @@
           <w:rFonts w:ascii="Monospaced" w:eastAsia="Times New Roman" w:hAnsi="Monospaced" w:cs="Courier New"/>
           <w:color w:val="000000"/>
         </w:rPr>
-        <w:t>intervalo_tempo_v</w:t>
-      </w:r>
-      <w:proofErr w:type="gramStart"/>
-      <w:r>
-        <w:rPr>
-          <w:rFonts w:ascii="Monospaced" w:eastAsia="Times New Roman" w:hAnsi="Monospaced" w:cs="Courier New"/>
-          <w:color w:val="000000"/>
-        </w:rPr>
-        <w:t>2,gt</w:t>
-      </w:r>
-      <w:proofErr w:type="gramEnd"/>
-      <w:r>
-        <w:rPr>
-          <w:rFonts w:ascii="Monospaced" w:eastAsia="Times New Roman" w:hAnsi="Monospaced" w:cs="Courier New"/>
-          <w:color w:val="000000"/>
-        </w:rPr>
-        <w:t>_2,</w:t>
+        <w:t>intervalo_tempo_v2,gt_2,</w:t>
       </w:r>
       <w:r>
         <w:rPr>
@@ -8037,35 +6843,7 @@
         <w:rPr>
           <w:lang w:val="pt-PT"/>
         </w:rPr>
-        <w:t xml:space="preserve">. O </w:t>
-      </w:r>
-      <w:proofErr w:type="spellStart"/>
-      <w:r>
-        <w:rPr>
-          <w:lang w:val="pt-PT"/>
-        </w:rPr>
-        <w:t>grafico</w:t>
-      </w:r>
-      <w:proofErr w:type="spellEnd"/>
-      <w:r>
-        <w:rPr>
-          <w:lang w:val="pt-PT"/>
-        </w:rPr>
-        <w:t xml:space="preserve"> do </w:t>
-      </w:r>
-      <w:proofErr w:type="spellStart"/>
-      <w:r>
-        <w:rPr>
-          <w:lang w:val="pt-PT"/>
-        </w:rPr>
-        <w:t>codigo</w:t>
-      </w:r>
-      <w:proofErr w:type="spellEnd"/>
-      <w:r>
-        <w:rPr>
-          <w:lang w:val="pt-PT"/>
-        </w:rPr>
-        <w:t xml:space="preserve"> acima</w:t>
+        <w:t>. O grafico do codigo acima</w:t>
       </w:r>
     </w:p>
     <w:p>
@@ -8238,19 +7016,8 @@
           <w:sz w:val="22"/>
           <w:szCs w:val="22"/>
         </w:rPr>
-        <w:t>st_</w:t>
-      </w:r>
-      <w:proofErr w:type="gramStart"/>
-      <w:r>
-        <w:rPr>
-          <w:rFonts w:ascii="Monospaced" w:hAnsi="Monospaced"/>
-          <w:color w:val="000000"/>
-          <w:sz w:val="22"/>
-          <w:szCs w:val="22"/>
-        </w:rPr>
-        <w:t>1;</w:t>
-      </w:r>
-      <w:proofErr w:type="gramEnd"/>
+        <w:t>st_1;</w:t>
+      </w:r>
     </w:p>
     <w:p>
       <w:pPr>
@@ -8342,17 +7109,8 @@
           <w:rFonts w:ascii="Monospaced" w:eastAsia="Times New Roman" w:hAnsi="Monospaced" w:cs="Courier New"/>
           <w:color w:val="000000"/>
         </w:rPr>
-        <w:t>st_</w:t>
-      </w:r>
-      <w:proofErr w:type="gramStart"/>
-      <w:r>
-        <w:rPr>
-          <w:rFonts w:ascii="Monospaced" w:eastAsia="Times New Roman" w:hAnsi="Monospaced" w:cs="Courier New"/>
-          <w:color w:val="000000"/>
-        </w:rPr>
-        <w:t>2;</w:t>
-      </w:r>
-      <w:proofErr w:type="gramEnd"/>
+        <w:t>st_2;</w:t>
+      </w:r>
     </w:p>
     <w:p>
       <w:pPr>
@@ -8364,7 +7122,6 @@
           <w:szCs w:val="27"/>
         </w:rPr>
       </w:pPr>
-      <w:proofErr w:type="spellStart"/>
       <w:r>
         <w:rPr>
           <w:rFonts w:ascii="Monospaced" w:hAnsi="Monospaced"/>
@@ -8375,7 +7132,6 @@
         </w:rPr>
         <w:t>scf</w:t>
       </w:r>
-      <w:proofErr w:type="spellEnd"/>
       <w:r>
         <w:rPr>
           <w:rFonts w:ascii="Monospaced" w:hAnsi="Monospaced"/>
@@ -8394,7 +7150,6 @@
         </w:rPr>
         <w:t>g2</w:t>
       </w:r>
-      <w:proofErr w:type="gramStart"/>
       <w:r>
         <w:rPr>
           <w:rFonts w:ascii="Monospaced" w:hAnsi="Monospaced"/>
@@ -8413,7 +7168,6 @@
         </w:rPr>
         <w:t>;</w:t>
       </w:r>
-      <w:proofErr w:type="gramEnd"/>
     </w:p>
     <w:p>
       <w:pPr>
@@ -8443,7 +7197,6 @@
           <w:szCs w:val="27"/>
         </w:rPr>
       </w:pPr>
-      <w:proofErr w:type="gramStart"/>
       <w:r>
         <w:rPr>
           <w:rFonts w:ascii="Monospaced" w:eastAsia="Times New Roman" w:hAnsi="Monospaced" w:cs="Courier New"/>
@@ -8463,7 +7216,6 @@
         </w:rPr>
         <w:t>(</w:t>
       </w:r>
-      <w:proofErr w:type="gramEnd"/>
       <w:r>
         <w:rPr>
           <w:rFonts w:ascii="Monospaced" w:eastAsia="Times New Roman" w:hAnsi="Monospaced" w:cs="Courier New"/>
@@ -8547,7 +7299,6 @@
           <w:szCs w:val="27"/>
         </w:rPr>
       </w:pPr>
-      <w:proofErr w:type="gramStart"/>
       <w:r>
         <w:rPr>
           <w:rFonts w:ascii="Monospaced" w:eastAsia="Times New Roman" w:hAnsi="Monospaced" w:cs="Courier New"/>
@@ -8567,35 +7318,14 @@
         </w:rPr>
         <w:t>(</w:t>
       </w:r>
-      <w:proofErr w:type="gramEnd"/>
-      <w:r>
-        <w:rPr>
-          <w:rFonts w:ascii="Monospaced" w:eastAsia="Times New Roman" w:hAnsi="Monospaced" w:cs="Courier New"/>
-          <w:color w:val="BC8F8F"/>
-          <w:sz w:val="27"/>
-          <w:szCs w:val="27"/>
-        </w:rPr>
-        <w:t>'</w:t>
-      </w:r>
-      <w:proofErr w:type="spellStart"/>
-      <w:r>
-        <w:rPr>
-          <w:rFonts w:ascii="Monospaced" w:eastAsia="Times New Roman" w:hAnsi="Monospaced" w:cs="Courier New"/>
-          <w:color w:val="BC8F8F"/>
-          <w:sz w:val="27"/>
-          <w:szCs w:val="27"/>
-        </w:rPr>
-        <w:t>Resposta</w:t>
-      </w:r>
-      <w:proofErr w:type="spellEnd"/>
-      <w:r>
-        <w:rPr>
-          <w:rFonts w:ascii="Monospaced" w:eastAsia="Times New Roman" w:hAnsi="Monospaced" w:cs="Courier New"/>
-          <w:color w:val="BC8F8F"/>
-          <w:sz w:val="27"/>
-          <w:szCs w:val="27"/>
-        </w:rPr>
-        <w:t xml:space="preserve"> final'</w:t>
+      <w:r>
+        <w:rPr>
+          <w:rFonts w:ascii="Monospaced" w:eastAsia="Times New Roman" w:hAnsi="Monospaced" w:cs="Courier New"/>
+          <w:color w:val="BC8F8F"/>
+          <w:sz w:val="27"/>
+          <w:szCs w:val="27"/>
+        </w:rPr>
+        <w:t>'Resposta final'</w:t>
       </w:r>
       <w:r>
         <w:rPr>
@@ -8707,7 +7437,6 @@
           <w:szCs w:val="27"/>
         </w:rPr>
       </w:pPr>
-      <w:proofErr w:type="spellStart"/>
       <w:r>
         <w:rPr>
           <w:rFonts w:ascii="Monospaced" w:eastAsia="Times New Roman" w:hAnsi="Monospaced" w:cs="Courier New"/>
@@ -8718,7 +7447,6 @@
         </w:rPr>
         <w:t>xlabel</w:t>
       </w:r>
-      <w:proofErr w:type="spellEnd"/>
       <w:r>
         <w:rPr>
           <w:rFonts w:ascii="Monospaced" w:eastAsia="Times New Roman" w:hAnsi="Monospaced" w:cs="Courier New"/>
@@ -8735,17 +7463,7 @@
           <w:sz w:val="27"/>
           <w:szCs w:val="27"/>
         </w:rPr>
-        <w:t>'</w:t>
-      </w:r>
-      <w:proofErr w:type="spellStart"/>
-      <w:r>
-        <w:rPr>
-          <w:rFonts w:ascii="Monospaced" w:eastAsia="Times New Roman" w:hAnsi="Monospaced" w:cs="Courier New"/>
-          <w:color w:val="BC8F8F"/>
-          <w:sz w:val="27"/>
-          <w:szCs w:val="27"/>
-        </w:rPr>
-        <w:t>Tempo'</w:t>
+        <w:t>'Tempo'</w:t>
       </w:r>
       <w:r>
         <w:rPr>
@@ -8781,17 +7499,7 @@
           <w:sz w:val="27"/>
           <w:szCs w:val="27"/>
         </w:rPr>
-        <w:t>'green</w:t>
-      </w:r>
-      <w:proofErr w:type="spellEnd"/>
-      <w:r>
-        <w:rPr>
-          <w:rFonts w:ascii="Monospaced" w:eastAsia="Times New Roman" w:hAnsi="Monospaced" w:cs="Courier New"/>
-          <w:color w:val="BC8F8F"/>
-          <w:sz w:val="27"/>
-          <w:szCs w:val="27"/>
-        </w:rPr>
-        <w:t>'</w:t>
+        <w:t>'green'</w:t>
       </w:r>
       <w:r>
         <w:rPr>
@@ -8831,7 +7539,6 @@
           <w:szCs w:val="27"/>
         </w:rPr>
       </w:pPr>
-      <w:proofErr w:type="spellStart"/>
       <w:r>
         <w:rPr>
           <w:rFonts w:ascii="Monospaced" w:eastAsia="Times New Roman" w:hAnsi="Monospaced" w:cs="Courier New"/>
@@ -8842,7 +7549,6 @@
         </w:rPr>
         <w:t>ylabel</w:t>
       </w:r>
-      <w:proofErr w:type="spellEnd"/>
       <w:r>
         <w:rPr>
           <w:rFonts w:ascii="Monospaced" w:eastAsia="Times New Roman" w:hAnsi="Monospaced" w:cs="Courier New"/>
@@ -8859,27 +7565,7 @@
           <w:sz w:val="27"/>
           <w:szCs w:val="27"/>
         </w:rPr>
-        <w:t>'</w:t>
-      </w:r>
-      <w:proofErr w:type="gramStart"/>
-      <w:r>
-        <w:rPr>
-          <w:rFonts w:ascii="Monospaced" w:eastAsia="Times New Roman" w:hAnsi="Monospaced" w:cs="Courier New"/>
-          <w:color w:val="BC8F8F"/>
-          <w:sz w:val="27"/>
-          <w:szCs w:val="27"/>
-        </w:rPr>
-        <w:t>Amplitude(</w:t>
-      </w:r>
-      <w:proofErr w:type="gramEnd"/>
-      <w:r>
-        <w:rPr>
-          <w:rFonts w:ascii="Monospaced" w:eastAsia="Times New Roman" w:hAnsi="Monospaced" w:cs="Courier New"/>
-          <w:color w:val="BC8F8F"/>
-          <w:sz w:val="27"/>
-          <w:szCs w:val="27"/>
-        </w:rPr>
-        <w:t>HZ)'</w:t>
+        <w:t>'Amplitude(HZ)'</w:t>
       </w:r>
       <w:r>
         <w:rPr>
@@ -8897,17 +7583,7 @@
           <w:sz w:val="27"/>
           <w:szCs w:val="27"/>
         </w:rPr>
-        <w:t>'</w:t>
-      </w:r>
-      <w:proofErr w:type="spellStart"/>
-      <w:r>
-        <w:rPr>
-          <w:rFonts w:ascii="Monospaced" w:eastAsia="Times New Roman" w:hAnsi="Monospaced" w:cs="Courier New"/>
-          <w:color w:val="BC8F8F"/>
-          <w:sz w:val="27"/>
-          <w:szCs w:val="27"/>
-        </w:rPr>
-        <w:t>color'</w:t>
+        <w:t>'color'</w:t>
       </w:r>
       <w:r>
         <w:rPr>
@@ -8925,17 +7601,7 @@
           <w:sz w:val="27"/>
           <w:szCs w:val="27"/>
         </w:rPr>
-        <w:t>'green</w:t>
-      </w:r>
-      <w:proofErr w:type="spellEnd"/>
-      <w:r>
-        <w:rPr>
-          <w:rFonts w:ascii="Monospaced" w:eastAsia="Times New Roman" w:hAnsi="Monospaced" w:cs="Courier New"/>
-          <w:color w:val="BC8F8F"/>
-          <w:sz w:val="27"/>
-          <w:szCs w:val="27"/>
-        </w:rPr>
-        <w:t>'</w:t>
+        <w:t>'green'</w:t>
       </w:r>
       <w:r>
         <w:rPr>
@@ -9001,27 +7667,7 @@
           <w:sz w:val="27"/>
           <w:szCs w:val="27"/>
         </w:rPr>
-        <w:t>intervalo_</w:t>
-      </w:r>
-      <w:proofErr w:type="gramStart"/>
-      <w:r>
-        <w:rPr>
-          <w:rFonts w:ascii="Monospaced" w:eastAsia="Times New Roman" w:hAnsi="Monospaced" w:cs="Courier New"/>
-          <w:color w:val="000000"/>
-          <w:sz w:val="27"/>
-          <w:szCs w:val="27"/>
-        </w:rPr>
-        <w:t>tempo,ht</w:t>
-      </w:r>
-      <w:proofErr w:type="gramEnd"/>
-      <w:r>
-        <w:rPr>
-          <w:rFonts w:ascii="Monospaced" w:eastAsia="Times New Roman" w:hAnsi="Monospaced" w:cs="Courier New"/>
-          <w:color w:val="000000"/>
-          <w:sz w:val="27"/>
-          <w:szCs w:val="27"/>
-        </w:rPr>
-        <w:t>_1,</w:t>
+        <w:t>intervalo_tempo,ht_1,</w:t>
       </w:r>
       <w:r>
         <w:rPr>
@@ -9097,7 +7743,6 @@
           <w:szCs w:val="27"/>
         </w:rPr>
       </w:pPr>
-      <w:proofErr w:type="gramStart"/>
       <w:r>
         <w:rPr>
           <w:rFonts w:ascii="Monospaced" w:eastAsia="Times New Roman" w:hAnsi="Monospaced" w:cs="Courier New"/>
@@ -9117,7 +7762,6 @@
         </w:rPr>
         <w:t>(</w:t>
       </w:r>
-      <w:proofErr w:type="gramEnd"/>
       <w:r>
         <w:rPr>
           <w:rFonts w:ascii="Monospaced" w:eastAsia="Times New Roman" w:hAnsi="Monospaced" w:cs="Courier New"/>
@@ -9201,7 +7845,6 @@
           <w:szCs w:val="27"/>
         </w:rPr>
       </w:pPr>
-      <w:proofErr w:type="gramStart"/>
       <w:r>
         <w:rPr>
           <w:rFonts w:ascii="Monospaced" w:eastAsia="Times New Roman" w:hAnsi="Monospaced" w:cs="Courier New"/>
@@ -9221,35 +7864,14 @@
         </w:rPr>
         <w:t>(</w:t>
       </w:r>
-      <w:proofErr w:type="gramEnd"/>
-      <w:r>
-        <w:rPr>
-          <w:rFonts w:ascii="Monospaced" w:eastAsia="Times New Roman" w:hAnsi="Monospaced" w:cs="Courier New"/>
-          <w:color w:val="BC8F8F"/>
-          <w:sz w:val="27"/>
-          <w:szCs w:val="27"/>
-        </w:rPr>
-        <w:t>'</w:t>
-      </w:r>
-      <w:proofErr w:type="spellStart"/>
-      <w:r>
-        <w:rPr>
-          <w:rFonts w:ascii="Monospaced" w:eastAsia="Times New Roman" w:hAnsi="Monospaced" w:cs="Courier New"/>
-          <w:color w:val="BC8F8F"/>
-          <w:sz w:val="27"/>
-          <w:szCs w:val="27"/>
-        </w:rPr>
-        <w:t>Resposta</w:t>
-      </w:r>
-      <w:proofErr w:type="spellEnd"/>
-      <w:r>
-        <w:rPr>
-          <w:rFonts w:ascii="Monospaced" w:eastAsia="Times New Roman" w:hAnsi="Monospaced" w:cs="Courier New"/>
-          <w:color w:val="BC8F8F"/>
-          <w:sz w:val="27"/>
-          <w:szCs w:val="27"/>
-        </w:rPr>
-        <w:t xml:space="preserve"> final'</w:t>
+      <w:r>
+        <w:rPr>
+          <w:rFonts w:ascii="Monospaced" w:eastAsia="Times New Roman" w:hAnsi="Monospaced" w:cs="Courier New"/>
+          <w:color w:val="BC8F8F"/>
+          <w:sz w:val="27"/>
+          <w:szCs w:val="27"/>
+        </w:rPr>
+        <w:t>'Resposta final'</w:t>
       </w:r>
       <w:r>
         <w:rPr>
@@ -9361,7 +7983,6 @@
           <w:szCs w:val="27"/>
         </w:rPr>
       </w:pPr>
-      <w:proofErr w:type="spellStart"/>
       <w:r>
         <w:rPr>
           <w:rFonts w:ascii="Monospaced" w:eastAsia="Times New Roman" w:hAnsi="Monospaced" w:cs="Courier New"/>
@@ -9372,7 +7993,6 @@
         </w:rPr>
         <w:t>xlabel</w:t>
       </w:r>
-      <w:proofErr w:type="spellEnd"/>
       <w:r>
         <w:rPr>
           <w:rFonts w:ascii="Monospaced" w:eastAsia="Times New Roman" w:hAnsi="Monospaced" w:cs="Courier New"/>
@@ -9389,17 +8009,7 @@
           <w:sz w:val="27"/>
           <w:szCs w:val="27"/>
         </w:rPr>
-        <w:t>'</w:t>
-      </w:r>
-      <w:proofErr w:type="spellStart"/>
-      <w:r>
-        <w:rPr>
-          <w:rFonts w:ascii="Monospaced" w:eastAsia="Times New Roman" w:hAnsi="Monospaced" w:cs="Courier New"/>
-          <w:color w:val="BC8F8F"/>
-          <w:sz w:val="27"/>
-          <w:szCs w:val="27"/>
-        </w:rPr>
-        <w:t>Tempo'</w:t>
+        <w:t>'Tempo'</w:t>
       </w:r>
       <w:r>
         <w:rPr>
@@ -9435,17 +8045,7 @@
           <w:sz w:val="27"/>
           <w:szCs w:val="27"/>
         </w:rPr>
-        <w:t>'green</w:t>
-      </w:r>
-      <w:proofErr w:type="spellEnd"/>
-      <w:r>
-        <w:rPr>
-          <w:rFonts w:ascii="Monospaced" w:eastAsia="Times New Roman" w:hAnsi="Monospaced" w:cs="Courier New"/>
-          <w:color w:val="BC8F8F"/>
-          <w:sz w:val="27"/>
-          <w:szCs w:val="27"/>
-        </w:rPr>
-        <w:t>'</w:t>
+        <w:t>'green'</w:t>
       </w:r>
       <w:r>
         <w:rPr>
@@ -9485,7 +8085,6 @@
           <w:szCs w:val="27"/>
         </w:rPr>
       </w:pPr>
-      <w:proofErr w:type="spellStart"/>
       <w:r>
         <w:rPr>
           <w:rFonts w:ascii="Monospaced" w:eastAsia="Times New Roman" w:hAnsi="Monospaced" w:cs="Courier New"/>
@@ -9496,7 +8095,6 @@
         </w:rPr>
         <w:t>ylabel</w:t>
       </w:r>
-      <w:proofErr w:type="spellEnd"/>
       <w:r>
         <w:rPr>
           <w:rFonts w:ascii="Monospaced" w:eastAsia="Times New Roman" w:hAnsi="Monospaced" w:cs="Courier New"/>
@@ -9513,27 +8111,7 @@
           <w:sz w:val="27"/>
           <w:szCs w:val="27"/>
         </w:rPr>
-        <w:t>'</w:t>
-      </w:r>
-      <w:proofErr w:type="gramStart"/>
-      <w:r>
-        <w:rPr>
-          <w:rFonts w:ascii="Monospaced" w:eastAsia="Times New Roman" w:hAnsi="Monospaced" w:cs="Courier New"/>
-          <w:color w:val="BC8F8F"/>
-          <w:sz w:val="27"/>
-          <w:szCs w:val="27"/>
-        </w:rPr>
-        <w:t>Amplitude(</w:t>
-      </w:r>
-      <w:proofErr w:type="gramEnd"/>
-      <w:r>
-        <w:rPr>
-          <w:rFonts w:ascii="Monospaced" w:eastAsia="Times New Roman" w:hAnsi="Monospaced" w:cs="Courier New"/>
-          <w:color w:val="BC8F8F"/>
-          <w:sz w:val="27"/>
-          <w:szCs w:val="27"/>
-        </w:rPr>
-        <w:t>HZ)'</w:t>
+        <w:t>'Amplitude(HZ)'</w:t>
       </w:r>
       <w:r>
         <w:rPr>
@@ -9551,17 +8129,7 @@
           <w:sz w:val="27"/>
           <w:szCs w:val="27"/>
         </w:rPr>
-        <w:t>'</w:t>
-      </w:r>
-      <w:proofErr w:type="spellStart"/>
-      <w:r>
-        <w:rPr>
-          <w:rFonts w:ascii="Monospaced" w:eastAsia="Times New Roman" w:hAnsi="Monospaced" w:cs="Courier New"/>
-          <w:color w:val="BC8F8F"/>
-          <w:sz w:val="27"/>
-          <w:szCs w:val="27"/>
-        </w:rPr>
-        <w:t>color'</w:t>
+        <w:t>'color'</w:t>
       </w:r>
       <w:r>
         <w:rPr>
@@ -9579,17 +8147,7 @@
           <w:sz w:val="27"/>
           <w:szCs w:val="27"/>
         </w:rPr>
-        <w:t>'green</w:t>
-      </w:r>
-      <w:proofErr w:type="spellEnd"/>
-      <w:r>
-        <w:rPr>
-          <w:rFonts w:ascii="Monospaced" w:eastAsia="Times New Roman" w:hAnsi="Monospaced" w:cs="Courier New"/>
-          <w:color w:val="BC8F8F"/>
-          <w:sz w:val="27"/>
-          <w:szCs w:val="27"/>
-        </w:rPr>
-        <w:t>'</w:t>
+        <w:t>'green'</w:t>
       </w:r>
       <w:r>
         <w:rPr>
@@ -9655,27 +8213,7 @@
           <w:sz w:val="27"/>
           <w:szCs w:val="27"/>
         </w:rPr>
-        <w:t>intervalo_tempo_v</w:t>
-      </w:r>
-      <w:proofErr w:type="gramStart"/>
-      <w:r>
-        <w:rPr>
-          <w:rFonts w:ascii="Monospaced" w:eastAsia="Times New Roman" w:hAnsi="Monospaced" w:cs="Courier New"/>
-          <w:color w:val="000000"/>
-          <w:sz w:val="27"/>
-          <w:szCs w:val="27"/>
-        </w:rPr>
-        <w:t>2,ht</w:t>
-      </w:r>
-      <w:proofErr w:type="gramEnd"/>
-      <w:r>
-        <w:rPr>
-          <w:rFonts w:ascii="Monospaced" w:eastAsia="Times New Roman" w:hAnsi="Monospaced" w:cs="Courier New"/>
-          <w:color w:val="000000"/>
-          <w:sz w:val="27"/>
-          <w:szCs w:val="27"/>
-        </w:rPr>
-        <w:t>_2,</w:t>
+        <w:t>intervalo_tempo_v2,ht_2,</w:t>
       </w:r>
       <w:r>
         <w:rPr>
@@ -9739,21 +8277,7 @@
           <w:lang w:val="pt-PT"/>
         </w:rPr>
         <w:lastRenderedPageBreak/>
-        <w:t xml:space="preserve">Exercício </w:t>
-      </w:r>
-      <w:proofErr w:type="gramStart"/>
-      <w:r>
-        <w:rPr>
-          <w:lang w:val="pt-PT"/>
-        </w:rPr>
-        <w:t>2 :</w:t>
-      </w:r>
-      <w:proofErr w:type="gramEnd"/>
-      <w:r>
-        <w:rPr>
-          <w:lang w:val="pt-PT"/>
-        </w:rPr>
-        <w:t xml:space="preserve">  Funções particulares</w:t>
+        <w:t>Exercício 2 :  Funções particulares</w:t>
       </w:r>
     </w:p>
     <w:p>
@@ -9795,22 +8319,8 @@
           <w:szCs w:val="27"/>
           <w:lang w:val="pt-PT"/>
         </w:rPr>
-        <w:t xml:space="preserve">// n0 </w:t>
-      </w:r>
-      <w:proofErr w:type="spellStart"/>
-      <w:r>
-        <w:rPr>
-          <w:rFonts w:ascii="Monospaced" w:eastAsia="Times New Roman" w:hAnsi="Monospaced" w:cs="Courier New"/>
-          <w:i/>
-          <w:iCs/>
-          <w:color w:val="64AE64"/>
-          <w:sz w:val="27"/>
-          <w:szCs w:val="27"/>
-          <w:lang w:val="pt-PT"/>
-        </w:rPr>
-        <w:t>localizaçao</w:t>
-      </w:r>
-      <w:proofErr w:type="spellEnd"/>
+        <w:t>// n0 localizaçao</w:t>
+      </w:r>
     </w:p>
     <w:p>
       <w:pPr>
@@ -9925,7 +8435,6 @@
           <w:lang w:val="pt-PT"/>
         </w:rPr>
       </w:pPr>
-      <w:proofErr w:type="spellStart"/>
       <w:r>
         <w:rPr>
           <w:rFonts w:ascii="Monospaced" w:eastAsia="Times New Roman" w:hAnsi="Monospaced" w:cs="Courier New"/>
@@ -9936,7 +8445,6 @@
         </w:rPr>
         <w:t>function</w:t>
       </w:r>
-      <w:proofErr w:type="spellEnd"/>
       <w:r>
         <w:rPr>
           <w:rFonts w:ascii="Monospaced" w:eastAsia="Times New Roman" w:hAnsi="Monospaced" w:cs="Courier New"/>
@@ -9978,7 +8486,6 @@
         </w:rPr>
         <w:t xml:space="preserve">, </w:t>
       </w:r>
-      <w:proofErr w:type="gramStart"/>
       <w:r>
         <w:rPr>
           <w:rFonts w:ascii="Monospaced" w:eastAsia="Times New Roman" w:hAnsi="Monospaced" w:cs="Courier New"/>
@@ -10011,8 +8518,6 @@
         </w:rPr>
         <w:t>=</w:t>
       </w:r>
-      <w:proofErr w:type="spellStart"/>
-      <w:proofErr w:type="gramEnd"/>
       <w:r>
         <w:rPr>
           <w:rFonts w:ascii="Monospaced" w:eastAsia="Times New Roman" w:hAnsi="Monospaced" w:cs="Courier New"/>
@@ -10024,7 +8529,6 @@
         </w:rPr>
         <w:t>dirac_unit</w:t>
       </w:r>
-      <w:proofErr w:type="spellEnd"/>
       <w:r>
         <w:rPr>
           <w:rFonts w:ascii="Monospaced" w:eastAsia="Times New Roman" w:hAnsi="Monospaced" w:cs="Courier New"/>
@@ -10339,7 +8843,6 @@
         </w:rPr>
         <w:t xml:space="preserve"> </w:t>
       </w:r>
-      <w:proofErr w:type="spellStart"/>
       <w:r>
         <w:rPr>
           <w:rFonts w:ascii="Monospaced" w:eastAsia="Times New Roman" w:hAnsi="Monospaced" w:cs="Courier New"/>
@@ -10350,7 +8853,6 @@
         </w:rPr>
         <w:t>linspace</w:t>
       </w:r>
-      <w:proofErr w:type="spellEnd"/>
       <w:r>
         <w:rPr>
           <w:rFonts w:ascii="Monospaced" w:eastAsia="Times New Roman" w:hAnsi="Monospaced" w:cs="Courier New"/>
@@ -10371,9 +8873,18 @@
           <w:szCs w:val="27"/>
           <w:lang w:val="pt-PT"/>
         </w:rPr>
-        <w:t>n</w:t>
-      </w:r>
-      <w:proofErr w:type="gramStart"/>
+        <w:t>n1</w:t>
+      </w:r>
+      <w:r>
+        <w:rPr>
+          <w:rFonts w:ascii="Monospaced" w:eastAsia="Times New Roman" w:hAnsi="Monospaced" w:cs="Courier New"/>
+          <w:color w:val="000000"/>
+          <w:sz w:val="27"/>
+          <w:szCs w:val="27"/>
+          <w:lang w:val="pt-PT"/>
+        </w:rPr>
+        <w:t>,</w:t>
+      </w:r>
       <w:r>
         <w:rPr>
           <w:rFonts w:ascii="Monospaced" w:eastAsia="Times New Roman" w:hAnsi="Monospaced" w:cs="Courier New"/>
@@ -10384,42 +8895,7 @@
           <w:szCs w:val="27"/>
           <w:lang w:val="pt-PT"/>
         </w:rPr>
-        <w:t>1</w:t>
-      </w:r>
-      <w:r>
-        <w:rPr>
-          <w:rFonts w:ascii="Monospaced" w:eastAsia="Times New Roman" w:hAnsi="Monospaced" w:cs="Courier New"/>
-          <w:color w:val="000000"/>
-          <w:sz w:val="27"/>
-          <w:szCs w:val="27"/>
-          <w:lang w:val="pt-PT"/>
-        </w:rPr>
-        <w:t>,</w:t>
-      </w:r>
-      <w:r>
-        <w:rPr>
-          <w:rFonts w:ascii="Monospaced" w:eastAsia="Times New Roman" w:hAnsi="Monospaced" w:cs="Courier New"/>
-          <w:b/>
-          <w:bCs/>
-          <w:color w:val="834310"/>
-          <w:sz w:val="27"/>
-          <w:szCs w:val="27"/>
-          <w:lang w:val="pt-PT"/>
-        </w:rPr>
-        <w:t>n</w:t>
-      </w:r>
-      <w:proofErr w:type="gramEnd"/>
-      <w:r>
-        <w:rPr>
-          <w:rFonts w:ascii="Monospaced" w:eastAsia="Times New Roman" w:hAnsi="Monospaced" w:cs="Courier New"/>
-          <w:b/>
-          <w:bCs/>
-          <w:color w:val="834310"/>
-          <w:sz w:val="27"/>
-          <w:szCs w:val="27"/>
-          <w:lang w:val="pt-PT"/>
-        </w:rPr>
-        <w:t>2</w:t>
+        <w:t>n2</w:t>
       </w:r>
       <w:r>
         <w:rPr>
@@ -10597,7 +9073,6 @@
         </w:rPr>
         <w:t xml:space="preserve"> </w:t>
       </w:r>
-      <w:proofErr w:type="gramStart"/>
       <w:r>
         <w:rPr>
           <w:rFonts w:ascii="Monospaced" w:eastAsia="Times New Roman" w:hAnsi="Monospaced" w:cs="Courier New"/>
@@ -10624,7 +9099,6 @@
         </w:rPr>
         <w:t>;</w:t>
       </w:r>
-      <w:proofErr w:type="gramEnd"/>
     </w:p>
     <w:p>
       <w:pPr>
@@ -10654,7 +9128,6 @@
           <w:szCs w:val="27"/>
         </w:rPr>
       </w:pPr>
-      <w:proofErr w:type="spellStart"/>
       <w:r>
         <w:rPr>
           <w:rFonts w:ascii="Monospaced" w:eastAsia="Times New Roman" w:hAnsi="Monospaced" w:cs="Courier New"/>
@@ -10664,14 +9137,56 @@
         </w:rPr>
         <w:t>endfunction</w:t>
       </w:r>
-      <w:proofErr w:type="spellEnd"/>
-    </w:p>
-    <w:p>
-      <w:pPr>
-        <w:rPr>
-          <w:lang w:val="pt-PT"/>
-        </w:rPr>
-      </w:pPr>
+    </w:p>
+    <w:p>
+      <w:pPr>
+        <w:rPr>
+          <w:lang w:val="pt-PT"/>
+        </w:rPr>
+      </w:pPr>
+    </w:p>
+    <w:p>
+      <w:pPr>
+        <w:pStyle w:val="Ttulo2"/>
+        <w:rPr>
+          <w:lang w:val="pt-PT"/>
+        </w:rPr>
+      </w:pPr>
+      <w:r>
+        <w:rPr>
+          <w:lang w:val="pt-PT"/>
+        </w:rPr>
+        <w:t xml:space="preserve">Follha 2 – Sinais discretos em Scilab </w:t>
+      </w:r>
+    </w:p>
+    <w:p>
+      <w:pPr>
+        <w:pStyle w:val="Ttulo3"/>
+        <w:rPr>
+          <w:lang w:val="pt-PT"/>
+        </w:rPr>
+      </w:pPr>
+      <w:r>
+        <w:rPr>
+          <w:lang w:val="pt-PT"/>
+        </w:rPr>
+        <w:tab/>
+        <w:t xml:space="preserve">Preparaçao teórica </w:t>
+      </w:r>
+    </w:p>
+    <w:p>
+      <w:r>
+        <w:rPr>
+          <w:lang w:val="pt-PT"/>
+        </w:rPr>
+        <w:t>Exercicio 1 :</w:t>
+      </w:r>
+      <w:r>
+        <w:rPr>
+          <w:lang w:val="pt-PT"/>
+        </w:rPr>
+        <w:t xml:space="preserve"> considere o sinal x [n]</w:t>
+      </w:r>
     </w:p>
     <w:sectPr>
       <w:pgSz w:w="12240" w:h="15840"/>

</xml_diff>